<commit_message>
RAM2-UserManual - draft 2 revised order.docx - revs (Factory/Shops)
</commit_message>
<xml_diff>
--- a/Manuals/RAM2-UserManual - draft 2 revised order.docx
+++ b/Manuals/RAM2-UserManual - draft 2 revised order.docx
@@ -10684,9 +10684,9 @@
           <w:noProof/>
         </w:rPr>
         <w:drawing>
-          <wp:inline distT="0" distB="0" distL="0" distR="0" wp14:anchorId="41EEEC00" wp14:editId="05E08403">
-            <wp:extent cx="247685" cy="219106"/>
-            <wp:effectExtent l="0" t="0" r="0" b="9525"/>
+          <wp:inline distT="0" distB="0" distL="0" distR="0" wp14:anchorId="41EEEC00" wp14:editId="19457674">
+            <wp:extent cx="198408" cy="175515"/>
+            <wp:effectExtent l="0" t="0" r="0" b="0"/>
             <wp:docPr id="21" name="Picture 21"/>
             <wp:cNvGraphicFramePr>
               <a:graphicFrameLocks xmlns:a="http://schemas.openxmlformats.org/drawingml/2006/main" noChangeAspect="1"/>
@@ -10707,7 +10707,7 @@
                   <pic:spPr>
                     <a:xfrm>
                       <a:off x="0" y="0"/>
-                      <a:ext cx="247685" cy="219106"/>
+                      <a:ext cx="202027" cy="178717"/>
                     </a:xfrm>
                     <a:prstGeom prst="rect">
                       <a:avLst/>
@@ -10861,26 +10861,19 @@
     <w:p>
       <w:pPr>
         <w:pStyle w:val="Heading3"/>
-        <w:ind w:left="810"/>
-        <w:rPr>
-          <w:ins w:id="1025" w:author="david goldhar" w:date="2019-02-14T08:46:00Z"/>
-          <w:lang w:val="en-US"/>
-        </w:rPr>
-      </w:pPr>
-      <w:ins w:id="1026" w:author="david goldhar" w:date="2019-02-14T08:46:00Z">
+        <w:rPr>
+          <w:ins w:id="1025" w:author="david goldhar" w:date="2019-02-14T17:45:00Z"/>
+          <w:lang w:val="en-US"/>
+        </w:rPr>
+      </w:pPr>
+      <w:ins w:id="1026" w:author="david goldhar" w:date="2019-02-14T17:45:00Z">
         <w:r>
           <w:rPr>
             <w:lang w:val="en-US"/>
           </w:rPr>
-          <w:t xml:space="preserve">Create production cells for a </w:t>
+          <w:t>Filter or Search the view</w:t>
         </w:r>
         <w:commentRangeStart w:id="1027"/>
-        <w:r>
-          <w:rPr>
-            <w:lang w:val="en-US"/>
-          </w:rPr>
-          <w:t>shop</w:t>
-        </w:r>
         <w:commentRangeEnd w:id="1027"/>
         <w:r>
           <w:rPr>
@@ -10890,123 +10883,21 @@
           </w:rPr>
           <w:commentReference w:id="1027"/>
         </w:r>
-        <w:bookmarkStart w:id="1028" w:name="_GoBack"/>
-        <w:bookmarkEnd w:id="1028"/>
-      </w:ins>
-    </w:p>
-    <w:p>
-      <w:pPr>
-        <w:pStyle w:val="Heading3"/>
-        <w:rPr>
-          <w:ins w:id="1029" w:author="david goldhar" w:date="2019-02-14T09:12:00Z"/>
-          <w:lang w:val="en-US"/>
-        </w:rPr>
-      </w:pPr>
-      <w:ins w:id="1030" w:author="david goldhar" w:date="2019-02-14T09:12:00Z">
         <w:r>
           <w:rPr>
             <w:lang w:val="en-US"/>
           </w:rPr>
-          <w:t>Actions/Navigation from Shop view</w:t>
-        </w:r>
-      </w:ins>
-    </w:p>
-    <w:p>
-      <w:pPr>
-        <w:pStyle w:val="P"/>
-        <w:numPr>
-          <w:ilvl w:val="0"/>
-          <w:numId w:val="37"/>
-        </w:numPr>
-        <w:rPr>
-          <w:ins w:id="1031" w:author="david goldhar" w:date="2019-02-14T09:12:00Z"/>
-        </w:rPr>
-      </w:pPr>
-      <w:ins w:id="1032" w:author="david goldhar" w:date="2019-02-14T09:12:00Z">
-        <w:r>
-          <w:t>Cells</w:t>
-        </w:r>
-      </w:ins>
-    </w:p>
-    <w:p>
-      <w:pPr>
-        <w:pStyle w:val="P"/>
-        <w:numPr>
-          <w:ilvl w:val="0"/>
-          <w:numId w:val="37"/>
-        </w:numPr>
-        <w:rPr>
-          <w:ins w:id="1033" w:author="david goldhar" w:date="2019-02-13T15:15:00Z"/>
-        </w:rPr>
-        <w:pPrChange w:id="1034" w:author="david goldhar" w:date="2019-02-14T09:12:00Z">
-          <w:pPr>
-            <w:pStyle w:val="Heading2"/>
-          </w:pPr>
-        </w:pPrChange>
-      </w:pPr>
-      <w:ins w:id="1035" w:author="david goldhar" w:date="2019-02-14T09:12:00Z">
-        <w:r>
-          <w:t>Unassigned assets</w:t>
-        </w:r>
-      </w:ins>
-    </w:p>
-    <w:p>
-      <w:pPr>
-        <w:pStyle w:val="Heading3"/>
-        <w:rPr>
-          <w:ins w:id="1036" w:author="david goldhar" w:date="2019-02-13T16:47:00Z"/>
-          <w:lang w:val="en-US"/>
-        </w:rPr>
-        <w:pPrChange w:id="1037" w:author="david goldhar" w:date="2019-02-14T10:25:00Z">
-          <w:pPr>
-            <w:pStyle w:val="Heading2"/>
-          </w:pPr>
-        </w:pPrChange>
-      </w:pPr>
-      <w:ins w:id="1038" w:author="david goldhar" w:date="2019-02-13T16:47:00Z">
-        <w:r>
-          <w:rPr>
-            <w:lang w:val="en-US"/>
-          </w:rPr>
-          <w:t>Filter</w:t>
-        </w:r>
-      </w:ins>
-      <w:ins w:id="1039" w:author="david goldhar" w:date="2019-02-14T10:25:00Z">
-        <w:r>
-          <w:rPr>
-            <w:lang w:val="en-US"/>
-          </w:rPr>
-          <w:t xml:space="preserve"> or Search the view</w:t>
-        </w:r>
-        <w:commentRangeStart w:id="1040"/>
-        <w:commentRangeEnd w:id="1040"/>
+          <w:t>s</w:t>
+        </w:r>
+        <w:commentRangeStart w:id="1028"/>
+        <w:commentRangeEnd w:id="1028"/>
         <w:r>
           <w:rPr>
             <w:rStyle w:val="CommentReference"/>
             <w:rFonts w:asciiTheme="minorHAnsi" w:eastAsiaTheme="minorHAnsi" w:hAnsiTheme="minorHAnsi" w:cstheme="minorBidi"/>
             <w:color w:val="auto"/>
           </w:rPr>
-          <w:commentReference w:id="1040"/>
-        </w:r>
-      </w:ins>
-      <w:ins w:id="1041" w:author="david goldhar" w:date="2019-02-13T16:47:00Z">
-        <w:r>
-          <w:rPr>
-            <w:lang w:val="en-US"/>
-          </w:rPr>
-          <w:t>s</w:t>
-        </w:r>
-      </w:ins>
-      <w:commentRangeStart w:id="1042"/>
-      <w:commentRangeEnd w:id="1042"/>
-      <w:ins w:id="1043" w:author="david goldhar" w:date="2019-02-14T10:25:00Z">
-        <w:r>
-          <w:rPr>
-            <w:rStyle w:val="CommentReference"/>
-            <w:rFonts w:asciiTheme="minorHAnsi" w:eastAsiaTheme="minorHAnsi" w:hAnsiTheme="minorHAnsi" w:cstheme="minorBidi"/>
-            <w:color w:val="auto"/>
-          </w:rPr>
-          <w:commentReference w:id="1042"/>
+          <w:commentReference w:id="1028"/>
         </w:r>
       </w:ins>
     </w:p>
@@ -11014,41 +10905,12 @@
       <w:pPr>
         <w:pStyle w:val="P"/>
         <w:rPr>
-          <w:ins w:id="1044" w:author="david goldhar" w:date="2019-02-13T16:47:00Z"/>
-        </w:rPr>
-      </w:pPr>
-      <w:ins w:id="1045" w:author="david goldhar" w:date="2019-02-13T16:47:00Z">
-        <w:r>
-          <w:t xml:space="preserve">You can filter </w:t>
-        </w:r>
-      </w:ins>
-      <w:ins w:id="1046" w:author="david goldhar" w:date="2019-02-14T10:25:00Z">
-        <w:r>
-          <w:t xml:space="preserve">or search </w:t>
-        </w:r>
-      </w:ins>
-      <w:ins w:id="1047" w:author="david goldhar" w:date="2019-02-13T16:47:00Z">
-        <w:r>
-          <w:t xml:space="preserve">the </w:t>
-        </w:r>
-      </w:ins>
-      <w:ins w:id="1048" w:author="david goldhar" w:date="2019-02-14T10:25:00Z">
-        <w:r>
-          <w:t xml:space="preserve">Dashboard </w:t>
-        </w:r>
-      </w:ins>
-      <w:ins w:id="1049" w:author="david goldhar" w:date="2019-02-13T16:47:00Z">
-        <w:r>
-          <w:t>views in RAM</w:t>
-        </w:r>
-        <w:r>
-          <w:rPr>
-            <w:vertAlign w:val="superscript"/>
-          </w:rPr>
-          <w:t>2</w:t>
-        </w:r>
-        <w:r>
-          <w:t xml:space="preserve"> to select specific items of interest.</w:t>
+          <w:ins w:id="1029" w:author="david goldhar" w:date="2019-02-14T17:45:00Z"/>
+        </w:rPr>
+      </w:pPr>
+      <w:ins w:id="1030" w:author="david goldhar" w:date="2019-02-14T17:45:00Z">
+        <w:r>
+          <w:t>You can filter or search for specific shops in the Shop view.</w:t>
         </w:r>
       </w:ins>
     </w:p>
@@ -11056,10 +10918,10 @@
       <w:pPr>
         <w:pStyle w:val="P"/>
         <w:rPr>
-          <w:ins w:id="1050" w:author="david goldhar" w:date="2019-02-13T16:47:00Z"/>
-        </w:rPr>
-      </w:pPr>
-      <w:ins w:id="1051" w:author="david goldhar" w:date="2019-02-13T16:47:00Z">
+          <w:ins w:id="1031" w:author="david goldhar" w:date="2019-02-14T17:45:00Z"/>
+        </w:rPr>
+      </w:pPr>
+      <w:ins w:id="1032" w:author="david goldhar" w:date="2019-02-14T17:45:00Z">
         <w:r>
           <w:t xml:space="preserve">Click </w:t>
         </w:r>
@@ -11068,7 +10930,7 @@
             <w:noProof/>
           </w:rPr>
           <w:drawing>
-            <wp:inline distT="0" distB="0" distL="0" distR="0" wp14:anchorId="5FF834B7" wp14:editId="500B2CB7">
+            <wp:inline distT="0" distB="0" distL="0" distR="0" wp14:anchorId="4C4B79F4" wp14:editId="06926AA6">
               <wp:extent cx="170617" cy="182804"/>
               <wp:effectExtent l="0" t="0" r="1270" b="8255"/>
               <wp:docPr id="74" name="Picture 74"/>
@@ -11104,7 +10966,7 @@
           </w:drawing>
         </w:r>
         <w:r>
-          <w:t xml:space="preserve"> to select the filter for the view. The options vary according to the view, but the filter panel on the right is common.</w:t>
+          <w:t xml:space="preserve"> to select the filter for the view. You can filter according to the name or location of the shop.</w:t>
         </w:r>
       </w:ins>
     </w:p>
@@ -11113,14 +10975,14 @@
         <w:pStyle w:val="img"/>
         <w:keepNext/>
         <w:rPr>
-          <w:ins w:id="1052" w:author="david goldhar" w:date="2019-02-13T16:47:00Z"/>
-        </w:rPr>
-      </w:pPr>
-      <w:ins w:id="1053" w:author="david goldhar" w:date="2019-02-13T16:47:00Z">
+          <w:ins w:id="1033" w:author="david goldhar" w:date="2019-02-14T17:45:00Z"/>
+        </w:rPr>
+      </w:pPr>
+      <w:ins w:id="1034" w:author="david goldhar" w:date="2019-02-14T17:45:00Z">
         <w:r>
           <w:lastRenderedPageBreak/>
           <w:drawing>
-            <wp:inline distT="0" distB="0" distL="0" distR="0" wp14:anchorId="57BF5952" wp14:editId="62D28DC2">
+            <wp:inline distT="0" distB="0" distL="0" distR="0" wp14:anchorId="3A121016" wp14:editId="61FFF528">
               <wp:extent cx="5713095" cy="2633345"/>
               <wp:effectExtent l="0" t="0" r="1905" b="0"/>
               <wp:docPr id="75" name="Picture 75"/>
@@ -11175,11 +11037,11 @@
         <w:pStyle w:val="Caption"/>
         <w:jc w:val="center"/>
         <w:rPr>
-          <w:ins w:id="1054" w:author="david goldhar" w:date="2019-02-14T10:25:00Z"/>
-          <w:lang w:val="en-US"/>
-        </w:rPr>
-      </w:pPr>
-      <w:ins w:id="1055" w:author="david goldhar" w:date="2019-02-13T16:47:00Z">
+          <w:ins w:id="1035" w:author="david goldhar" w:date="2019-02-14T17:45:00Z"/>
+          <w:lang w:val="en-US"/>
+        </w:rPr>
+      </w:pPr>
+      <w:ins w:id="1036" w:author="david goldhar" w:date="2019-02-14T17:45:00Z">
         <w:r>
           <w:t xml:space="preserve">Figure </w:t>
         </w:r>
@@ -11217,117 +11079,394 @@
           <w:rPr>
             <w:lang w:val="en-US"/>
           </w:rPr>
+          <w:t xml:space="preserve"> – Filter</w:t>
+        </w:r>
+      </w:ins>
+    </w:p>
+    <w:p>
+      <w:pPr>
+        <w:pStyle w:val="P"/>
+        <w:rPr>
+          <w:ins w:id="1037" w:author="david goldhar" w:date="2019-02-14T17:45:00Z"/>
+        </w:rPr>
+      </w:pPr>
+      <w:ins w:id="1038" w:author="david goldhar" w:date="2019-02-14T17:45:00Z">
+        <w:r>
+          <w:t xml:space="preserve">Click </w:t>
+        </w:r>
+        <w:r>
+          <w:drawing>
+            <wp:inline distT="0" distB="0" distL="0" distR="0" wp14:anchorId="336CDF37" wp14:editId="72BC1918">
+              <wp:extent cx="270480" cy="232913"/>
+              <wp:effectExtent l="0" t="0" r="0" b="0"/>
+              <wp:docPr id="56" name="Picture 56"/>
+              <wp:cNvGraphicFramePr>
+                <a:graphicFrameLocks xmlns:a="http://schemas.openxmlformats.org/drawingml/2006/main" noChangeAspect="1"/>
+              </wp:cNvGraphicFramePr>
+              <a:graphic xmlns:a="http://schemas.openxmlformats.org/drawingml/2006/main">
+                <a:graphicData uri="http://schemas.openxmlformats.org/drawingml/2006/picture">
+                  <pic:pic xmlns:pic="http://schemas.openxmlformats.org/drawingml/2006/picture">
+                    <pic:nvPicPr>
+                      <pic:cNvPr id="1" name=""/>
+                      <pic:cNvPicPr/>
+                    </pic:nvPicPr>
+                    <pic:blipFill>
+                      <a:blip r:embed="rId35"/>
+                      <a:stretch>
+                        <a:fillRect/>
+                      </a:stretch>
+                    </pic:blipFill>
+                    <pic:spPr>
+                      <a:xfrm>
+                        <a:off x="0" y="0"/>
+                        <a:ext cx="275441" cy="237185"/>
+                      </a:xfrm>
+                      <a:prstGeom prst="rect">
+                        <a:avLst/>
+                      </a:prstGeom>
+                    </pic:spPr>
+                  </pic:pic>
+                </a:graphicData>
+              </a:graphic>
+            </wp:inline>
+          </w:drawing>
+        </w:r>
+        <w:r>
+          <w:t xml:space="preserve"> to search for a specific shop by name. </w:t>
+        </w:r>
+      </w:ins>
+    </w:p>
+    <w:p>
+      <w:pPr>
+        <w:pStyle w:val="img"/>
+        <w:rPr>
+          <w:ins w:id="1039" w:author="david goldhar" w:date="2019-02-14T17:45:00Z"/>
+        </w:rPr>
+      </w:pPr>
+      <w:ins w:id="1040" w:author="david goldhar" w:date="2019-02-14T17:45:00Z">
+        <w:r>
+          <w:drawing>
+            <wp:inline distT="0" distB="0" distL="0" distR="0" wp14:anchorId="351B9EF0" wp14:editId="7FAD2258">
+              <wp:extent cx="3053751" cy="551842"/>
+              <wp:effectExtent l="0" t="0" r="0" b="635"/>
+              <wp:docPr id="57" name="Picture 57"/>
+              <wp:cNvGraphicFramePr>
+                <a:graphicFrameLocks xmlns:a="http://schemas.openxmlformats.org/drawingml/2006/main" noChangeAspect="1"/>
+              </wp:cNvGraphicFramePr>
+              <a:graphic xmlns:a="http://schemas.openxmlformats.org/drawingml/2006/main">
+                <a:graphicData uri="http://schemas.openxmlformats.org/drawingml/2006/picture">
+                  <pic:pic xmlns:pic="http://schemas.openxmlformats.org/drawingml/2006/picture">
+                    <pic:nvPicPr>
+                      <pic:cNvPr id="0" name="Picture 2"/>
+                      <pic:cNvPicPr>
+                        <a:picLocks noChangeAspect="1" noChangeArrowheads="1"/>
+                      </pic:cNvPicPr>
+                    </pic:nvPicPr>
+                    <pic:blipFill>
+                      <a:blip r:embed="rId36">
+                        <a:extLst>
+                          <a:ext uri="{28A0092B-C50C-407E-A947-70E740481C1C}">
+                            <a14:useLocalDpi xmlns:a14="http://schemas.microsoft.com/office/drawing/2010/main" val="0"/>
+                          </a:ext>
+                        </a:extLst>
+                      </a:blip>
+                      <a:srcRect/>
+                      <a:stretch>
+                        <a:fillRect/>
+                      </a:stretch>
+                    </pic:blipFill>
+                    <pic:spPr bwMode="auto">
+                      <a:xfrm>
+                        <a:off x="0" y="0"/>
+                        <a:ext cx="3195549" cy="577466"/>
+                      </a:xfrm>
+                      <a:prstGeom prst="rect">
+                        <a:avLst/>
+                      </a:prstGeom>
+                      <a:noFill/>
+                      <a:ln>
+                        <a:noFill/>
+                      </a:ln>
+                    </pic:spPr>
+                  </pic:pic>
+                </a:graphicData>
+              </a:graphic>
+            </wp:inline>
+          </w:drawing>
+        </w:r>
+      </w:ins>
+    </w:p>
+    <w:p>
+      <w:pPr>
+        <w:pStyle w:val="Heading3"/>
+        <w:rPr>
+          <w:ins w:id="1041" w:author="david goldhar" w:date="2019-02-14T17:46:00Z"/>
+          <w:lang w:val="en-US"/>
+        </w:rPr>
+      </w:pPr>
+      <w:ins w:id="1042" w:author="david goldhar" w:date="2019-02-14T09:12:00Z">
+        <w:r>
+          <w:rPr>
+            <w:lang w:val="en-US"/>
+          </w:rPr>
+          <w:t>Actions/Navigation from Shop view</w:t>
+        </w:r>
+      </w:ins>
+    </w:p>
+    <w:p>
+      <w:pPr>
+        <w:pStyle w:val="P"/>
+        <w:rPr>
+          <w:ins w:id="1043" w:author="david goldhar" w:date="2019-02-14T17:49:00Z"/>
+        </w:rPr>
+      </w:pPr>
+      <w:ins w:id="1044" w:author="david goldhar" w:date="2019-02-14T17:48:00Z">
+        <w:r>
+          <w:t xml:space="preserve">Hover over a </w:t>
+        </w:r>
+      </w:ins>
+      <w:ins w:id="1045" w:author="david goldhar" w:date="2019-02-14T17:47:00Z">
+        <w:r>
+          <w:t>shop card</w:t>
+        </w:r>
+      </w:ins>
+      <w:ins w:id="1046" w:author="david goldhar" w:date="2019-02-14T17:48:00Z">
+        <w:r>
+          <w:t xml:space="preserve">, and then click </w:t>
+        </w:r>
+        <w:r>
+          <w:rPr>
+            <w:rStyle w:val="UI-item"/>
+            <w:rPrChange w:id="1047" w:author="david goldhar" w:date="2019-02-14T17:49:00Z">
+              <w:rPr/>
+            </w:rPrChange>
+          </w:rPr>
+          <w:t>Show Production cells</w:t>
+        </w:r>
+      </w:ins>
+      <w:ins w:id="1048" w:author="david goldhar" w:date="2019-02-14T17:49:00Z">
+        <w:r>
+          <w:t>. This will open a view of the selected cell.</w:t>
+        </w:r>
+      </w:ins>
+    </w:p>
+    <w:p>
+      <w:pPr>
+        <w:pStyle w:val="img"/>
+        <w:rPr>
+          <w:ins w:id="1049" w:author="david goldhar" w:date="2019-02-14T17:49:00Z"/>
+        </w:rPr>
+      </w:pPr>
+      <w:ins w:id="1050" w:author="david goldhar" w:date="2019-02-14T17:49:00Z">
+        <w:r>
+          <w:drawing>
+            <wp:inline distT="0" distB="0" distL="0" distR="0" wp14:anchorId="4DA761C7" wp14:editId="560BCF19">
+              <wp:extent cx="2078966" cy="2110500"/>
+              <wp:effectExtent l="0" t="0" r="0" b="4445"/>
+              <wp:docPr id="58" name="Picture 58"/>
+              <wp:cNvGraphicFramePr>
+                <a:graphicFrameLocks xmlns:a="http://schemas.openxmlformats.org/drawingml/2006/main" noChangeAspect="1"/>
+              </wp:cNvGraphicFramePr>
+              <a:graphic xmlns:a="http://schemas.openxmlformats.org/drawingml/2006/main">
+                <a:graphicData uri="http://schemas.openxmlformats.org/drawingml/2006/picture">
+                  <pic:pic xmlns:pic="http://schemas.openxmlformats.org/drawingml/2006/picture">
+                    <pic:nvPicPr>
+                      <pic:cNvPr id="0" name="Picture 3"/>
+                      <pic:cNvPicPr>
+                        <a:picLocks noChangeAspect="1" noChangeArrowheads="1"/>
+                      </pic:cNvPicPr>
+                    </pic:nvPicPr>
+                    <pic:blipFill>
+                      <a:blip r:embed="rId37">
+                        <a:extLst>
+                          <a:ext uri="{28A0092B-C50C-407E-A947-70E740481C1C}">
+                            <a14:useLocalDpi xmlns:a14="http://schemas.microsoft.com/office/drawing/2010/main" val="0"/>
+                          </a:ext>
+                        </a:extLst>
+                      </a:blip>
+                      <a:srcRect/>
+                      <a:stretch>
+                        <a:fillRect/>
+                      </a:stretch>
+                    </pic:blipFill>
+                    <pic:spPr bwMode="auto">
+                      <a:xfrm>
+                        <a:off x="0" y="0"/>
+                        <a:ext cx="2096210" cy="2128006"/>
+                      </a:xfrm>
+                      <a:prstGeom prst="rect">
+                        <a:avLst/>
+                      </a:prstGeom>
+                      <a:noFill/>
+                      <a:ln>
+                        <a:noFill/>
+                      </a:ln>
+                    </pic:spPr>
+                  </pic:pic>
+                </a:graphicData>
+              </a:graphic>
+            </wp:inline>
+          </w:drawing>
+        </w:r>
+      </w:ins>
+    </w:p>
+    <w:p>
+      <w:pPr>
+        <w:pStyle w:val="P"/>
+        <w:rPr>
+          <w:ins w:id="1051" w:author="david goldhar" w:date="2019-02-14T09:12:00Z"/>
+          <w:rPrChange w:id="1052" w:author="david goldhar" w:date="2019-02-14T17:49:00Z">
+            <w:rPr>
+              <w:ins w:id="1053" w:author="david goldhar" w:date="2019-02-14T09:12:00Z"/>
+              <w:lang w:val="en-US"/>
+            </w:rPr>
+          </w:rPrChange>
+        </w:rPr>
+        <w:pPrChange w:id="1054" w:author="david goldhar" w:date="2019-02-14T17:49:00Z">
+          <w:pPr>
+            <w:pStyle w:val="Heading3"/>
+          </w:pPr>
+        </w:pPrChange>
+      </w:pPr>
+      <w:ins w:id="1055" w:author="david goldhar" w:date="2019-02-14T17:50:00Z">
+        <w:r>
+          <w:t xml:space="preserve">Click </w:t>
+        </w:r>
+        <w:r>
+          <w:drawing>
+            <wp:inline distT="0" distB="0" distL="0" distR="0" wp14:anchorId="5CF3CE4C" wp14:editId="30E568AD">
+              <wp:extent cx="1276709" cy="223201"/>
+              <wp:effectExtent l="0" t="0" r="0" b="5715"/>
+              <wp:docPr id="59" name="Picture 59"/>
+              <wp:cNvGraphicFramePr>
+                <a:graphicFrameLocks xmlns:a="http://schemas.openxmlformats.org/drawingml/2006/main" noChangeAspect="1"/>
+              </wp:cNvGraphicFramePr>
+              <a:graphic xmlns:a="http://schemas.openxmlformats.org/drawingml/2006/main">
+                <a:graphicData uri="http://schemas.openxmlformats.org/drawingml/2006/picture">
+                  <pic:pic xmlns:pic="http://schemas.openxmlformats.org/drawingml/2006/picture">
+                    <pic:nvPicPr>
+                      <pic:cNvPr id="1" name=""/>
+                      <pic:cNvPicPr/>
+                    </pic:nvPicPr>
+                    <pic:blipFill>
+                      <a:blip r:embed="rId38"/>
+                      <a:stretch>
+                        <a:fillRect/>
+                      </a:stretch>
+                    </pic:blipFill>
+                    <pic:spPr>
+                      <a:xfrm>
+                        <a:off x="0" y="0"/>
+                        <a:ext cx="1297914" cy="226908"/>
+                      </a:xfrm>
+                      <a:prstGeom prst="rect">
+                        <a:avLst/>
+                      </a:prstGeom>
+                    </pic:spPr>
+                  </pic:pic>
+                </a:graphicData>
+              </a:graphic>
+            </wp:inline>
+          </w:drawing>
+        </w:r>
+      </w:ins>
+      <w:ins w:id="1056" w:author="david goldhar" w:date="2019-02-14T17:51:00Z">
+        <w:r>
+          <w:t xml:space="preserve"> in the upper right, to show a list of Unassigned Assets.</w:t>
+        </w:r>
+      </w:ins>
+      <w:bookmarkStart w:id="1057" w:name="_GoBack"/>
+      <w:bookmarkEnd w:id="1057"/>
+    </w:p>
+    <w:p>
+      <w:pPr>
+        <w:pStyle w:val="Heading2"/>
+        <w:rPr>
+          <w:lang w:val="en-US"/>
+        </w:rPr>
+      </w:pPr>
+      <w:commentRangeStart w:id="1058"/>
+      <w:commentRangeStart w:id="1059"/>
+      <w:commentRangeEnd w:id="1058"/>
+      <w:commentRangeEnd w:id="1059"/>
+      <w:r>
+        <w:rPr>
+          <w:lang w:val="en-US"/>
+        </w:rPr>
+        <w:t>Cells</w:t>
+      </w:r>
+    </w:p>
+    <w:p>
+      <w:pPr>
+        <w:pStyle w:val="P"/>
+      </w:pPr>
+      <w:r>
+        <w:t xml:space="preserve">Production </w:t>
+      </w:r>
+      <w:r>
+        <w:t>Cells are entities within shops.</w:t>
+      </w:r>
+      <w:r>
+        <w:t xml:space="preserve"> A cell </w:t>
+      </w:r>
+      <w:r>
+        <w:t xml:space="preserve">can be </w:t>
+      </w:r>
+      <w:r>
+        <w:t>assigned to a single shop.</w:t>
+      </w:r>
+    </w:p>
+    <w:p>
+      <w:pPr>
+        <w:pStyle w:val="Heading3"/>
+        <w:rPr>
+          <w:ins w:id="1060" w:author="david goldhar" w:date="2019-02-13T19:00:00Z"/>
+          <w:lang w:val="en-US"/>
+        </w:rPr>
+      </w:pPr>
+      <w:ins w:id="1061" w:author="david goldhar" w:date="2019-02-13T15:17:00Z">
+        <w:r>
+          <w:rPr>
+            <w:lang w:val="en-US"/>
+          </w:rPr>
+          <w:t xml:space="preserve">Cells view </w:t>
+        </w:r>
+      </w:ins>
+    </w:p>
+    <w:p>
+      <w:pPr>
+        <w:pStyle w:val="P"/>
+        <w:rPr>
+          <w:ins w:id="1062" w:author="david goldhar" w:date="2019-02-13T16:45:00Z"/>
+        </w:rPr>
+      </w:pPr>
+      <w:ins w:id="1063" w:author="david goldhar" w:date="2019-02-13T16:45:00Z">
+        <w:r>
+          <w:t xml:space="preserve">Click on a shop to show the production cells in it. Alternatively, select </w:t>
+        </w:r>
+        <w:r>
+          <w:rPr>
+            <w:rStyle w:val="UI-item"/>
+          </w:rPr>
+          <w:t>Cells</w:t>
+        </w:r>
+        <w:r>
+          <w:t xml:space="preserve"> from the top-level </w:t>
+        </w:r>
+        <w:r>
+          <w:rPr>
+            <w:rStyle w:val="UI-item"/>
+          </w:rPr>
+          <w:t>Factory</w:t>
+        </w:r>
+        <w:r>
           <w:t xml:space="preserve"> </w:t>
         </w:r>
-        <w:r>
-          <w:rPr>
-            <w:lang w:val="en-US"/>
-          </w:rPr>
-          <w:t>-</w:t>
-        </w:r>
-      </w:ins>
-      <w:ins w:id="1056" w:author="david goldhar" w:date="2019-02-14T10:25:00Z">
-        <w:r>
-          <w:rPr>
-            <w:lang w:val="en-US"/>
-          </w:rPr>
-          <w:t>–</w:t>
-        </w:r>
-      </w:ins>
-      <w:ins w:id="1057" w:author="david goldhar" w:date="2019-02-13T16:47:00Z">
-        <w:r>
-          <w:rPr>
-            <w:lang w:val="en-US"/>
-          </w:rPr>
-          <w:t xml:space="preserve"> Filter</w:t>
-        </w:r>
-      </w:ins>
-    </w:p>
-    <w:p>
-      <w:pPr>
-        <w:pStyle w:val="Heading2"/>
-        <w:rPr>
-          <w:lang w:val="en-US"/>
-        </w:rPr>
-      </w:pPr>
-      <w:r>
-        <w:rPr>
-          <w:lang w:val="en-US"/>
-        </w:rPr>
-        <w:t>Cells</w:t>
-      </w:r>
-    </w:p>
-    <w:p>
-      <w:pPr>
-        <w:pStyle w:val="P"/>
-      </w:pPr>
-      <w:r>
-        <w:t xml:space="preserve">Production </w:t>
-      </w:r>
-      <w:r>
-        <w:t>Cells are entities within shops.</w:t>
-      </w:r>
-      <w:r>
-        <w:t xml:space="preserve"> A cell </w:t>
-      </w:r>
-      <w:r>
-        <w:t xml:space="preserve">can be </w:t>
-      </w:r>
-      <w:r>
-        <w:t>assigned to a single shop.</w:t>
-      </w:r>
-    </w:p>
-    <w:p>
-      <w:pPr>
-        <w:pStyle w:val="Heading3"/>
-        <w:rPr>
-          <w:ins w:id="1058" w:author="david goldhar" w:date="2019-02-13T19:00:00Z"/>
-          <w:lang w:val="en-US"/>
-        </w:rPr>
-      </w:pPr>
-      <w:ins w:id="1059" w:author="david goldhar" w:date="2019-02-13T15:17:00Z">
-        <w:r>
-          <w:rPr>
-            <w:lang w:val="en-US"/>
-          </w:rPr>
-          <w:t xml:space="preserve">Cells view </w:t>
-        </w:r>
-      </w:ins>
-    </w:p>
-    <w:p>
-      <w:pPr>
-        <w:pStyle w:val="P"/>
-        <w:rPr>
-          <w:ins w:id="1060" w:author="david goldhar" w:date="2019-02-13T16:45:00Z"/>
-        </w:rPr>
-      </w:pPr>
-      <w:ins w:id="1061" w:author="david goldhar" w:date="2019-02-13T16:45:00Z">
-        <w:r>
-          <w:t xml:space="preserve">Click on a shop to show the production cells in it. Alternatively, select </w:t>
-        </w:r>
-        <w:r>
-          <w:rPr>
-            <w:rStyle w:val="UI-item"/>
-          </w:rPr>
-          <w:t>Cells</w:t>
-        </w:r>
-        <w:r>
-          <w:t xml:space="preserve"> from the top-level </w:t>
-        </w:r>
-        <w:r>
-          <w:rPr>
-            <w:rStyle w:val="UI-item"/>
-          </w:rPr>
-          <w:t>Factory</w:t>
-        </w:r>
-        <w:r>
-          <w:t xml:space="preserve"> </w:t>
-        </w:r>
-        <w:commentRangeStart w:id="1062"/>
+        <w:commentRangeStart w:id="1064"/>
         <w:r>
           <w:t>menu</w:t>
         </w:r>
-        <w:commentRangeEnd w:id="1062"/>
+        <w:commentRangeEnd w:id="1064"/>
         <w:r>
           <w:rPr>
             <w:rStyle w:val="CommentReference"/>
@@ -11336,18 +11475,18 @@
             <w:color w:val="auto"/>
             <w:shd w:val="clear" w:color="auto" w:fill="auto"/>
           </w:rPr>
-          <w:commentReference w:id="1062"/>
+          <w:commentReference w:id="1064"/>
         </w:r>
         <w:r>
           <w:t xml:space="preserve">, to show all the cells in the </w:t>
         </w:r>
       </w:ins>
-      <w:ins w:id="1063" w:author="david goldhar" w:date="2019-02-13T19:13:00Z">
+      <w:ins w:id="1065" w:author="david goldhar" w:date="2019-02-13T19:13:00Z">
         <w:r>
           <w:t>factory</w:t>
         </w:r>
       </w:ins>
-      <w:ins w:id="1064" w:author="david goldhar" w:date="2019-02-13T16:45:00Z">
+      <w:ins w:id="1066" w:author="david goldhar" w:date="2019-02-13T16:45:00Z">
         <w:r>
           <w:t>.</w:t>
         </w:r>
@@ -11358,11 +11497,12 @@
         <w:pStyle w:val="img"/>
         <w:keepNext/>
         <w:rPr>
-          <w:ins w:id="1065" w:author="david goldhar" w:date="2019-02-13T16:45:00Z"/>
-        </w:rPr>
-      </w:pPr>
-      <w:ins w:id="1066" w:author="david goldhar" w:date="2019-02-13T16:45:00Z">
-        <w:r>
+          <w:ins w:id="1067" w:author="david goldhar" w:date="2019-02-13T16:45:00Z"/>
+        </w:rPr>
+      </w:pPr>
+      <w:ins w:id="1068" w:author="david goldhar" w:date="2019-02-13T16:45:00Z">
+        <w:r>
+          <w:lastRenderedPageBreak/>
           <w:drawing>
             <wp:inline distT="0" distB="0" distL="0" distR="0" wp14:anchorId="37406B38" wp14:editId="3D5E1790">
               <wp:extent cx="5720715" cy="2647950"/>
@@ -11419,11 +11559,11 @@
         <w:pStyle w:val="Caption"/>
         <w:jc w:val="center"/>
         <w:rPr>
-          <w:ins w:id="1067" w:author="david goldhar" w:date="2019-02-13T16:45:00Z"/>
-          <w:lang w:val="en-US"/>
-        </w:rPr>
-      </w:pPr>
-      <w:ins w:id="1068" w:author="david goldhar" w:date="2019-02-13T16:45:00Z">
+          <w:ins w:id="1069" w:author="david goldhar" w:date="2019-02-13T16:45:00Z"/>
+          <w:lang w:val="en-US"/>
+        </w:rPr>
+      </w:pPr>
+      <w:ins w:id="1070" w:author="david goldhar" w:date="2019-02-13T16:45:00Z">
         <w:r>
           <w:t xml:space="preserve">Figure </w:t>
         </w:r>
@@ -11469,10 +11609,10 @@
       <w:pPr>
         <w:pStyle w:val="P"/>
         <w:rPr>
-          <w:ins w:id="1069" w:author="david goldhar" w:date="2019-02-13T16:45:00Z"/>
-        </w:rPr>
-      </w:pPr>
-      <w:ins w:id="1070" w:author="david goldhar" w:date="2019-02-13T16:45:00Z">
+          <w:ins w:id="1071" w:author="david goldhar" w:date="2019-02-13T16:45:00Z"/>
+        </w:rPr>
+      </w:pPr>
+      <w:ins w:id="1072" w:author="david goldhar" w:date="2019-02-13T16:45:00Z">
         <w:r>
           <w:t>Each image in this view represents a production cell, and shows this information:</w:t>
         </w:r>
@@ -11482,10 +11622,10 @@
       <w:pPr>
         <w:pStyle w:val="ul"/>
         <w:rPr>
-          <w:ins w:id="1071" w:author="david goldhar" w:date="2019-02-13T16:45:00Z"/>
-        </w:rPr>
-      </w:pPr>
-      <w:ins w:id="1072" w:author="david goldhar" w:date="2019-02-13T16:45:00Z">
+          <w:ins w:id="1073" w:author="david goldhar" w:date="2019-02-13T16:45:00Z"/>
+        </w:rPr>
+      </w:pPr>
+      <w:ins w:id="1074" w:author="david goldhar" w:date="2019-02-13T16:45:00Z">
         <w:r>
           <w:t>the overall Risk Level for the cell</w:t>
         </w:r>
@@ -11495,10 +11635,10 @@
       <w:pPr>
         <w:pStyle w:val="ul"/>
         <w:rPr>
-          <w:ins w:id="1073" w:author="david goldhar" w:date="2019-02-13T16:45:00Z"/>
-        </w:rPr>
-      </w:pPr>
-      <w:ins w:id="1074" w:author="david goldhar" w:date="2019-02-13T16:45:00Z">
+          <w:ins w:id="1075" w:author="david goldhar" w:date="2019-02-13T16:45:00Z"/>
+        </w:rPr>
+      </w:pPr>
+      <w:ins w:id="1076" w:author="david goldhar" w:date="2019-02-13T16:45:00Z">
         <w:r>
           <w:t>the number of assets</w:t>
         </w:r>
@@ -11508,10 +11648,10 @@
       <w:pPr>
         <w:pStyle w:val="ul"/>
         <w:rPr>
-          <w:ins w:id="1075" w:author="david goldhar" w:date="2019-02-13T16:45:00Z"/>
-        </w:rPr>
-      </w:pPr>
-      <w:ins w:id="1076" w:author="david goldhar" w:date="2019-02-13T16:45:00Z">
+          <w:ins w:id="1077" w:author="david goldhar" w:date="2019-02-13T16:45:00Z"/>
+        </w:rPr>
+      </w:pPr>
+      <w:ins w:id="1078" w:author="david goldhar" w:date="2019-02-13T16:45:00Z">
         <w:r>
           <w:t>the location of the cell</w:t>
         </w:r>
@@ -11521,26 +11661,25 @@
       <w:pPr>
         <w:pStyle w:val="Heading3"/>
         <w:rPr>
-          <w:ins w:id="1077" w:author="david goldhar" w:date="2019-02-13T19:01:00Z"/>
-          <w:lang w:val="en-US"/>
-        </w:rPr>
-      </w:pPr>
-      <w:commentRangeStart w:id="1078"/>
-      <w:r>
-        <w:rPr>
-          <w:lang w:val="en-US"/>
-        </w:rPr>
-        <w:lastRenderedPageBreak/>
+          <w:ins w:id="1079" w:author="david goldhar" w:date="2019-02-13T19:01:00Z"/>
+          <w:lang w:val="en-US"/>
+        </w:rPr>
+      </w:pPr>
+      <w:commentRangeStart w:id="1080"/>
+      <w:r>
+        <w:rPr>
+          <w:lang w:val="en-US"/>
+        </w:rPr>
         <w:t>Create</w:t>
       </w:r>
-      <w:commentRangeEnd w:id="1078"/>
+      <w:commentRangeEnd w:id="1080"/>
       <w:r>
         <w:rPr>
           <w:rStyle w:val="CommentReference"/>
           <w:rFonts w:asciiTheme="minorHAnsi" w:eastAsiaTheme="minorHAnsi" w:hAnsiTheme="minorHAnsi" w:cstheme="minorBidi"/>
           <w:color w:val="auto"/>
         </w:rPr>
-        <w:commentReference w:id="1078"/>
+        <w:commentReference w:id="1080"/>
       </w:r>
       <w:r>
         <w:rPr>
@@ -11553,9 +11692,9 @@
       <w:pPr>
         <w:pStyle w:val="P"/>
         <w:rPr>
-          <w:del w:id="1079" w:author="david goldhar" w:date="2019-02-13T19:01:00Z"/>
-        </w:rPr>
-        <w:pPrChange w:id="1080" w:author="david goldhar" w:date="2019-02-14T08:05:00Z">
+          <w:del w:id="1081" w:author="david goldhar" w:date="2019-02-13T19:01:00Z"/>
+        </w:rPr>
+        <w:pPrChange w:id="1082" w:author="david goldhar" w:date="2019-02-14T08:05:00Z">
           <w:pPr>
             <w:pStyle w:val="Heading3"/>
           </w:pPr>
@@ -11631,11 +11770,11 @@
       <w:pPr>
         <w:pStyle w:val="P"/>
       </w:pPr>
-      <w:commentRangeStart w:id="1081"/>
+      <w:commentRangeStart w:id="1083"/>
       <w:r>
         <w:t>To</w:t>
       </w:r>
-      <w:commentRangeEnd w:id="1081"/>
+      <w:commentRangeEnd w:id="1083"/>
       <w:r>
         <w:rPr>
           <w:rStyle w:val="CommentReference"/>
@@ -11645,7 +11784,7 @@
           <w:shd w:val="clear" w:color="auto" w:fill="auto"/>
           <w:lang w:val="en-IL"/>
         </w:rPr>
-        <w:commentReference w:id="1081"/>
+        <w:commentReference w:id="1083"/>
       </w:r>
       <w:r>
         <w:t xml:space="preserve"> create a cell:</w:t>
@@ -11851,6 +11990,7 @@
         <w:keepNext/>
       </w:pPr>
       <w:r>
+        <w:lastRenderedPageBreak/>
         <w:drawing>
           <wp:inline distT="0" distB="0" distL="0" distR="0" wp14:anchorId="0CA22731" wp14:editId="6E1A9DD2">
             <wp:extent cx="5719445" cy="2639695"/>
@@ -11869,7 +12009,7 @@
                     </pic:cNvPicPr>
                   </pic:nvPicPr>
                   <pic:blipFill>
-                    <a:blip r:embed="rId35" cstate="print">
+                    <a:blip r:embed="rId39" cstate="print">
                       <a:extLst>
                         <a:ext uri="{28A0092B-C50C-407E-A947-70E740481C1C}">
                           <a14:useLocalDpi xmlns:a14="http://schemas.microsoft.com/office/drawing/2010/main" val="0"/>
@@ -12139,7 +12279,6 @@
         <w:pStyle w:val="ol2"/>
       </w:pPr>
       <w:r>
-        <w:lastRenderedPageBreak/>
         <w:t>Location - the geographic location of the cell</w:t>
       </w:r>
     </w:p>
@@ -12187,18 +12326,18 @@
       <w:pPr>
         <w:pStyle w:val="Heading3"/>
         <w:rPr>
-          <w:ins w:id="1082" w:author="david goldhar" w:date="2019-02-14T08:47:00Z"/>
-          <w:lang w:val="en-US"/>
-        </w:rPr>
-      </w:pPr>
-      <w:ins w:id="1083" w:author="david goldhar" w:date="2019-02-13T15:18:00Z">
+          <w:ins w:id="1084" w:author="david goldhar" w:date="2019-02-14T08:47:00Z"/>
+          <w:lang w:val="en-US"/>
+        </w:rPr>
+      </w:pPr>
+      <w:ins w:id="1085" w:author="david goldhar" w:date="2019-02-13T15:18:00Z">
         <w:r>
           <w:rPr>
             <w:lang w:val="en-US"/>
           </w:rPr>
           <w:t xml:space="preserve">Modify </w:t>
         </w:r>
-        <w:commentRangeStart w:id="1084"/>
+        <w:commentRangeStart w:id="1086"/>
         <w:r>
           <w:rPr>
             <w:lang w:val="en-US"/>
@@ -12206,21 +12345,21 @@
           <w:t>cell</w:t>
         </w:r>
       </w:ins>
-      <w:ins w:id="1085" w:author="david goldhar" w:date="2019-02-14T08:47:00Z">
+      <w:ins w:id="1087" w:author="david goldhar" w:date="2019-02-14T08:47:00Z">
         <w:r>
           <w:rPr>
             <w:lang w:val="en-US"/>
           </w:rPr>
           <w:t>s</w:t>
         </w:r>
-        <w:commentRangeEnd w:id="1084"/>
+        <w:commentRangeEnd w:id="1086"/>
         <w:r>
           <w:rPr>
             <w:rStyle w:val="CommentReference"/>
             <w:rFonts w:asciiTheme="minorHAnsi" w:eastAsiaTheme="minorHAnsi" w:hAnsiTheme="minorHAnsi" w:cstheme="minorBidi"/>
             <w:color w:val="auto"/>
           </w:rPr>
-          <w:commentReference w:id="1084"/>
+          <w:commentReference w:id="1086"/>
         </w:r>
       </w:ins>
     </w:p>
@@ -12228,37 +12367,37 @@
       <w:pPr>
         <w:pStyle w:val="Heading3"/>
         <w:rPr>
-          <w:ins w:id="1086" w:author="david goldhar" w:date="2019-02-13T15:18:00Z"/>
-          <w:rPrChange w:id="1087" w:author="david goldhar" w:date="2019-02-14T08:47:00Z">
+          <w:ins w:id="1088" w:author="david goldhar" w:date="2019-02-13T15:18:00Z"/>
+          <w:rPrChange w:id="1089" w:author="david goldhar" w:date="2019-02-14T08:47:00Z">
             <w:rPr>
-              <w:ins w:id="1088" w:author="david goldhar" w:date="2019-02-13T15:18:00Z"/>
+              <w:ins w:id="1090" w:author="david goldhar" w:date="2019-02-13T15:18:00Z"/>
               <w:lang w:val="en-US"/>
             </w:rPr>
           </w:rPrChange>
         </w:rPr>
       </w:pPr>
-      <w:ins w:id="1089" w:author="david goldhar" w:date="2019-02-14T08:47:00Z">
+      <w:ins w:id="1091" w:author="david goldhar" w:date="2019-02-14T08:47:00Z">
         <w:r>
           <w:rPr>
             <w:lang w:val="en-US"/>
           </w:rPr>
           <w:t xml:space="preserve">Assign cells to </w:t>
         </w:r>
-        <w:commentRangeStart w:id="1090"/>
+        <w:commentRangeStart w:id="1092"/>
         <w:r>
           <w:rPr>
             <w:lang w:val="en-US"/>
           </w:rPr>
           <w:t>shops</w:t>
         </w:r>
-        <w:commentRangeEnd w:id="1090"/>
+        <w:commentRangeEnd w:id="1092"/>
         <w:r>
           <w:rPr>
             <w:rStyle w:val="CommentReference"/>
             <w:rFonts w:asciiTheme="minorHAnsi" w:eastAsiaTheme="minorHAnsi" w:hAnsiTheme="minorHAnsi" w:cstheme="minorBidi"/>
             <w:color w:val="auto"/>
           </w:rPr>
-          <w:commentReference w:id="1090"/>
+          <w:commentReference w:id="1092"/>
         </w:r>
       </w:ins>
     </w:p>
@@ -12275,7 +12414,7 @@
         </w:rPr>
         <w:t xml:space="preserve">Change </w:t>
       </w:r>
-      <w:ins w:id="1091" w:author="david goldhar" w:date="2019-02-13T15:18:00Z">
+      <w:ins w:id="1093" w:author="david goldhar" w:date="2019-02-13T15:18:00Z">
         <w:r>
           <w:rPr>
             <w:lang w:val="en-US"/>
@@ -12283,7 +12422,7 @@
           <w:t>assignment to shop</w:t>
         </w:r>
       </w:ins>
-      <w:del w:id="1092" w:author="david goldhar" w:date="2019-02-13T15:18:00Z">
+      <w:del w:id="1094" w:author="david goldhar" w:date="2019-02-13T15:18:00Z">
         <w:r>
           <w:rPr>
             <w:lang w:val="en-US"/>
@@ -12448,15 +12587,16 @@
       <w:pPr>
         <w:pStyle w:val="Heading3"/>
         <w:rPr>
-          <w:ins w:id="1093" w:author="david goldhar" w:date="2019-02-14T08:51:00Z"/>
-          <w:lang w:val="en-US"/>
-        </w:rPr>
-      </w:pPr>
-      <w:ins w:id="1094" w:author="david goldhar" w:date="2019-02-14T08:51:00Z">
+          <w:ins w:id="1095" w:author="david goldhar" w:date="2019-02-14T08:51:00Z"/>
+          <w:lang w:val="en-US"/>
+        </w:rPr>
+      </w:pPr>
+      <w:ins w:id="1096" w:author="david goldhar" w:date="2019-02-14T08:51:00Z">
         <w:r>
           <w:rPr>
             <w:lang w:val="en-US"/>
           </w:rPr>
+          <w:lastRenderedPageBreak/>
           <w:t>Actions/Navigation from the Cell view</w:t>
         </w:r>
       </w:ins>
@@ -12469,15 +12609,15 @@
           <w:numId w:val="37"/>
         </w:numPr>
         <w:rPr>
-          <w:ins w:id="1095" w:author="david goldhar" w:date="2019-02-13T15:28:00Z"/>
-        </w:rPr>
-        <w:pPrChange w:id="1096" w:author="david goldhar" w:date="2019-02-14T08:51:00Z">
+          <w:ins w:id="1097" w:author="david goldhar" w:date="2019-02-13T15:28:00Z"/>
+        </w:rPr>
+        <w:pPrChange w:id="1098" w:author="david goldhar" w:date="2019-02-14T08:51:00Z">
           <w:pPr>
             <w:pStyle w:val="Heading2"/>
           </w:pPr>
         </w:pPrChange>
       </w:pPr>
-      <w:ins w:id="1097" w:author="david goldhar" w:date="2019-02-14T08:51:00Z">
+      <w:ins w:id="1099" w:author="david goldhar" w:date="2019-02-14T08:51:00Z">
         <w:r>
           <w:t>assets</w:t>
         </w:r>
@@ -12487,12 +12627,12 @@
       <w:pPr>
         <w:pStyle w:val="Heading2"/>
         <w:rPr>
-          <w:moveFrom w:id="1098" w:author="david goldhar" w:date="2019-02-13T16:46:00Z"/>
-          <w:lang w:val="en-US"/>
-        </w:rPr>
-      </w:pPr>
-      <w:moveFromRangeStart w:id="1099" w:author="david goldhar" w:date="2019-02-13T16:46:00Z" w:name="move968791"/>
-      <w:moveFrom w:id="1100" w:author="david goldhar" w:date="2019-02-13T16:46:00Z">
+          <w:moveFrom w:id="1100" w:author="david goldhar" w:date="2019-02-13T16:46:00Z"/>
+          <w:lang w:val="en-US"/>
+        </w:rPr>
+      </w:pPr>
+      <w:moveFromRangeStart w:id="1101" w:author="david goldhar" w:date="2019-02-13T16:46:00Z" w:name="move968791"/>
+      <w:moveFrom w:id="1102" w:author="david goldhar" w:date="2019-02-13T16:46:00Z">
         <w:r>
           <w:rPr>
             <w:lang w:val="en-US"/>
@@ -12505,18 +12645,18 @@
       <w:pPr>
         <w:pStyle w:val="P"/>
         <w:rPr>
-          <w:moveFrom w:id="1101" w:author="david goldhar" w:date="2019-02-13T16:46:00Z"/>
-        </w:rPr>
-      </w:pPr>
-      <w:moveFrom w:id="1102" w:author="david goldhar" w:date="2019-02-13T16:46:00Z">
+          <w:moveFrom w:id="1103" w:author="david goldhar" w:date="2019-02-13T16:46:00Z"/>
+        </w:rPr>
+      </w:pPr>
+      <w:moveFrom w:id="1104" w:author="david goldhar" w:date="2019-02-13T16:46:00Z">
         <w:r>
           <w:t xml:space="preserve">Assets are individual shop-floor </w:t>
         </w:r>
-        <w:commentRangeStart w:id="1103"/>
+        <w:commentRangeStart w:id="1105"/>
         <w:r>
           <w:t>machines</w:t>
         </w:r>
-        <w:commentRangeEnd w:id="1103"/>
+        <w:commentRangeEnd w:id="1105"/>
         <w:r>
           <w:rPr>
             <w:rStyle w:val="CommentReference"/>
@@ -12525,7 +12665,7 @@
             <w:color w:val="auto"/>
             <w:shd w:val="clear" w:color="auto" w:fill="auto"/>
           </w:rPr>
-          <w:commentReference w:id="1103"/>
+          <w:commentReference w:id="1105"/>
         </w:r>
         <w:r>
           <w:t xml:space="preserve">. </w:t>
@@ -12557,10 +12697,10 @@
       <w:pPr>
         <w:pStyle w:val="P"/>
         <w:rPr>
-          <w:moveFrom w:id="1104" w:author="david goldhar" w:date="2019-02-13T16:46:00Z"/>
-        </w:rPr>
-      </w:pPr>
-      <w:moveFrom w:id="1105" w:author="david goldhar" w:date="2019-02-13T16:46:00Z">
+          <w:moveFrom w:id="1106" w:author="david goldhar" w:date="2019-02-13T16:46:00Z"/>
+        </w:rPr>
+      </w:pPr>
+      <w:moveFrom w:id="1107" w:author="david goldhar" w:date="2019-02-13T16:46:00Z">
         <w:r>
           <w:t xml:space="preserve">Once discovered, </w:t>
         </w:r>
@@ -12585,10 +12725,10 @@
       <w:pPr>
         <w:pStyle w:val="P"/>
         <w:rPr>
-          <w:moveFrom w:id="1106" w:author="david goldhar" w:date="2019-02-13T16:46:00Z"/>
-        </w:rPr>
-      </w:pPr>
-      <w:moveFrom w:id="1107" w:author="david goldhar" w:date="2019-02-13T16:46:00Z">
+          <w:moveFrom w:id="1108" w:author="david goldhar" w:date="2019-02-13T16:46:00Z"/>
+        </w:rPr>
+      </w:pPr>
+      <w:moveFrom w:id="1109" w:author="david goldhar" w:date="2019-02-13T16:46:00Z">
         <w:r>
           <w:t xml:space="preserve">Once they are assigned to a cell, their Risk Level contributes to the overall </w:t>
         </w:r>
@@ -12621,17 +12761,17 @@
         </w:r>
       </w:moveFrom>
     </w:p>
-    <w:moveFromRangeEnd w:id="1099"/>
+    <w:moveFromRangeEnd w:id="1101"/>
     <w:p>
       <w:pPr>
         <w:pStyle w:val="Heading2"/>
         <w:rPr>
-          <w:moveTo w:id="1108" w:author="david goldhar" w:date="2019-02-13T16:45:00Z"/>
-          <w:lang w:val="en-US"/>
-        </w:rPr>
-      </w:pPr>
-      <w:moveToRangeStart w:id="1109" w:author="david goldhar" w:date="2019-02-13T16:45:00Z" w:name="move968773"/>
-      <w:moveTo w:id="1110" w:author="david goldhar" w:date="2019-02-13T16:45:00Z">
+          <w:moveTo w:id="1110" w:author="david goldhar" w:date="2019-02-13T16:45:00Z"/>
+          <w:lang w:val="en-US"/>
+        </w:rPr>
+      </w:pPr>
+      <w:moveToRangeStart w:id="1111" w:author="david goldhar" w:date="2019-02-13T16:45:00Z" w:name="move968773"/>
+      <w:moveTo w:id="1112" w:author="david goldhar" w:date="2019-02-13T16:45:00Z">
         <w:r>
           <w:rPr>
             <w:lang w:val="en-US"/>
@@ -12644,25 +12784,25 @@
       <w:pPr>
         <w:pStyle w:val="P"/>
         <w:rPr>
-          <w:ins w:id="1111" w:author="david goldhar" w:date="2019-02-13T19:02:00Z"/>
-        </w:rPr>
-      </w:pPr>
-      <w:moveTo w:id="1112" w:author="david goldhar" w:date="2019-02-13T16:45:00Z">
+          <w:ins w:id="1113" w:author="david goldhar" w:date="2019-02-13T19:02:00Z"/>
+        </w:rPr>
+      </w:pPr>
+      <w:moveTo w:id="1114" w:author="david goldhar" w:date="2019-02-13T16:45:00Z">
         <w:r>
           <w:t xml:space="preserve">You can view assets in your </w:t>
         </w:r>
-        <w:del w:id="1113" w:author="david goldhar" w:date="2019-02-13T17:08:00Z">
+        <w:del w:id="1115" w:author="david goldhar" w:date="2019-02-13T17:08:00Z">
           <w:r>
             <w:delText>plant</w:delText>
           </w:r>
         </w:del>
       </w:moveTo>
-      <w:ins w:id="1114" w:author="david goldhar" w:date="2019-02-13T17:08:00Z">
+      <w:ins w:id="1116" w:author="david goldhar" w:date="2019-02-13T17:08:00Z">
         <w:r>
           <w:t>factory</w:t>
         </w:r>
       </w:ins>
-      <w:moveTo w:id="1115" w:author="david goldhar" w:date="2019-02-13T16:45:00Z">
+      <w:moveTo w:id="1117" w:author="david goldhar" w:date="2019-02-13T16:45:00Z">
         <w:r>
           <w:t xml:space="preserve"> in various asset views. Select these from the top-level </w:t>
         </w:r>
@@ -12681,18 +12821,18 @@
       <w:pPr>
         <w:pStyle w:val="P"/>
         <w:rPr>
-          <w:ins w:id="1116" w:author="david goldhar" w:date="2019-02-13T19:02:00Z"/>
-        </w:rPr>
-      </w:pPr>
-      <w:ins w:id="1117" w:author="david goldhar" w:date="2019-02-13T19:02:00Z">
+          <w:ins w:id="1118" w:author="david goldhar" w:date="2019-02-13T19:02:00Z"/>
+        </w:rPr>
+      </w:pPr>
+      <w:ins w:id="1119" w:author="david goldhar" w:date="2019-02-13T19:02:00Z">
         <w:r>
           <w:t xml:space="preserve">Assets are individual shop-floor </w:t>
         </w:r>
-        <w:commentRangeStart w:id="1118"/>
+        <w:commentRangeStart w:id="1120"/>
         <w:r>
           <w:t>machines</w:t>
         </w:r>
-        <w:commentRangeEnd w:id="1118"/>
+        <w:commentRangeEnd w:id="1120"/>
         <w:r>
           <w:rPr>
             <w:rStyle w:val="CommentReference"/>
@@ -12701,7 +12841,7 @@
             <w:color w:val="auto"/>
             <w:shd w:val="clear" w:color="auto" w:fill="auto"/>
           </w:rPr>
-          <w:commentReference w:id="1118"/>
+          <w:commentReference w:id="1120"/>
         </w:r>
         <w:r>
           <w:t xml:space="preserve">. They are discovered automatically (for example, using the MSB). You can assign them to production cells once they are discovered, or move them to different cells. </w:t>
@@ -12712,10 +12852,10 @@
       <w:pPr>
         <w:pStyle w:val="P"/>
         <w:rPr>
-          <w:ins w:id="1119" w:author="david goldhar" w:date="2019-02-13T19:02:00Z"/>
-        </w:rPr>
-      </w:pPr>
-      <w:ins w:id="1120" w:author="david goldhar" w:date="2019-02-13T19:02:00Z">
+          <w:ins w:id="1121" w:author="david goldhar" w:date="2019-02-13T19:02:00Z"/>
+        </w:rPr>
+      </w:pPr>
+      <w:ins w:id="1122" w:author="david goldhar" w:date="2019-02-13T19:02:00Z">
         <w:r>
           <w:t>Once discovered, RAM</w:t>
         </w:r>
@@ -12734,10 +12874,10 @@
       <w:pPr>
         <w:pStyle w:val="P"/>
         <w:rPr>
-          <w:moveTo w:id="1121" w:author="david goldhar" w:date="2019-02-13T16:45:00Z"/>
-        </w:rPr>
-      </w:pPr>
-      <w:ins w:id="1122" w:author="david goldhar" w:date="2019-02-13T19:02:00Z">
+          <w:moveTo w:id="1123" w:author="david goldhar" w:date="2019-02-13T16:45:00Z"/>
+        </w:rPr>
+      </w:pPr>
+      <w:ins w:id="1124" w:author="david goldhar" w:date="2019-02-13T19:02:00Z">
         <w:r>
           <w:t>Once they are assigned to a cell, their Risk Level contributes to the overall Risk Level of their assigned cell and shop.</w:t>
         </w:r>
@@ -12747,12 +12887,12 @@
       <w:pPr>
         <w:pStyle w:val="Heading3"/>
         <w:rPr>
-          <w:del w:id="1123" w:author="david goldhar" w:date="2019-02-13T18:59:00Z"/>
-          <w:moveTo w:id="1124" w:author="david goldhar" w:date="2019-02-13T16:45:00Z"/>
-        </w:rPr>
-      </w:pPr>
-      <w:moveTo w:id="1125" w:author="david goldhar" w:date="2019-02-13T16:45:00Z">
-        <w:del w:id="1126" w:author="david goldhar" w:date="2019-02-13T18:59:00Z">
+          <w:del w:id="1125" w:author="david goldhar" w:date="2019-02-13T18:59:00Z"/>
+          <w:moveTo w:id="1126" w:author="david goldhar" w:date="2019-02-13T16:45:00Z"/>
+        </w:rPr>
+      </w:pPr>
+      <w:moveTo w:id="1127" w:author="david goldhar" w:date="2019-02-13T16:45:00Z">
+        <w:del w:id="1128" w:author="david goldhar" w:date="2019-02-13T18:59:00Z">
           <w:r>
             <w:rPr>
               <w:lang w:val="en-US"/>
@@ -12766,12 +12906,12 @@
       <w:pPr>
         <w:pStyle w:val="P"/>
         <w:rPr>
-          <w:del w:id="1127" w:author="david goldhar" w:date="2019-02-13T18:59:00Z"/>
-          <w:moveTo w:id="1128" w:author="david goldhar" w:date="2019-02-13T16:45:00Z"/>
-        </w:rPr>
-      </w:pPr>
-      <w:moveTo w:id="1129" w:author="david goldhar" w:date="2019-02-13T16:45:00Z">
-        <w:del w:id="1130" w:author="david goldhar" w:date="2019-02-13T18:59:00Z">
+          <w:del w:id="1129" w:author="david goldhar" w:date="2019-02-13T18:59:00Z"/>
+          <w:moveTo w:id="1130" w:author="david goldhar" w:date="2019-02-13T16:45:00Z"/>
+        </w:rPr>
+      </w:pPr>
+      <w:moveTo w:id="1131" w:author="david goldhar" w:date="2019-02-13T16:45:00Z">
+        <w:del w:id="1132" w:author="david goldhar" w:date="2019-02-13T18:59:00Z">
           <w:r>
             <w:delText xml:space="preserve">Select </w:delText>
           </w:r>
@@ -12794,12 +12934,12 @@
             <w:delText xml:space="preserve"> menu to see the shops you have defined for the </w:delText>
           </w:r>
         </w:del>
-        <w:del w:id="1131" w:author="david goldhar" w:date="2019-02-13T17:08:00Z">
+        <w:del w:id="1133" w:author="david goldhar" w:date="2019-02-13T17:08:00Z">
           <w:r>
             <w:delText>plant</w:delText>
           </w:r>
         </w:del>
-        <w:del w:id="1132" w:author="david goldhar" w:date="2019-02-13T18:59:00Z">
+        <w:del w:id="1134" w:author="david goldhar" w:date="2019-02-13T18:59:00Z">
           <w:r>
             <w:delText>.</w:delText>
           </w:r>
@@ -12811,12 +12951,12 @@
         <w:pStyle w:val="img"/>
         <w:keepNext/>
         <w:rPr>
-          <w:del w:id="1133" w:author="david goldhar" w:date="2019-02-13T18:59:00Z"/>
-          <w:moveTo w:id="1134" w:author="david goldhar" w:date="2019-02-13T16:45:00Z"/>
-        </w:rPr>
-      </w:pPr>
-      <w:moveTo w:id="1135" w:author="david goldhar" w:date="2019-02-13T16:45:00Z">
-        <w:del w:id="1136" w:author="david goldhar" w:date="2019-02-13T18:59:00Z">
+          <w:del w:id="1135" w:author="david goldhar" w:date="2019-02-13T18:59:00Z"/>
+          <w:moveTo w:id="1136" w:author="david goldhar" w:date="2019-02-13T16:45:00Z"/>
+        </w:rPr>
+      </w:pPr>
+      <w:moveTo w:id="1137" w:author="david goldhar" w:date="2019-02-13T16:45:00Z">
+        <w:del w:id="1138" w:author="david goldhar" w:date="2019-02-13T18:59:00Z">
           <w:r>
             <w:drawing>
               <wp:inline distT="0" distB="0" distL="0" distR="0" wp14:anchorId="2AE55793" wp14:editId="3B5D5A13">
@@ -12875,12 +13015,12 @@
         <w:pStyle w:val="Caption"/>
         <w:jc w:val="center"/>
         <w:rPr>
-          <w:del w:id="1137" w:author="david goldhar" w:date="2019-02-13T18:59:00Z"/>
-          <w:moveTo w:id="1138" w:author="david goldhar" w:date="2019-02-13T16:45:00Z"/>
-        </w:rPr>
-      </w:pPr>
-      <w:moveTo w:id="1139" w:author="david goldhar" w:date="2019-02-13T16:45:00Z">
-        <w:del w:id="1140" w:author="david goldhar" w:date="2019-02-13T18:59:00Z">
+          <w:del w:id="1139" w:author="david goldhar" w:date="2019-02-13T18:59:00Z"/>
+          <w:moveTo w:id="1140" w:author="david goldhar" w:date="2019-02-13T16:45:00Z"/>
+        </w:rPr>
+      </w:pPr>
+      <w:moveTo w:id="1141" w:author="david goldhar" w:date="2019-02-13T16:45:00Z">
+        <w:del w:id="1142" w:author="david goldhar" w:date="2019-02-13T18:59:00Z">
           <w:r>
             <w:delText xml:space="preserve">Figure </w:delText>
           </w:r>
@@ -12933,12 +13073,12 @@
       <w:pPr>
         <w:pStyle w:val="P"/>
         <w:rPr>
-          <w:del w:id="1141" w:author="david goldhar" w:date="2019-02-13T18:59:00Z"/>
-          <w:moveTo w:id="1142" w:author="david goldhar" w:date="2019-02-13T16:45:00Z"/>
-        </w:rPr>
-      </w:pPr>
-      <w:moveTo w:id="1143" w:author="david goldhar" w:date="2019-02-13T16:45:00Z">
-        <w:del w:id="1144" w:author="david goldhar" w:date="2019-02-13T18:59:00Z">
+          <w:del w:id="1143" w:author="david goldhar" w:date="2019-02-13T18:59:00Z"/>
+          <w:moveTo w:id="1144" w:author="david goldhar" w:date="2019-02-13T16:45:00Z"/>
+        </w:rPr>
+      </w:pPr>
+      <w:moveTo w:id="1145" w:author="david goldhar" w:date="2019-02-13T16:45:00Z">
+        <w:del w:id="1146" w:author="david goldhar" w:date="2019-02-13T18:59:00Z">
           <w:r>
             <w:delText>Each image in this view represents a shop, and shows the following information for it:</w:delText>
           </w:r>
@@ -12949,12 +13089,12 @@
       <w:pPr>
         <w:pStyle w:val="ul"/>
         <w:rPr>
-          <w:del w:id="1145" w:author="david goldhar" w:date="2019-02-13T18:59:00Z"/>
-          <w:moveTo w:id="1146" w:author="david goldhar" w:date="2019-02-13T16:45:00Z"/>
-        </w:rPr>
-      </w:pPr>
-      <w:moveTo w:id="1147" w:author="david goldhar" w:date="2019-02-13T16:45:00Z">
-        <w:del w:id="1148" w:author="david goldhar" w:date="2019-02-13T18:59:00Z">
+          <w:del w:id="1147" w:author="david goldhar" w:date="2019-02-13T18:59:00Z"/>
+          <w:moveTo w:id="1148" w:author="david goldhar" w:date="2019-02-13T16:45:00Z"/>
+        </w:rPr>
+      </w:pPr>
+      <w:moveTo w:id="1149" w:author="david goldhar" w:date="2019-02-13T16:45:00Z">
+        <w:del w:id="1150" w:author="david goldhar" w:date="2019-02-13T18:59:00Z">
           <w:r>
             <w:delText>the overall shop Risk Level</w:delText>
           </w:r>
@@ -12965,12 +13105,12 @@
       <w:pPr>
         <w:pStyle w:val="ul"/>
         <w:rPr>
-          <w:del w:id="1149" w:author="david goldhar" w:date="2019-02-13T18:59:00Z"/>
-          <w:moveTo w:id="1150" w:author="david goldhar" w:date="2019-02-13T16:45:00Z"/>
-        </w:rPr>
-      </w:pPr>
-      <w:moveTo w:id="1151" w:author="david goldhar" w:date="2019-02-13T16:45:00Z">
-        <w:del w:id="1152" w:author="david goldhar" w:date="2019-02-13T18:59:00Z">
+          <w:del w:id="1151" w:author="david goldhar" w:date="2019-02-13T18:59:00Z"/>
+          <w:moveTo w:id="1152" w:author="david goldhar" w:date="2019-02-13T16:45:00Z"/>
+        </w:rPr>
+      </w:pPr>
+      <w:moveTo w:id="1153" w:author="david goldhar" w:date="2019-02-13T16:45:00Z">
+        <w:del w:id="1154" w:author="david goldhar" w:date="2019-02-13T18:59:00Z">
           <w:r>
             <w:delText xml:space="preserve">the number of cells </w:delText>
           </w:r>
@@ -12981,12 +13121,12 @@
       <w:pPr>
         <w:pStyle w:val="ul"/>
         <w:rPr>
-          <w:del w:id="1153" w:author="david goldhar" w:date="2019-02-13T18:59:00Z"/>
-          <w:moveTo w:id="1154" w:author="david goldhar" w:date="2019-02-13T16:45:00Z"/>
-        </w:rPr>
-      </w:pPr>
-      <w:moveTo w:id="1155" w:author="david goldhar" w:date="2019-02-13T16:45:00Z">
-        <w:del w:id="1156" w:author="david goldhar" w:date="2019-02-13T18:59:00Z">
+          <w:del w:id="1155" w:author="david goldhar" w:date="2019-02-13T18:59:00Z"/>
+          <w:moveTo w:id="1156" w:author="david goldhar" w:date="2019-02-13T16:45:00Z"/>
+        </w:rPr>
+      </w:pPr>
+      <w:moveTo w:id="1157" w:author="david goldhar" w:date="2019-02-13T16:45:00Z">
+        <w:del w:id="1158" w:author="david goldhar" w:date="2019-02-13T18:59:00Z">
           <w:r>
             <w:delText>the number of assets</w:delText>
           </w:r>
@@ -12997,12 +13137,12 @@
       <w:pPr>
         <w:pStyle w:val="ul"/>
         <w:rPr>
-          <w:del w:id="1157" w:author="david goldhar" w:date="2019-02-13T18:59:00Z"/>
-          <w:moveTo w:id="1158" w:author="david goldhar" w:date="2019-02-13T16:45:00Z"/>
-        </w:rPr>
-      </w:pPr>
-      <w:moveTo w:id="1159" w:author="david goldhar" w:date="2019-02-13T16:45:00Z">
-        <w:del w:id="1160" w:author="david goldhar" w:date="2019-02-13T18:59:00Z">
+          <w:del w:id="1159" w:author="david goldhar" w:date="2019-02-13T18:59:00Z"/>
+          <w:moveTo w:id="1160" w:author="david goldhar" w:date="2019-02-13T16:45:00Z"/>
+        </w:rPr>
+      </w:pPr>
+      <w:moveTo w:id="1161" w:author="david goldhar" w:date="2019-02-13T16:45:00Z">
+        <w:del w:id="1162" w:author="david goldhar" w:date="2019-02-13T18:59:00Z">
           <w:r>
             <w:delText>the geographic location of the shop</w:delText>
           </w:r>
@@ -13013,12 +13153,12 @@
       <w:pPr>
         <w:pStyle w:val="Heading3"/>
         <w:rPr>
-          <w:del w:id="1161" w:author="david goldhar" w:date="2019-02-13T18:59:00Z"/>
-          <w:moveTo w:id="1162" w:author="david goldhar" w:date="2019-02-13T16:45:00Z"/>
-        </w:rPr>
-      </w:pPr>
-      <w:moveTo w:id="1163" w:author="david goldhar" w:date="2019-02-13T16:45:00Z">
-        <w:del w:id="1164" w:author="david goldhar" w:date="2019-02-13T18:59:00Z">
+          <w:del w:id="1163" w:author="david goldhar" w:date="2019-02-13T18:59:00Z"/>
+          <w:moveTo w:id="1164" w:author="david goldhar" w:date="2019-02-13T16:45:00Z"/>
+        </w:rPr>
+      </w:pPr>
+      <w:moveTo w:id="1165" w:author="david goldhar" w:date="2019-02-13T16:45:00Z">
+        <w:del w:id="1166" w:author="david goldhar" w:date="2019-02-13T18:59:00Z">
           <w:r>
             <w:rPr>
               <w:lang w:val="en-US"/>
@@ -13032,12 +13172,12 @@
       <w:pPr>
         <w:pStyle w:val="P"/>
         <w:rPr>
-          <w:del w:id="1165" w:author="david goldhar" w:date="2019-02-13T18:59:00Z"/>
-          <w:moveTo w:id="1166" w:author="david goldhar" w:date="2019-02-13T16:45:00Z"/>
-        </w:rPr>
-      </w:pPr>
-      <w:moveTo w:id="1167" w:author="david goldhar" w:date="2019-02-13T16:45:00Z">
-        <w:del w:id="1168" w:author="david goldhar" w:date="2019-02-13T18:59:00Z">
+          <w:del w:id="1167" w:author="david goldhar" w:date="2019-02-13T18:59:00Z"/>
+          <w:moveTo w:id="1168" w:author="david goldhar" w:date="2019-02-13T16:45:00Z"/>
+        </w:rPr>
+      </w:pPr>
+      <w:moveTo w:id="1169" w:author="david goldhar" w:date="2019-02-13T16:45:00Z">
+        <w:del w:id="1170" w:author="david goldhar" w:date="2019-02-13T18:59:00Z">
           <w:r>
             <w:delText xml:space="preserve">Click on a shop to show the production cells in it. Alternatively, select </w:delText>
           </w:r>
@@ -13059,11 +13199,11 @@
           <w:r>
             <w:delText xml:space="preserve"> </w:delText>
           </w:r>
-          <w:commentRangeStart w:id="1169"/>
+          <w:commentRangeStart w:id="1171"/>
           <w:r>
             <w:delText>menu</w:delText>
           </w:r>
-          <w:commentRangeEnd w:id="1169"/>
+          <w:commentRangeEnd w:id="1171"/>
           <w:r>
             <w:rPr>
               <w:rStyle w:val="CommentReference"/>
@@ -13072,18 +13212,18 @@
               <w:color w:val="auto"/>
               <w:shd w:val="clear" w:color="auto" w:fill="auto"/>
             </w:rPr>
-            <w:commentReference w:id="1169"/>
+            <w:commentReference w:id="1171"/>
           </w:r>
           <w:r>
             <w:delText xml:space="preserve">, to show all the cells in the </w:delText>
           </w:r>
         </w:del>
-        <w:del w:id="1170" w:author="david goldhar" w:date="2019-02-13T17:08:00Z">
+        <w:del w:id="1172" w:author="david goldhar" w:date="2019-02-13T17:08:00Z">
           <w:r>
             <w:delText>plant</w:delText>
           </w:r>
         </w:del>
-        <w:del w:id="1171" w:author="david goldhar" w:date="2019-02-13T18:59:00Z">
+        <w:del w:id="1173" w:author="david goldhar" w:date="2019-02-13T18:59:00Z">
           <w:r>
             <w:delText>.</w:delText>
           </w:r>
@@ -13095,12 +13235,12 @@
         <w:pStyle w:val="img"/>
         <w:keepNext/>
         <w:rPr>
-          <w:del w:id="1172" w:author="david goldhar" w:date="2019-02-13T18:59:00Z"/>
-          <w:moveTo w:id="1173" w:author="david goldhar" w:date="2019-02-13T16:45:00Z"/>
-        </w:rPr>
-      </w:pPr>
-      <w:moveTo w:id="1174" w:author="david goldhar" w:date="2019-02-13T16:45:00Z">
-        <w:del w:id="1175" w:author="david goldhar" w:date="2019-02-13T18:59:00Z">
+          <w:del w:id="1174" w:author="david goldhar" w:date="2019-02-13T18:59:00Z"/>
+          <w:moveTo w:id="1175" w:author="david goldhar" w:date="2019-02-13T16:45:00Z"/>
+        </w:rPr>
+      </w:pPr>
+      <w:moveTo w:id="1176" w:author="david goldhar" w:date="2019-02-13T16:45:00Z">
+        <w:del w:id="1177" w:author="david goldhar" w:date="2019-02-13T18:59:00Z">
           <w:r>
             <w:drawing>
               <wp:inline distT="0" distB="0" distL="0" distR="0" wp14:anchorId="0755632C" wp14:editId="71CA4169">
@@ -13159,13 +13299,13 @@
         <w:pStyle w:val="Caption"/>
         <w:jc w:val="center"/>
         <w:rPr>
-          <w:del w:id="1176" w:author="david goldhar" w:date="2019-02-13T18:59:00Z"/>
-          <w:moveTo w:id="1177" w:author="david goldhar" w:date="2019-02-13T16:45:00Z"/>
-          <w:lang w:val="en-US"/>
-        </w:rPr>
-      </w:pPr>
-      <w:moveTo w:id="1178" w:author="david goldhar" w:date="2019-02-13T16:45:00Z">
-        <w:del w:id="1179" w:author="david goldhar" w:date="2019-02-13T18:59:00Z">
+          <w:del w:id="1178" w:author="david goldhar" w:date="2019-02-13T18:59:00Z"/>
+          <w:moveTo w:id="1179" w:author="david goldhar" w:date="2019-02-13T16:45:00Z"/>
+          <w:lang w:val="en-US"/>
+        </w:rPr>
+      </w:pPr>
+      <w:moveTo w:id="1180" w:author="david goldhar" w:date="2019-02-13T16:45:00Z">
+        <w:del w:id="1181" w:author="david goldhar" w:date="2019-02-13T18:59:00Z">
           <w:r>
             <w:delText xml:space="preserve">Figure </w:delText>
           </w:r>
@@ -13218,12 +13358,12 @@
       <w:pPr>
         <w:pStyle w:val="P"/>
         <w:rPr>
-          <w:del w:id="1180" w:author="david goldhar" w:date="2019-02-13T18:59:00Z"/>
-          <w:moveTo w:id="1181" w:author="david goldhar" w:date="2019-02-13T16:45:00Z"/>
-        </w:rPr>
-      </w:pPr>
-      <w:moveTo w:id="1182" w:author="david goldhar" w:date="2019-02-13T16:45:00Z">
-        <w:del w:id="1183" w:author="david goldhar" w:date="2019-02-13T18:59:00Z">
+          <w:del w:id="1182" w:author="david goldhar" w:date="2019-02-13T18:59:00Z"/>
+          <w:moveTo w:id="1183" w:author="david goldhar" w:date="2019-02-13T16:45:00Z"/>
+        </w:rPr>
+      </w:pPr>
+      <w:moveTo w:id="1184" w:author="david goldhar" w:date="2019-02-13T16:45:00Z">
+        <w:del w:id="1185" w:author="david goldhar" w:date="2019-02-13T18:59:00Z">
           <w:r>
             <w:delText>Each image in this view represents a production cell, and shows this information:</w:delText>
           </w:r>
@@ -13234,12 +13374,12 @@
       <w:pPr>
         <w:pStyle w:val="ul"/>
         <w:rPr>
-          <w:del w:id="1184" w:author="david goldhar" w:date="2019-02-13T18:59:00Z"/>
-          <w:moveTo w:id="1185" w:author="david goldhar" w:date="2019-02-13T16:45:00Z"/>
-        </w:rPr>
-      </w:pPr>
-      <w:moveTo w:id="1186" w:author="david goldhar" w:date="2019-02-13T16:45:00Z">
-        <w:del w:id="1187" w:author="david goldhar" w:date="2019-02-13T18:59:00Z">
+          <w:del w:id="1186" w:author="david goldhar" w:date="2019-02-13T18:59:00Z"/>
+          <w:moveTo w:id="1187" w:author="david goldhar" w:date="2019-02-13T16:45:00Z"/>
+        </w:rPr>
+      </w:pPr>
+      <w:moveTo w:id="1188" w:author="david goldhar" w:date="2019-02-13T16:45:00Z">
+        <w:del w:id="1189" w:author="david goldhar" w:date="2019-02-13T18:59:00Z">
           <w:r>
             <w:delText>the overall Risk Level for the cell</w:delText>
           </w:r>
@@ -13250,12 +13390,12 @@
       <w:pPr>
         <w:pStyle w:val="ul"/>
         <w:rPr>
-          <w:del w:id="1188" w:author="david goldhar" w:date="2019-02-13T18:59:00Z"/>
-          <w:moveTo w:id="1189" w:author="david goldhar" w:date="2019-02-13T16:45:00Z"/>
-        </w:rPr>
-      </w:pPr>
-      <w:moveTo w:id="1190" w:author="david goldhar" w:date="2019-02-13T16:45:00Z">
-        <w:del w:id="1191" w:author="david goldhar" w:date="2019-02-13T18:59:00Z">
+          <w:del w:id="1190" w:author="david goldhar" w:date="2019-02-13T18:59:00Z"/>
+          <w:moveTo w:id="1191" w:author="david goldhar" w:date="2019-02-13T16:45:00Z"/>
+        </w:rPr>
+      </w:pPr>
+      <w:moveTo w:id="1192" w:author="david goldhar" w:date="2019-02-13T16:45:00Z">
+        <w:del w:id="1193" w:author="david goldhar" w:date="2019-02-13T18:59:00Z">
           <w:r>
             <w:delText>the number of assets</w:delText>
           </w:r>
@@ -13266,12 +13406,12 @@
       <w:pPr>
         <w:pStyle w:val="ul"/>
         <w:rPr>
-          <w:del w:id="1192" w:author="david goldhar" w:date="2019-02-13T18:59:00Z"/>
-          <w:moveTo w:id="1193" w:author="david goldhar" w:date="2019-02-13T16:45:00Z"/>
-        </w:rPr>
-      </w:pPr>
-      <w:moveTo w:id="1194" w:author="david goldhar" w:date="2019-02-13T16:45:00Z">
-        <w:del w:id="1195" w:author="david goldhar" w:date="2019-02-13T18:59:00Z">
+          <w:del w:id="1194" w:author="david goldhar" w:date="2019-02-13T18:59:00Z"/>
+          <w:moveTo w:id="1195" w:author="david goldhar" w:date="2019-02-13T16:45:00Z"/>
+        </w:rPr>
+      </w:pPr>
+      <w:moveTo w:id="1196" w:author="david goldhar" w:date="2019-02-13T16:45:00Z">
+        <w:del w:id="1197" w:author="david goldhar" w:date="2019-02-13T18:59:00Z">
           <w:r>
             <w:delText>the location of the cell</w:delText>
           </w:r>
@@ -13282,10 +13422,10 @@
       <w:pPr>
         <w:pStyle w:val="Heading3"/>
         <w:rPr>
-          <w:moveTo w:id="1196" w:author="david goldhar" w:date="2019-02-13T16:45:00Z"/>
-        </w:rPr>
-      </w:pPr>
-      <w:moveTo w:id="1197" w:author="david goldhar" w:date="2019-02-13T16:45:00Z">
+          <w:moveTo w:id="1198" w:author="david goldhar" w:date="2019-02-13T16:45:00Z"/>
+        </w:rPr>
+      </w:pPr>
+      <w:moveTo w:id="1199" w:author="david goldhar" w:date="2019-02-13T16:45:00Z">
         <w:r>
           <w:rPr>
             <w:lang w:val="en-US"/>
@@ -13298,10 +13438,10 @@
       <w:pPr>
         <w:pStyle w:val="P"/>
         <w:rPr>
-          <w:moveTo w:id="1198" w:author="david goldhar" w:date="2019-02-13T16:45:00Z"/>
-        </w:rPr>
-      </w:pPr>
-      <w:moveTo w:id="1199" w:author="david goldhar" w:date="2019-02-13T16:45:00Z">
+          <w:moveTo w:id="1200" w:author="david goldhar" w:date="2019-02-13T16:45:00Z"/>
+        </w:rPr>
+      </w:pPr>
+      <w:moveTo w:id="1201" w:author="david goldhar" w:date="2019-02-13T16:45:00Z">
         <w:r>
           <w:t xml:space="preserve">Click on a cell to show the assets in it. Alternatively, select </w:t>
         </w:r>
@@ -13323,18 +13463,18 @@
         <w:r>
           <w:t xml:space="preserve"> menu, to show all the assets in the </w:t>
         </w:r>
-        <w:del w:id="1200" w:author="david goldhar" w:date="2019-02-13T17:08:00Z">
+        <w:del w:id="1202" w:author="david goldhar" w:date="2019-02-13T17:08:00Z">
           <w:r>
             <w:delText>plant</w:delText>
           </w:r>
         </w:del>
       </w:moveTo>
-      <w:ins w:id="1201" w:author="david goldhar" w:date="2019-02-13T17:08:00Z">
+      <w:ins w:id="1203" w:author="david goldhar" w:date="2019-02-13T17:08:00Z">
         <w:r>
           <w:t>factory</w:t>
         </w:r>
       </w:ins>
-      <w:moveTo w:id="1202" w:author="david goldhar" w:date="2019-02-13T16:45:00Z">
+      <w:moveTo w:id="1204" w:author="david goldhar" w:date="2019-02-13T16:45:00Z">
         <w:r>
           <w:t>.</w:t>
         </w:r>
@@ -13345,12 +13485,11 @@
         <w:pStyle w:val="img"/>
         <w:keepNext/>
         <w:rPr>
-          <w:moveTo w:id="1203" w:author="david goldhar" w:date="2019-02-13T16:45:00Z"/>
-        </w:rPr>
-      </w:pPr>
-      <w:moveTo w:id="1204" w:author="david goldhar" w:date="2019-02-13T16:45:00Z">
-        <w:r>
-          <w:lastRenderedPageBreak/>
+          <w:moveTo w:id="1205" w:author="david goldhar" w:date="2019-02-13T16:45:00Z"/>
+        </w:rPr>
+      </w:pPr>
+      <w:moveTo w:id="1206" w:author="david goldhar" w:date="2019-02-13T16:45:00Z">
+        <w:r>
           <w:drawing>
             <wp:inline distT="0" distB="0" distL="0" distR="0" wp14:anchorId="773C3C59" wp14:editId="5CE40F0D">
               <wp:extent cx="5720715" cy="2846900"/>
@@ -13406,11 +13545,11 @@
         <w:pStyle w:val="Caption"/>
         <w:jc w:val="center"/>
         <w:rPr>
-          <w:moveTo w:id="1205" w:author="david goldhar" w:date="2019-02-13T16:45:00Z"/>
-          <w:lang w:val="en-US"/>
-        </w:rPr>
-      </w:pPr>
-      <w:moveTo w:id="1206" w:author="david goldhar" w:date="2019-02-13T16:45:00Z">
+          <w:moveTo w:id="1207" w:author="david goldhar" w:date="2019-02-13T16:45:00Z"/>
+          <w:lang w:val="en-US"/>
+        </w:rPr>
+      </w:pPr>
+      <w:moveTo w:id="1208" w:author="david goldhar" w:date="2019-02-13T16:45:00Z">
         <w:r>
           <w:t xml:space="preserve">Figure </w:t>
         </w:r>
@@ -13456,18 +13595,18 @@
       <w:pPr>
         <w:pStyle w:val="P"/>
         <w:rPr>
-          <w:moveTo w:id="1207" w:author="david goldhar" w:date="2019-02-13T16:45:00Z"/>
-        </w:rPr>
-      </w:pPr>
-      <w:moveTo w:id="1208" w:author="david goldhar" w:date="2019-02-13T16:45:00Z">
+          <w:moveTo w:id="1209" w:author="david goldhar" w:date="2019-02-13T16:45:00Z"/>
+        </w:rPr>
+      </w:pPr>
+      <w:moveTo w:id="1210" w:author="david goldhar" w:date="2019-02-13T16:45:00Z">
         <w:r>
           <w:t xml:space="preserve">The table of assets shows this </w:t>
         </w:r>
-        <w:commentRangeStart w:id="1209"/>
+        <w:commentRangeStart w:id="1211"/>
         <w:r>
           <w:t>information</w:t>
         </w:r>
-        <w:commentRangeEnd w:id="1209"/>
+        <w:commentRangeEnd w:id="1211"/>
         <w:r>
           <w:rPr>
             <w:rStyle w:val="CommentReference"/>
@@ -13476,7 +13615,7 @@
             <w:color w:val="auto"/>
             <w:shd w:val="clear" w:color="auto" w:fill="auto"/>
           </w:rPr>
-          <w:commentReference w:id="1209"/>
+          <w:commentReference w:id="1211"/>
         </w:r>
         <w:r>
           <w:t>:</w:t>
@@ -13487,10 +13626,10 @@
       <w:pPr>
         <w:pStyle w:val="ul"/>
         <w:rPr>
-          <w:moveTo w:id="1210" w:author="david goldhar" w:date="2019-02-13T16:45:00Z"/>
-        </w:rPr>
-      </w:pPr>
-      <w:moveTo w:id="1211" w:author="david goldhar" w:date="2019-02-13T16:45:00Z">
+          <w:moveTo w:id="1212" w:author="david goldhar" w:date="2019-02-13T16:45:00Z"/>
+        </w:rPr>
+      </w:pPr>
+      <w:moveTo w:id="1213" w:author="david goldhar" w:date="2019-02-13T16:45:00Z">
         <w:r>
           <w:t>Asset name</w:t>
         </w:r>
@@ -13500,10 +13639,10 @@
       <w:pPr>
         <w:pStyle w:val="ul"/>
         <w:rPr>
-          <w:moveTo w:id="1212" w:author="david goldhar" w:date="2019-02-13T16:45:00Z"/>
-        </w:rPr>
-      </w:pPr>
-      <w:moveTo w:id="1213" w:author="david goldhar" w:date="2019-02-13T16:45:00Z">
+          <w:moveTo w:id="1214" w:author="david goldhar" w:date="2019-02-13T16:45:00Z"/>
+        </w:rPr>
+      </w:pPr>
+      <w:moveTo w:id="1215" w:author="david goldhar" w:date="2019-02-13T16:45:00Z">
         <w:r>
           <w:t xml:space="preserve">Asset type – Controller, Network Device, </w:t>
         </w:r>
@@ -13513,10 +13652,10 @@
       <w:pPr>
         <w:pStyle w:val="ul"/>
         <w:rPr>
-          <w:moveTo w:id="1214" w:author="david goldhar" w:date="2019-02-13T16:45:00Z"/>
-        </w:rPr>
-      </w:pPr>
-      <w:moveTo w:id="1215" w:author="david goldhar" w:date="2019-02-13T16:45:00Z">
+          <w:moveTo w:id="1216" w:author="david goldhar" w:date="2019-02-13T16:45:00Z"/>
+        </w:rPr>
+      </w:pPr>
+      <w:moveTo w:id="1217" w:author="david goldhar" w:date="2019-02-13T16:45:00Z">
         <w:r>
           <w:t>Asset IP address</w:t>
         </w:r>
@@ -13526,10 +13665,10 @@
       <w:pPr>
         <w:pStyle w:val="ul"/>
         <w:rPr>
-          <w:moveTo w:id="1216" w:author="david goldhar" w:date="2019-02-13T16:45:00Z"/>
-        </w:rPr>
-      </w:pPr>
-      <w:moveTo w:id="1217" w:author="david goldhar" w:date="2019-02-13T16:45:00Z">
+          <w:moveTo w:id="1218" w:author="david goldhar" w:date="2019-02-13T16:45:00Z"/>
+        </w:rPr>
+      </w:pPr>
+      <w:moveTo w:id="1219" w:author="david goldhar" w:date="2019-02-13T16:45:00Z">
         <w:r>
           <w:t xml:space="preserve">Production cell to which the asset is assigned </w:t>
         </w:r>
@@ -13539,10 +13678,10 @@
       <w:pPr>
         <w:pStyle w:val="ul"/>
         <w:rPr>
-          <w:moveTo w:id="1218" w:author="david goldhar" w:date="2019-02-13T16:45:00Z"/>
-        </w:rPr>
-      </w:pPr>
-      <w:moveTo w:id="1219" w:author="david goldhar" w:date="2019-02-13T16:45:00Z">
+          <w:moveTo w:id="1220" w:author="david goldhar" w:date="2019-02-13T16:45:00Z"/>
+        </w:rPr>
+      </w:pPr>
+      <w:moveTo w:id="1221" w:author="david goldhar" w:date="2019-02-13T16:45:00Z">
         <w:r>
           <w:t xml:space="preserve">Vendor </w:t>
         </w:r>
@@ -13552,10 +13691,10 @@
       <w:pPr>
         <w:pStyle w:val="ul"/>
         <w:rPr>
-          <w:moveTo w:id="1220" w:author="david goldhar" w:date="2019-02-13T16:45:00Z"/>
-        </w:rPr>
-      </w:pPr>
-      <w:moveTo w:id="1221" w:author="david goldhar" w:date="2019-02-13T16:45:00Z">
+          <w:moveTo w:id="1222" w:author="david goldhar" w:date="2019-02-13T16:45:00Z"/>
+        </w:rPr>
+      </w:pPr>
+      <w:moveTo w:id="1223" w:author="david goldhar" w:date="2019-02-13T16:45:00Z">
         <w:r>
           <w:t>Time asset was last active</w:t>
         </w:r>
@@ -13565,10 +13704,10 @@
       <w:pPr>
         <w:pStyle w:val="ul"/>
         <w:rPr>
-          <w:moveTo w:id="1222" w:author="david goldhar" w:date="2019-02-13T16:45:00Z"/>
-        </w:rPr>
-      </w:pPr>
-      <w:moveTo w:id="1223" w:author="david goldhar" w:date="2019-02-13T16:45:00Z">
+          <w:moveTo w:id="1224" w:author="david goldhar" w:date="2019-02-13T16:45:00Z"/>
+        </w:rPr>
+      </w:pPr>
+      <w:moveTo w:id="1225" w:author="david goldhar" w:date="2019-02-13T16:45:00Z">
         <w:r>
           <w:t>MAC address</w:t>
         </w:r>
@@ -13578,16 +13717,16 @@
       <w:pPr>
         <w:pStyle w:val="ul"/>
         <w:rPr>
-          <w:moveTo w:id="1224" w:author="david goldhar" w:date="2019-02-13T16:45:00Z"/>
-        </w:rPr>
-      </w:pPr>
-      <w:moveTo w:id="1225" w:author="david goldhar" w:date="2019-02-13T16:45:00Z">
+          <w:moveTo w:id="1226" w:author="david goldhar" w:date="2019-02-13T16:45:00Z"/>
+        </w:rPr>
+      </w:pPr>
+      <w:moveTo w:id="1227" w:author="david goldhar" w:date="2019-02-13T16:45:00Z">
         <w:r>
           <w:t>Location</w:t>
         </w:r>
       </w:moveTo>
     </w:p>
-    <w:moveToRangeEnd w:id="1109"/>
+    <w:moveToRangeEnd w:id="1111"/>
     <w:p>
       <w:pPr>
         <w:pStyle w:val="Heading3"/>
@@ -13595,21 +13734,22 @@
           <w:lang w:val="en-US"/>
         </w:rPr>
       </w:pPr>
-      <w:commentRangeStart w:id="1226"/>
-      <w:r>
-        <w:rPr>
-          <w:lang w:val="en-US"/>
-        </w:rPr>
+      <w:commentRangeStart w:id="1228"/>
+      <w:r>
+        <w:rPr>
+          <w:lang w:val="en-US"/>
+        </w:rPr>
+        <w:lastRenderedPageBreak/>
         <w:t>Assign</w:t>
       </w:r>
-      <w:commentRangeEnd w:id="1226"/>
+      <w:commentRangeEnd w:id="1228"/>
       <w:r>
         <w:rPr>
           <w:rStyle w:val="CommentReference"/>
           <w:rFonts w:asciiTheme="minorHAnsi" w:eastAsiaTheme="minorHAnsi" w:hAnsiTheme="minorHAnsi" w:cstheme="minorBidi"/>
           <w:color w:val="auto"/>
         </w:rPr>
-        <w:commentReference w:id="1226"/>
+        <w:commentReference w:id="1228"/>
       </w:r>
       <w:r>
         <w:rPr>
@@ -13693,7 +13833,6 @@
         <w:pStyle w:val="img"/>
       </w:pPr>
       <w:r>
-        <w:lastRenderedPageBreak/>
         <w:br/>
       </w:r>
       <w:r>
@@ -13822,7 +13961,7 @@
                     <pic:cNvPicPr/>
                   </pic:nvPicPr>
                   <pic:blipFill>
-                    <a:blip r:embed="rId36"/>
+                    <a:blip r:embed="rId40"/>
                     <a:stretch>
                       <a:fillRect/>
                     </a:stretch>
@@ -13870,7 +14009,7 @@
                     </pic:cNvPicPr>
                   </pic:nvPicPr>
                   <pic:blipFill>
-                    <a:blip r:embed="rId37" cstate="print">
+                    <a:blip r:embed="rId41" cstate="print">
                       <a:extLst>
                         <a:ext uri="{28A0092B-C50C-407E-A947-70E740481C1C}">
                           <a14:useLocalDpi xmlns:a14="http://schemas.microsoft.com/office/drawing/2010/main" val="0"/>
@@ -13985,15 +14124,16 @@
       <w:pPr>
         <w:pStyle w:val="Heading3"/>
         <w:rPr>
-          <w:ins w:id="1227" w:author="david goldhar" w:date="2019-02-13T19:15:00Z"/>
-          <w:lang w:val="en-US"/>
-        </w:rPr>
-      </w:pPr>
-      <w:ins w:id="1228" w:author="david goldhar" w:date="2019-02-13T19:15:00Z">
+          <w:ins w:id="1229" w:author="david goldhar" w:date="2019-02-13T19:15:00Z"/>
+          <w:lang w:val="en-US"/>
+        </w:rPr>
+      </w:pPr>
+      <w:ins w:id="1230" w:author="david goldhar" w:date="2019-02-13T19:15:00Z">
         <w:r>
           <w:rPr>
             <w:lang w:val="en-US"/>
           </w:rPr>
+          <w:lastRenderedPageBreak/>
           <w:t>Bulk assign assets to cells</w:t>
         </w:r>
       </w:ins>
@@ -14037,7 +14177,7 @@
                     <pic:cNvPicPr/>
                   </pic:nvPicPr>
                   <pic:blipFill>
-                    <a:blip r:embed="rId38"/>
+                    <a:blip r:embed="rId42"/>
                     <a:stretch>
                       <a:fillRect/>
                     </a:stretch>
@@ -14067,7 +14207,6 @@
         <w:keepNext/>
       </w:pPr>
       <w:r>
-        <w:lastRenderedPageBreak/>
         <w:drawing>
           <wp:inline distT="0" distB="0" distL="0" distR="0" wp14:anchorId="5BC9269D" wp14:editId="3073A2A2">
             <wp:extent cx="5710555" cy="2898775"/>
@@ -14086,7 +14225,7 @@
                     </pic:cNvPicPr>
                   </pic:nvPicPr>
                   <pic:blipFill>
-                    <a:blip r:embed="rId39" cstate="print">
+                    <a:blip r:embed="rId43" cstate="print">
                       <a:extLst>
                         <a:ext uri="{28A0092B-C50C-407E-A947-70E740481C1C}">
                           <a14:useLocalDpi xmlns:a14="http://schemas.microsoft.com/office/drawing/2010/main" val="0"/>
@@ -14181,7 +14320,7 @@
       <w:r>
         <w:rPr>
           <w:rStyle w:val="UI-item"/>
-          <w:rPrChange w:id="1229" w:author="david goldhar" w:date="2019-02-13T19:15:00Z">
+          <w:rPrChange w:id="1231" w:author="david goldhar" w:date="2019-02-13T19:15:00Z">
             <w:rPr/>
           </w:rPrChange>
         </w:rPr>
@@ -14195,9 +14334,9 @@
       <w:pPr>
         <w:pStyle w:val="Heading3"/>
         <w:rPr>
-          <w:del w:id="1230" w:author="david goldhar" w:date="2019-02-13T19:15:00Z"/>
-        </w:rPr>
-        <w:pPrChange w:id="1231" w:author="david goldhar" w:date="2019-02-13T19:03:00Z">
+          <w:del w:id="1232" w:author="david goldhar" w:date="2019-02-13T19:15:00Z"/>
+        </w:rPr>
+        <w:pPrChange w:id="1233" w:author="david goldhar" w:date="2019-02-13T19:03:00Z">
           <w:pPr>
             <w:pStyle w:val="P"/>
           </w:pPr>
@@ -14208,14 +14347,14 @@
       <w:pPr>
         <w:pStyle w:val="Heading2"/>
         <w:rPr>
-          <w:del w:id="1232" w:author="david goldhar" w:date="2019-02-13T19:02:00Z"/>
-          <w:moveTo w:id="1233" w:author="david goldhar" w:date="2019-02-13T16:46:00Z"/>
-          <w:lang w:val="en-US"/>
-        </w:rPr>
-      </w:pPr>
-      <w:moveToRangeStart w:id="1234" w:author="david goldhar" w:date="2019-02-13T16:46:00Z" w:name="move968791"/>
-      <w:moveTo w:id="1235" w:author="david goldhar" w:date="2019-02-13T16:46:00Z">
-        <w:del w:id="1236" w:author="david goldhar" w:date="2019-02-13T19:02:00Z">
+          <w:del w:id="1234" w:author="david goldhar" w:date="2019-02-13T19:02:00Z"/>
+          <w:moveTo w:id="1235" w:author="david goldhar" w:date="2019-02-13T16:46:00Z"/>
+          <w:lang w:val="en-US"/>
+        </w:rPr>
+      </w:pPr>
+      <w:moveToRangeStart w:id="1236" w:author="david goldhar" w:date="2019-02-13T16:46:00Z" w:name="move968791"/>
+      <w:moveTo w:id="1237" w:author="david goldhar" w:date="2019-02-13T16:46:00Z">
+        <w:del w:id="1238" w:author="david goldhar" w:date="2019-02-13T19:02:00Z">
           <w:r>
             <w:rPr>
               <w:lang w:val="en-US"/>
@@ -14229,12 +14368,12 @@
       <w:pPr>
         <w:pStyle w:val="P"/>
         <w:rPr>
-          <w:del w:id="1237" w:author="david goldhar" w:date="2019-02-13T19:02:00Z"/>
-          <w:moveTo w:id="1238" w:author="david goldhar" w:date="2019-02-13T16:46:00Z"/>
-        </w:rPr>
-      </w:pPr>
-      <w:moveTo w:id="1239" w:author="david goldhar" w:date="2019-02-13T16:46:00Z">
-        <w:del w:id="1240" w:author="david goldhar" w:date="2019-02-13T19:02:00Z">
+          <w:del w:id="1239" w:author="david goldhar" w:date="2019-02-13T19:02:00Z"/>
+          <w:moveTo w:id="1240" w:author="david goldhar" w:date="2019-02-13T16:46:00Z"/>
+        </w:rPr>
+      </w:pPr>
+      <w:moveTo w:id="1241" w:author="david goldhar" w:date="2019-02-13T16:46:00Z">
+        <w:del w:id="1242" w:author="david goldhar" w:date="2019-02-13T19:02:00Z">
           <w:r>
             <w:delText xml:space="preserve">Assets are individual shop-floor machines. They are discovered automatically (for example, using the MSB). You can assign them to production cells once they are discovered, or move them to different cells. </w:delText>
           </w:r>
@@ -14245,12 +14384,12 @@
       <w:pPr>
         <w:pStyle w:val="P"/>
         <w:rPr>
-          <w:del w:id="1241" w:author="david goldhar" w:date="2019-02-13T19:02:00Z"/>
-          <w:moveTo w:id="1242" w:author="david goldhar" w:date="2019-02-13T16:46:00Z"/>
-        </w:rPr>
-      </w:pPr>
-      <w:moveTo w:id="1243" w:author="david goldhar" w:date="2019-02-13T16:46:00Z">
-        <w:del w:id="1244" w:author="david goldhar" w:date="2019-02-13T19:02:00Z">
+          <w:del w:id="1243" w:author="david goldhar" w:date="2019-02-13T19:02:00Z"/>
+          <w:moveTo w:id="1244" w:author="david goldhar" w:date="2019-02-13T16:46:00Z"/>
+        </w:rPr>
+      </w:pPr>
+      <w:moveTo w:id="1245" w:author="david goldhar" w:date="2019-02-13T16:46:00Z">
+        <w:del w:id="1246" w:author="david goldhar" w:date="2019-02-13T19:02:00Z">
           <w:r>
             <w:delText>Once discovered, RAM</w:delText>
           </w:r>
@@ -14270,19 +14409,19 @@
       <w:pPr>
         <w:pStyle w:val="P"/>
         <w:rPr>
-          <w:del w:id="1245" w:author="david goldhar" w:date="2019-02-13T19:02:00Z"/>
-          <w:moveTo w:id="1246" w:author="david goldhar" w:date="2019-02-13T16:46:00Z"/>
-        </w:rPr>
-      </w:pPr>
-      <w:moveTo w:id="1247" w:author="david goldhar" w:date="2019-02-13T16:46:00Z">
-        <w:del w:id="1248" w:author="david goldhar" w:date="2019-02-13T19:02:00Z">
+          <w:del w:id="1247" w:author="david goldhar" w:date="2019-02-13T19:02:00Z"/>
+          <w:moveTo w:id="1248" w:author="david goldhar" w:date="2019-02-13T16:46:00Z"/>
+        </w:rPr>
+      </w:pPr>
+      <w:moveTo w:id="1249" w:author="david goldhar" w:date="2019-02-13T16:46:00Z">
+        <w:del w:id="1250" w:author="david goldhar" w:date="2019-02-13T19:02:00Z">
           <w:r>
             <w:delText>Once they are assigned to a cell, their Risk Level contributes to the overall Risk Level of their assigned cell and shop.</w:delText>
           </w:r>
         </w:del>
       </w:moveTo>
     </w:p>
-    <w:moveToRangeEnd w:id="1234"/>
+    <w:moveToRangeEnd w:id="1236"/>
     <w:p>
       <w:pPr>
         <w:pStyle w:val="Heading1"/>
@@ -14363,22 +14502,22 @@
       <w:r>
         <w:t xml:space="preserve">Disable specific vulnerabilities from </w:t>
       </w:r>
-      <w:del w:id="1249" w:author="david goldhar" w:date="2019-02-13T19:08:00Z">
+      <w:del w:id="1251" w:author="david goldhar" w:date="2019-02-13T19:08:00Z">
         <w:r>
           <w:delText>being reported</w:delText>
         </w:r>
       </w:del>
-      <w:ins w:id="1250" w:author="david goldhar" w:date="2019-02-13T19:08:00Z">
+      <w:ins w:id="1252" w:author="david goldhar" w:date="2019-02-13T19:08:00Z">
         <w:r>
           <w:t>gener</w:t>
         </w:r>
       </w:ins>
-      <w:ins w:id="1251" w:author="david goldhar" w:date="2019-02-13T19:09:00Z">
+      <w:ins w:id="1253" w:author="david goldhar" w:date="2019-02-13T19:09:00Z">
         <w:r>
           <w:t xml:space="preserve">ating </w:t>
         </w:r>
       </w:ins>
-      <w:del w:id="1252" w:author="david goldhar" w:date="2019-02-13T19:09:00Z">
+      <w:del w:id="1254" w:author="david goldhar" w:date="2019-02-13T19:09:00Z">
         <w:r>
           <w:delText xml:space="preserve"> in future </w:delText>
         </w:r>
@@ -14391,12 +14530,12 @@
       <w:pPr>
         <w:pStyle w:val="Heading2"/>
         <w:rPr>
-          <w:moveFrom w:id="1253" w:author="david goldhar" w:date="2019-02-13T19:08:00Z"/>
-          <w:lang w:val="en-US"/>
-        </w:rPr>
-      </w:pPr>
-      <w:moveFromRangeStart w:id="1254" w:author="david goldhar" w:date="2019-02-13T19:08:00Z" w:name="move977328"/>
-      <w:moveFrom w:id="1255" w:author="david goldhar" w:date="2019-02-13T19:08:00Z">
+          <w:moveFrom w:id="1255" w:author="david goldhar" w:date="2019-02-13T19:08:00Z"/>
+          <w:lang w:val="en-US"/>
+        </w:rPr>
+      </w:pPr>
+      <w:moveFromRangeStart w:id="1256" w:author="david goldhar" w:date="2019-02-13T19:08:00Z" w:name="move977328"/>
+      <w:moveFrom w:id="1257" w:author="david goldhar" w:date="2019-02-13T19:08:00Z">
         <w:r>
           <w:rPr>
             <w:lang w:val="en-US"/>
@@ -14409,10 +14548,10 @@
       <w:pPr>
         <w:pStyle w:val="P"/>
         <w:rPr>
-          <w:moveFrom w:id="1256" w:author="david goldhar" w:date="2019-02-13T19:08:00Z"/>
-        </w:rPr>
-      </w:pPr>
-      <w:moveFrom w:id="1257" w:author="david goldhar" w:date="2019-02-13T19:08:00Z">
+          <w:moveFrom w:id="1258" w:author="david goldhar" w:date="2019-02-13T19:08:00Z"/>
+        </w:rPr>
+      </w:pPr>
+      <w:moveFrom w:id="1259" w:author="david goldhar" w:date="2019-02-13T19:08:00Z">
         <w:r>
           <w:t>Alerts are classified into these types:</w:t>
         </w:r>
@@ -14422,10 +14561,10 @@
       <w:pPr>
         <w:pStyle w:val="ul"/>
         <w:rPr>
-          <w:moveFrom w:id="1258" w:author="david goldhar" w:date="2019-02-13T19:08:00Z"/>
-        </w:rPr>
-      </w:pPr>
-      <w:moveFrom w:id="1259" w:author="david goldhar" w:date="2019-02-13T19:08:00Z">
+          <w:moveFrom w:id="1260" w:author="david goldhar" w:date="2019-02-13T19:08:00Z"/>
+        </w:rPr>
+      </w:pPr>
+      <w:moveFrom w:id="1261" w:author="david goldhar" w:date="2019-02-13T19:08:00Z">
         <w:r>
           <w:t>New asset discovered</w:t>
         </w:r>
@@ -14456,10 +14595,10 @@
       <w:pPr>
         <w:pStyle w:val="ul"/>
         <w:rPr>
-          <w:moveFrom w:id="1260" w:author="david goldhar" w:date="2019-02-13T19:08:00Z"/>
-        </w:rPr>
-      </w:pPr>
-      <w:moveFrom w:id="1261" w:author="david goldhar" w:date="2019-02-13T19:08:00Z">
+          <w:moveFrom w:id="1262" w:author="david goldhar" w:date="2019-02-13T19:08:00Z"/>
+        </w:rPr>
+      </w:pPr>
+      <w:moveFrom w:id="1263" w:author="david goldhar" w:date="2019-02-13T19:08:00Z">
         <w:r>
           <w:t>Asset not seen</w:t>
         </w:r>
@@ -14487,10 +14626,10 @@
       <w:pPr>
         <w:pStyle w:val="ul"/>
         <w:rPr>
-          <w:moveFrom w:id="1262" w:author="david goldhar" w:date="2019-02-13T19:08:00Z"/>
-        </w:rPr>
-      </w:pPr>
-      <w:moveFrom w:id="1263" w:author="david goldhar" w:date="2019-02-13T19:08:00Z">
+          <w:moveFrom w:id="1264" w:author="david goldhar" w:date="2019-02-13T19:08:00Z"/>
+        </w:rPr>
+      </w:pPr>
+      <w:moveFrom w:id="1265" w:author="david goldhar" w:date="2019-02-13T19:08:00Z">
         <w:r>
           <w:t>New vulnerability discovered</w:t>
         </w:r>
@@ -14509,10 +14648,10 @@
       <w:pPr>
         <w:pStyle w:val="ul"/>
         <w:rPr>
-          <w:moveFrom w:id="1264" w:author="david goldhar" w:date="2019-02-13T19:08:00Z"/>
-        </w:rPr>
-      </w:pPr>
-      <w:moveFrom w:id="1265" w:author="david goldhar" w:date="2019-02-13T19:08:00Z">
+          <w:moveFrom w:id="1266" w:author="david goldhar" w:date="2019-02-13T19:08:00Z"/>
+        </w:rPr>
+      </w:pPr>
+      <w:moveFrom w:id="1267" w:author="david goldhar" w:date="2019-02-13T19:08:00Z">
         <w:r>
           <w:t>FW version changed</w:t>
         </w:r>
@@ -14531,10 +14670,10 @@
       <w:pPr>
         <w:pStyle w:val="ul"/>
         <w:rPr>
-          <w:moveFrom w:id="1266" w:author="david goldhar" w:date="2019-02-13T19:08:00Z"/>
-        </w:rPr>
-      </w:pPr>
-      <w:moveFrom w:id="1267" w:author="david goldhar" w:date="2019-02-13T19:08:00Z">
+          <w:moveFrom w:id="1268" w:author="david goldhar" w:date="2019-02-13T19:08:00Z"/>
+        </w:rPr>
+      </w:pPr>
+      <w:moveFrom w:id="1269" w:author="david goldhar" w:date="2019-02-13T19:08:00Z">
         <w:r>
           <w:t>IP address changed</w:t>
         </w:r>
@@ -14553,10 +14692,10 @@
       <w:pPr>
         <w:pStyle w:val="ul"/>
         <w:rPr>
-          <w:moveFrom w:id="1268" w:author="david goldhar" w:date="2019-02-13T19:08:00Z"/>
-        </w:rPr>
-      </w:pPr>
-      <w:moveFrom w:id="1269" w:author="david goldhar" w:date="2019-02-13T19:08:00Z">
+          <w:moveFrom w:id="1270" w:author="david goldhar" w:date="2019-02-13T19:08:00Z"/>
+        </w:rPr>
+      </w:pPr>
+      <w:moveFrom w:id="1271" w:author="david goldhar" w:date="2019-02-13T19:08:00Z">
         <w:r>
           <w:t>State changed</w:t>
         </w:r>
@@ -14574,19 +14713,19 @@
         </w:r>
       </w:moveFrom>
     </w:p>
-    <w:moveFromRangeEnd w:id="1254"/>
+    <w:moveFromRangeEnd w:id="1256"/>
     <w:p>
       <w:pPr>
         <w:pStyle w:val="Heading2"/>
         <w:rPr>
-          <w:del w:id="1270" w:author="david goldhar" w:date="2019-02-14T08:53:00Z"/>
-          <w:moveTo w:id="1271" w:author="david goldhar" w:date="2019-02-13T19:07:00Z"/>
-          <w:lang w:val="en-US"/>
-        </w:rPr>
-      </w:pPr>
-      <w:moveToRangeStart w:id="1272" w:author="david goldhar" w:date="2019-02-13T19:07:00Z" w:name="move975926"/>
-      <w:moveTo w:id="1273" w:author="david goldhar" w:date="2019-02-13T19:07:00Z">
-        <w:del w:id="1274" w:author="david goldhar" w:date="2019-02-14T08:53:00Z">
+          <w:del w:id="1272" w:author="david goldhar" w:date="2019-02-14T08:53:00Z"/>
+          <w:moveTo w:id="1273" w:author="david goldhar" w:date="2019-02-13T19:07:00Z"/>
+          <w:lang w:val="en-US"/>
+        </w:rPr>
+      </w:pPr>
+      <w:moveToRangeStart w:id="1274" w:author="david goldhar" w:date="2019-02-13T19:07:00Z" w:name="move975926"/>
+      <w:moveTo w:id="1275" w:author="david goldhar" w:date="2019-02-13T19:07:00Z">
+        <w:del w:id="1276" w:author="david goldhar" w:date="2019-02-14T08:53:00Z">
           <w:r>
             <w:rPr>
               <w:lang w:val="en-US"/>
@@ -14600,10 +14739,10 @@
       <w:pPr>
         <w:pStyle w:val="P"/>
         <w:rPr>
-          <w:moveTo w:id="1275" w:author="david goldhar" w:date="2019-02-13T19:07:00Z"/>
-        </w:rPr>
-      </w:pPr>
-      <w:moveTo w:id="1276" w:author="david goldhar" w:date="2019-02-13T19:07:00Z">
+          <w:moveTo w:id="1277" w:author="david goldhar" w:date="2019-02-13T19:07:00Z"/>
+        </w:rPr>
+      </w:pPr>
+      <w:moveTo w:id="1278" w:author="david goldhar" w:date="2019-02-13T19:07:00Z">
         <w:r>
           <w:t>You can view alerts that have been generated by RAM</w:t>
         </w:r>
@@ -14632,10 +14771,10 @@
         <w:pStyle w:val="img"/>
         <w:keepNext/>
         <w:rPr>
-          <w:moveTo w:id="1277" w:author="david goldhar" w:date="2019-02-13T19:07:00Z"/>
-        </w:rPr>
-      </w:pPr>
-      <w:moveTo w:id="1278" w:author="david goldhar" w:date="2019-02-13T19:07:00Z">
+          <w:moveTo w:id="1279" w:author="david goldhar" w:date="2019-02-13T19:07:00Z"/>
+        </w:rPr>
+      </w:pPr>
+      <w:moveTo w:id="1280" w:author="david goldhar" w:date="2019-02-13T19:07:00Z">
         <w:r>
           <w:drawing>
             <wp:inline distT="0" distB="0" distL="0" distR="0" wp14:anchorId="643D0151" wp14:editId="136867D4">
@@ -14693,11 +14832,11 @@
         <w:pStyle w:val="Caption"/>
         <w:jc w:val="center"/>
         <w:rPr>
-          <w:moveTo w:id="1279" w:author="david goldhar" w:date="2019-02-13T19:07:00Z"/>
-          <w:lang w:val="en-US"/>
-        </w:rPr>
-      </w:pPr>
-      <w:moveTo w:id="1280" w:author="david goldhar" w:date="2019-02-13T19:07:00Z">
+          <w:moveTo w:id="1281" w:author="david goldhar" w:date="2019-02-13T19:07:00Z"/>
+          <w:lang w:val="en-US"/>
+        </w:rPr>
+      </w:pPr>
+      <w:moveTo w:id="1282" w:author="david goldhar" w:date="2019-02-13T19:07:00Z">
         <w:r>
           <w:t xml:space="preserve">Figure </w:t>
         </w:r>
@@ -14743,10 +14882,10 @@
       <w:pPr>
         <w:pStyle w:val="P"/>
         <w:rPr>
-          <w:moveTo w:id="1281" w:author="david goldhar" w:date="2019-02-13T19:07:00Z"/>
-        </w:rPr>
-      </w:pPr>
-      <w:moveTo w:id="1282" w:author="david goldhar" w:date="2019-02-13T19:07:00Z">
+          <w:moveTo w:id="1283" w:author="david goldhar" w:date="2019-02-13T19:07:00Z"/>
+        </w:rPr>
+      </w:pPr>
+      <w:moveTo w:id="1284" w:author="david goldhar" w:date="2019-02-13T19:07:00Z">
         <w:r>
           <w:t>This view shows following details for each alert</w:t>
         </w:r>
@@ -14756,10 +14895,10 @@
       <w:pPr>
         <w:pStyle w:val="ul"/>
         <w:rPr>
-          <w:moveTo w:id="1283" w:author="david goldhar" w:date="2019-02-13T19:07:00Z"/>
-        </w:rPr>
-      </w:pPr>
-      <w:moveTo w:id="1284" w:author="david goldhar" w:date="2019-02-13T19:07:00Z">
+          <w:moveTo w:id="1285" w:author="david goldhar" w:date="2019-02-13T19:07:00Z"/>
+        </w:rPr>
+      </w:pPr>
+      <w:moveTo w:id="1286" w:author="david goldhar" w:date="2019-02-13T19:07:00Z">
         <w:r>
           <w:rPr>
             <w:b/>
@@ -14776,10 +14915,10 @@
       <w:pPr>
         <w:pStyle w:val="ul"/>
         <w:rPr>
-          <w:moveTo w:id="1285" w:author="david goldhar" w:date="2019-02-13T19:07:00Z"/>
-        </w:rPr>
-      </w:pPr>
-      <w:moveTo w:id="1286" w:author="david goldhar" w:date="2019-02-13T19:07:00Z">
+          <w:moveTo w:id="1287" w:author="david goldhar" w:date="2019-02-13T19:07:00Z"/>
+        </w:rPr>
+      </w:pPr>
+      <w:moveTo w:id="1288" w:author="david goldhar" w:date="2019-02-13T19:07:00Z">
         <w:r>
           <w:rPr>
             <w:b/>
@@ -14796,10 +14935,10 @@
       <w:pPr>
         <w:pStyle w:val="ul"/>
         <w:rPr>
-          <w:moveTo w:id="1287" w:author="david goldhar" w:date="2019-02-13T19:07:00Z"/>
-        </w:rPr>
-      </w:pPr>
-      <w:moveTo w:id="1288" w:author="david goldhar" w:date="2019-02-13T19:07:00Z">
+          <w:moveTo w:id="1289" w:author="david goldhar" w:date="2019-02-13T19:07:00Z"/>
+        </w:rPr>
+      </w:pPr>
+      <w:moveTo w:id="1290" w:author="david goldhar" w:date="2019-02-13T19:07:00Z">
         <w:r>
           <w:rPr>
             <w:b/>
@@ -14816,10 +14955,10 @@
       <w:pPr>
         <w:pStyle w:val="ul"/>
         <w:rPr>
-          <w:moveTo w:id="1289" w:author="david goldhar" w:date="2019-02-13T19:07:00Z"/>
-        </w:rPr>
-      </w:pPr>
-      <w:moveTo w:id="1290" w:author="david goldhar" w:date="2019-02-13T19:07:00Z">
+          <w:moveTo w:id="1291" w:author="david goldhar" w:date="2019-02-13T19:07:00Z"/>
+        </w:rPr>
+      </w:pPr>
+      <w:moveTo w:id="1292" w:author="david goldhar" w:date="2019-02-13T19:07:00Z">
         <w:r>
           <w:rPr>
             <w:b/>
@@ -14836,10 +14975,10 @@
       <w:pPr>
         <w:pStyle w:val="ul"/>
         <w:rPr>
-          <w:moveTo w:id="1291" w:author="david goldhar" w:date="2019-02-13T19:07:00Z"/>
-        </w:rPr>
-      </w:pPr>
-      <w:moveTo w:id="1292" w:author="david goldhar" w:date="2019-02-13T19:07:00Z">
+          <w:moveTo w:id="1293" w:author="david goldhar" w:date="2019-02-13T19:07:00Z"/>
+        </w:rPr>
+      </w:pPr>
+      <w:moveTo w:id="1294" w:author="david goldhar" w:date="2019-02-13T19:07:00Z">
         <w:r>
           <w:rPr>
             <w:b/>
@@ -14856,10 +14995,10 @@
       <w:pPr>
         <w:pStyle w:val="ul"/>
         <w:rPr>
-          <w:moveTo w:id="1293" w:author="david goldhar" w:date="2019-02-13T19:07:00Z"/>
-        </w:rPr>
-      </w:pPr>
-      <w:moveTo w:id="1294" w:author="david goldhar" w:date="2019-02-13T19:07:00Z">
+          <w:moveTo w:id="1295" w:author="david goldhar" w:date="2019-02-13T19:07:00Z"/>
+        </w:rPr>
+      </w:pPr>
+      <w:moveTo w:id="1296" w:author="david goldhar" w:date="2019-02-13T19:07:00Z">
         <w:r>
           <w:rPr>
             <w:b/>
@@ -14879,11 +15018,11 @@
       <w:pPr>
         <w:pStyle w:val="ul"/>
         <w:rPr>
-          <w:moveTo w:id="1295" w:author="david goldhar" w:date="2019-02-13T19:07:00Z"/>
-        </w:rPr>
-      </w:pPr>
-      <w:commentRangeStart w:id="1296"/>
-      <w:moveTo w:id="1297" w:author="david goldhar" w:date="2019-02-13T19:07:00Z">
+          <w:moveTo w:id="1297" w:author="david goldhar" w:date="2019-02-13T19:07:00Z"/>
+        </w:rPr>
+      </w:pPr>
+      <w:commentRangeStart w:id="1298"/>
+      <w:moveTo w:id="1299" w:author="david goldhar" w:date="2019-02-13T19:07:00Z">
         <w:r>
           <w:rPr>
             <w:b/>
@@ -14894,7 +15033,7 @@
         <w:r>
           <w:t xml:space="preserve"> </w:t>
         </w:r>
-        <w:commentRangeEnd w:id="1296"/>
+        <w:commentRangeEnd w:id="1298"/>
         <w:r>
           <w:rPr>
             <w:rStyle w:val="CommentReference"/>
@@ -14903,7 +15042,7 @@
             <w:color w:val="auto"/>
             <w:shd w:val="clear" w:color="auto" w:fill="auto"/>
           </w:rPr>
-          <w:commentReference w:id="1296"/>
+          <w:commentReference w:id="1298"/>
         </w:r>
         <w:r>
           <w:t>– indicates the alert was acknowledged (blank, if not)</w:t>
@@ -14914,13 +15053,13 @@
       <w:pPr>
         <w:pStyle w:val="Heading2"/>
         <w:rPr>
-          <w:moveTo w:id="1298" w:author="david goldhar" w:date="2019-02-13T19:08:00Z"/>
-          <w:lang w:val="en-US"/>
-        </w:rPr>
-      </w:pPr>
-      <w:moveToRangeStart w:id="1299" w:author="david goldhar" w:date="2019-02-13T19:08:00Z" w:name="move977328"/>
-      <w:moveToRangeEnd w:id="1272"/>
-      <w:moveTo w:id="1300" w:author="david goldhar" w:date="2019-02-13T19:08:00Z">
+          <w:moveTo w:id="1300" w:author="david goldhar" w:date="2019-02-13T19:08:00Z"/>
+          <w:lang w:val="en-US"/>
+        </w:rPr>
+      </w:pPr>
+      <w:moveToRangeStart w:id="1301" w:author="david goldhar" w:date="2019-02-13T19:08:00Z" w:name="move977328"/>
+      <w:moveToRangeEnd w:id="1274"/>
+      <w:moveTo w:id="1302" w:author="david goldhar" w:date="2019-02-13T19:08:00Z">
         <w:r>
           <w:rPr>
             <w:lang w:val="en-US"/>
@@ -14933,10 +15072,10 @@
       <w:pPr>
         <w:pStyle w:val="P"/>
         <w:rPr>
-          <w:moveTo w:id="1301" w:author="david goldhar" w:date="2019-02-13T19:08:00Z"/>
-        </w:rPr>
-      </w:pPr>
-      <w:moveTo w:id="1302" w:author="david goldhar" w:date="2019-02-13T19:08:00Z">
+          <w:moveTo w:id="1303" w:author="david goldhar" w:date="2019-02-13T19:08:00Z"/>
+        </w:rPr>
+      </w:pPr>
+      <w:moveTo w:id="1304" w:author="david goldhar" w:date="2019-02-13T19:08:00Z">
         <w:r>
           <w:t>Alerts are classified into these types:</w:t>
         </w:r>
@@ -14946,10 +15085,10 @@
       <w:pPr>
         <w:pStyle w:val="ul"/>
         <w:rPr>
-          <w:moveTo w:id="1303" w:author="david goldhar" w:date="2019-02-13T19:08:00Z"/>
-        </w:rPr>
-      </w:pPr>
-      <w:moveTo w:id="1304" w:author="david goldhar" w:date="2019-02-13T19:08:00Z">
+          <w:moveTo w:id="1305" w:author="david goldhar" w:date="2019-02-13T19:08:00Z"/>
+        </w:rPr>
+      </w:pPr>
+      <w:moveTo w:id="1306" w:author="david goldhar" w:date="2019-02-13T19:08:00Z">
         <w:r>
           <w:lastRenderedPageBreak/>
           <w:t>New asset discovered – new asset has been discovered by RAM</w:t>
@@ -14969,10 +15108,10 @@
       <w:pPr>
         <w:pStyle w:val="ul"/>
         <w:rPr>
-          <w:moveTo w:id="1305" w:author="david goldhar" w:date="2019-02-13T19:08:00Z"/>
-        </w:rPr>
-      </w:pPr>
-      <w:moveTo w:id="1306" w:author="david goldhar" w:date="2019-02-13T19:08:00Z">
+          <w:moveTo w:id="1307" w:author="david goldhar" w:date="2019-02-13T19:08:00Z"/>
+        </w:rPr>
+      </w:pPr>
+      <w:moveTo w:id="1308" w:author="david goldhar" w:date="2019-02-13T19:08:00Z">
         <w:r>
           <w:t xml:space="preserve">Asset not seen – an asset has not been detected on the network for 72 </w:t>
         </w:r>
@@ -14990,10 +15129,10 @@
       <w:pPr>
         <w:pStyle w:val="ul"/>
         <w:rPr>
-          <w:moveTo w:id="1307" w:author="david goldhar" w:date="2019-02-13T19:08:00Z"/>
-        </w:rPr>
-      </w:pPr>
-      <w:moveTo w:id="1308" w:author="david goldhar" w:date="2019-02-13T19:08:00Z">
+          <w:moveTo w:id="1309" w:author="david goldhar" w:date="2019-02-13T19:08:00Z"/>
+        </w:rPr>
+      </w:pPr>
+      <w:moveTo w:id="1310" w:author="david goldhar" w:date="2019-02-13T19:08:00Z">
         <w:r>
           <w:t xml:space="preserve">New vulnerability discovered – a new vulnerability has been detected for a specific asset; the alert includes details of the vulnerability </w:t>
         </w:r>
@@ -15003,10 +15142,10 @@
       <w:pPr>
         <w:pStyle w:val="ul"/>
         <w:rPr>
-          <w:moveTo w:id="1309" w:author="david goldhar" w:date="2019-02-13T19:08:00Z"/>
-        </w:rPr>
-      </w:pPr>
-      <w:moveTo w:id="1310" w:author="david goldhar" w:date="2019-02-13T19:08:00Z">
+          <w:moveTo w:id="1311" w:author="david goldhar" w:date="2019-02-13T19:08:00Z"/>
+        </w:rPr>
+      </w:pPr>
+      <w:moveTo w:id="1312" w:author="david goldhar" w:date="2019-02-13T19:08:00Z">
         <w:r>
           <w:t>FW version changed – the firmware version on an asset has changed; it does necessary mean that there is a security issue.</w:t>
         </w:r>
@@ -15016,10 +15155,10 @@
       <w:pPr>
         <w:pStyle w:val="ul"/>
         <w:rPr>
-          <w:moveTo w:id="1311" w:author="david goldhar" w:date="2019-02-13T19:08:00Z"/>
-        </w:rPr>
-      </w:pPr>
-      <w:moveTo w:id="1312" w:author="david goldhar" w:date="2019-02-13T19:08:00Z">
+          <w:moveTo w:id="1313" w:author="david goldhar" w:date="2019-02-13T19:08:00Z"/>
+        </w:rPr>
+      </w:pPr>
+      <w:moveTo w:id="1314" w:author="david goldhar" w:date="2019-02-13T19:08:00Z">
         <w:r>
           <w:t>IP address changed – the IP address for an asset has changed</w:t>
         </w:r>
@@ -15029,16 +15168,16 @@
       <w:pPr>
         <w:pStyle w:val="ul"/>
         <w:rPr>
-          <w:moveTo w:id="1313" w:author="david goldhar" w:date="2019-02-13T19:08:00Z"/>
-        </w:rPr>
-      </w:pPr>
-      <w:moveTo w:id="1314" w:author="david goldhar" w:date="2019-02-13T19:08:00Z">
+          <w:moveTo w:id="1315" w:author="david goldhar" w:date="2019-02-13T19:08:00Z"/>
+        </w:rPr>
+      </w:pPr>
+      <w:moveTo w:id="1316" w:author="david goldhar" w:date="2019-02-13T19:08:00Z">
         <w:r>
           <w:t>State changed – an asset state has changed; assets can be in one of these states: Running, Stopped, Test, Fault, No Config, Unknown</w:t>
         </w:r>
       </w:moveTo>
     </w:p>
-    <w:moveToRangeEnd w:id="1299"/>
+    <w:moveToRangeEnd w:id="1301"/>
     <w:p>
       <w:pPr>
         <w:pStyle w:val="Heading2"/>
@@ -15070,21 +15209,21 @@
         </w:rPr>
         <w:t xml:space="preserve"> </w:t>
       </w:r>
-      <w:commentRangeStart w:id="1315"/>
+      <w:commentRangeStart w:id="1317"/>
       <w:r>
         <w:rPr>
           <w:lang w:val="en-US"/>
         </w:rPr>
         <w:t>details</w:t>
       </w:r>
-      <w:commentRangeEnd w:id="1315"/>
+      <w:commentRangeEnd w:id="1317"/>
       <w:r>
         <w:rPr>
           <w:rStyle w:val="CommentReference"/>
           <w:rFonts w:asciiTheme="minorHAnsi" w:eastAsiaTheme="minorHAnsi" w:hAnsiTheme="minorHAnsi" w:cstheme="minorBidi"/>
           <w:color w:val="auto"/>
         </w:rPr>
-        <w:commentReference w:id="1315"/>
+        <w:commentReference w:id="1317"/>
       </w:r>
     </w:p>
     <w:p>
@@ -15119,7 +15258,7 @@
       <w:r>
         <w:t xml:space="preserve">You can acknowledge an alert for a specific </w:t>
       </w:r>
-      <w:commentRangeStart w:id="1316"/>
+      <w:commentRangeStart w:id="1318"/>
       <w:r>
         <w:t xml:space="preserve">asset. </w:t>
       </w:r>
@@ -15150,7 +15289,7 @@
       <w:r>
         <w:t xml:space="preserve">help to declutter </w:t>
       </w:r>
-      <w:commentRangeEnd w:id="1316"/>
+      <w:commentRangeEnd w:id="1318"/>
       <w:r>
         <w:rPr>
           <w:rStyle w:val="CommentReference"/>
@@ -15160,7 +15299,7 @@
           <w:shd w:val="clear" w:color="auto" w:fill="auto"/>
           <w:lang w:val="en-IL"/>
         </w:rPr>
-        <w:commentReference w:id="1316"/>
+        <w:commentReference w:id="1318"/>
       </w:r>
       <w:r>
         <w:t>the display.</w:t>
@@ -15222,7 +15361,7 @@
                     <pic:cNvPicPr/>
                   </pic:nvPicPr>
                   <pic:blipFill>
-                    <a:blip r:embed="rId40"/>
+                    <a:blip r:embed="rId44"/>
                     <a:stretch>
                       <a:fillRect/>
                     </a:stretch>
@@ -15278,7 +15417,7 @@
                     </pic:cNvPicPr>
                   </pic:nvPicPr>
                   <pic:blipFill>
-                    <a:blip r:embed="rId41" cstate="print">
+                    <a:blip r:embed="rId45" cstate="print">
                       <a:extLst>
                         <a:ext uri="{28A0092B-C50C-407E-A947-70E740481C1C}">
                           <a14:useLocalDpi xmlns:a14="http://schemas.microsoft.com/office/drawing/2010/main" val="0"/>
@@ -15463,7 +15602,7 @@
                     <pic:cNvPicPr/>
                   </pic:nvPicPr>
                   <pic:blipFill>
-                    <a:blip r:embed="rId40"/>
+                    <a:blip r:embed="rId44"/>
                     <a:stretch>
                       <a:fillRect/>
                     </a:stretch>
@@ -15582,7 +15721,7 @@
         </w:rPr>
         <w:t xml:space="preserve">vulnerabilities </w:t>
       </w:r>
-      <w:del w:id="1317" w:author="david goldhar" w:date="2019-02-14T08:54:00Z">
+      <w:del w:id="1319" w:author="david goldhar" w:date="2019-02-14T08:54:00Z">
         <w:r>
           <w:rPr>
             <w:lang w:val="en-US"/>
@@ -15691,7 +15830,7 @@
                     <pic:cNvPicPr/>
                   </pic:nvPicPr>
                   <pic:blipFill>
-                    <a:blip r:embed="rId42"/>
+                    <a:blip r:embed="rId46"/>
                     <a:stretch>
                       <a:fillRect/>
                     </a:stretch>
@@ -15842,7 +15981,7 @@
       <w:pPr>
         <w:pStyle w:val="Heading1"/>
         <w:rPr>
-          <w:ins w:id="1318" w:author="david goldhar" w:date="2019-02-14T08:54:00Z"/>
+          <w:ins w:id="1320" w:author="david goldhar" w:date="2019-02-14T08:54:00Z"/>
           <w:lang w:val="en-US"/>
         </w:rPr>
       </w:pPr>
@@ -15858,15 +15997,15 @@
       <w:pPr>
         <w:pStyle w:val="P"/>
         <w:rPr>
-          <w:ins w:id="1319" w:author="david goldhar" w:date="2019-02-14T08:56:00Z"/>
-        </w:rPr>
-      </w:pPr>
-      <w:ins w:id="1320" w:author="david goldhar" w:date="2019-02-14T08:55:00Z">
+          <w:ins w:id="1321" w:author="david goldhar" w:date="2019-02-14T08:56:00Z"/>
+        </w:rPr>
+      </w:pPr>
+      <w:ins w:id="1322" w:author="david goldhar" w:date="2019-02-14T08:55:00Z">
         <w:r>
           <w:t>You must login to RAM2 with a username and password</w:t>
         </w:r>
       </w:ins>
-      <w:ins w:id="1321" w:author="david goldhar" w:date="2019-02-14T08:56:00Z">
+      <w:ins w:id="1323" w:author="david goldhar" w:date="2019-02-14T08:56:00Z">
         <w:r>
           <w:t xml:space="preserve">. </w:t>
         </w:r>
@@ -15875,13 +16014,13 @@
     <w:p>
       <w:pPr>
         <w:pStyle w:val="P"/>
-        <w:pPrChange w:id="1322" w:author="david goldhar" w:date="2019-02-14T08:54:00Z">
+        <w:pPrChange w:id="1324" w:author="david goldhar" w:date="2019-02-14T08:54:00Z">
           <w:pPr>
             <w:pStyle w:val="Heading1"/>
           </w:pPr>
         </w:pPrChange>
       </w:pPr>
-      <w:ins w:id="1323" w:author="david goldhar" w:date="2019-02-14T08:56:00Z">
+      <w:ins w:id="1325" w:author="david goldhar" w:date="2019-02-14T08:56:00Z">
         <w:r>
           <w:t>Admin users of RAM2 can create users within RAM2.</w:t>
         </w:r>
@@ -15891,7 +16030,7 @@
       <w:pPr>
         <w:pStyle w:val="Heading2"/>
         <w:rPr>
-          <w:ins w:id="1324" w:author="david goldhar" w:date="2019-02-14T08:56:00Z"/>
+          <w:ins w:id="1326" w:author="david goldhar" w:date="2019-02-14T08:56:00Z"/>
           <w:lang w:val="en-US"/>
         </w:rPr>
       </w:pPr>
@@ -15909,13 +16048,13 @@
           <w:ilvl w:val="0"/>
           <w:numId w:val="37"/>
         </w:numPr>
-        <w:pPrChange w:id="1325" w:author="david goldhar" w:date="2019-02-14T08:56:00Z">
+        <w:pPrChange w:id="1327" w:author="david goldhar" w:date="2019-02-14T08:56:00Z">
           <w:pPr>
             <w:pStyle w:val="Heading2"/>
           </w:pPr>
         </w:pPrChange>
       </w:pPr>
-      <w:ins w:id="1326" w:author="david goldhar" w:date="2019-02-14T08:56:00Z">
+      <w:ins w:id="1328" w:author="david goldhar" w:date="2019-02-14T08:56:00Z">
         <w:r>
           <w:t>Admin &amp; regular</w:t>
         </w:r>
@@ -16402,10 +16541,10 @@
         </w:numPr>
         <w:ind w:left="720"/>
         <w:rPr>
-          <w:del w:id="1327" w:author="david goldhar" w:date="2019-02-14T08:57:00Z"/>
-          <w:lang w:val="en-US"/>
-        </w:rPr>
-        <w:pPrChange w:id="1328" w:author="david goldhar" w:date="2019-02-14T08:57:00Z">
+          <w:del w:id="1329" w:author="david goldhar" w:date="2019-02-14T08:57:00Z"/>
+          <w:lang w:val="en-US"/>
+        </w:rPr>
+        <w:pPrChange w:id="1330" w:author="david goldhar" w:date="2019-02-14T08:57:00Z">
           <w:pPr>
             <w:pStyle w:val="Heading3"/>
             <w:numPr>
@@ -16420,29 +16559,29 @@
     <w:p>
       <w:pPr>
         <w:pStyle w:val="P"/>
-        <w:pPrChange w:id="1329" w:author="david goldhar" w:date="2019-02-14T08:57:00Z">
+        <w:pPrChange w:id="1331" w:author="david goldhar" w:date="2019-02-14T08:57:00Z">
           <w:pPr/>
         </w:pPrChange>
       </w:pPr>
-      <w:ins w:id="1330" w:author="david goldhar" w:date="2019-02-14T08:57:00Z">
+      <w:ins w:id="1332" w:author="david goldhar" w:date="2019-02-14T08:57:00Z">
         <w:r>
           <w:t xml:space="preserve">The troubleshooting page shows errors and other events that occurred in RAM2 (such as loss of connectivity to </w:t>
         </w:r>
       </w:ins>
-      <w:ins w:id="1331" w:author="david goldhar" w:date="2019-02-14T08:58:00Z">
+      <w:ins w:id="1333" w:author="david goldhar" w:date="2019-02-14T08:58:00Z">
         <w:r>
           <w:t>RAM2 components). It does not show alert or other event information for factory enti</w:t>
         </w:r>
       </w:ins>
-      <w:ins w:id="1332" w:author="david goldhar" w:date="2019-02-14T08:59:00Z">
+      <w:ins w:id="1334" w:author="david goldhar" w:date="2019-02-14T08:59:00Z">
         <w:r>
           <w:t xml:space="preserve">ties; this is shown in the Alerts page. </w:t>
         </w:r>
       </w:ins>
     </w:p>
     <w:sectPr>
-      <w:headerReference w:type="default" r:id="rId43"/>
-      <w:footerReference w:type="default" r:id="rId44"/>
+      <w:headerReference w:type="default" r:id="rId47"/>
+      <w:footerReference w:type="default" r:id="rId48"/>
       <w:pgSz w:w="11906" w:h="16838"/>
       <w:pgMar w:top="1440" w:right="1440" w:bottom="1440" w:left="1440" w:header="288" w:footer="432" w:gutter="0"/>
       <w:cols w:space="708"/>
@@ -17966,7 +18105,7 @@
       </w:pPr>
     </w:p>
   </w:comment>
-  <w:comment w:id="1027" w:author="david goldhar" w:date="2019-02-14T08:46:00Z" w:initials="dg">
+  <w:comment w:id="1027" w:author="david goldhar" w:date="2019-02-14T10:24:00Z" w:initials="dg">
     <w:p>
       <w:pPr>
         <w:pStyle w:val="CommentText"/>
@@ -17984,11 +18123,11 @@
         <w:rPr>
           <w:lang w:val="en-US"/>
         </w:rPr>
-        <w:t>Add detail</w:t>
+        <w:t>Wrong section. Not in DB. Move to other views.</w:t>
       </w:r>
     </w:p>
   </w:comment>
-  <w:comment w:id="1040" w:author="david goldhar" w:date="2019-02-14T10:24:00Z" w:initials="dg">
+  <w:comment w:id="1028" w:author="david goldhar" w:date="2019-02-14T09:02:00Z" w:initials="dg">
     <w:p>
       <w:pPr>
         <w:pStyle w:val="CommentText"/>
@@ -18006,33 +18145,11 @@
         <w:rPr>
           <w:lang w:val="en-US"/>
         </w:rPr>
-        <w:t>Wrong section. Not in DB. Move to other views.</w:t>
+        <w:t>Specific for dashboard</w:t>
       </w:r>
     </w:p>
   </w:comment>
-  <w:comment w:id="1042" w:author="david goldhar" w:date="2019-02-14T09:02:00Z" w:initials="dg">
-    <w:p>
-      <w:pPr>
-        <w:pStyle w:val="CommentText"/>
-        <w:rPr>
-          <w:lang w:val="en-US"/>
-        </w:rPr>
-      </w:pPr>
-      <w:r>
-        <w:rPr>
-          <w:rStyle w:val="CommentReference"/>
-        </w:rPr>
-        <w:annotationRef/>
-      </w:r>
-      <w:r>
-        <w:rPr>
-          <w:lang w:val="en-US"/>
-        </w:rPr>
-        <w:t>Specific for dashboard</w:t>
-      </w:r>
-    </w:p>
-  </w:comment>
-  <w:comment w:id="1062" w:author="Shani Sagiv" w:date="2019-02-12T12:38:00Z" w:initials="SS">
+  <w:comment w:id="1064" w:author="Shani Sagiv" w:date="2019-02-12T12:38:00Z" w:initials="SS">
     <w:p>
       <w:pPr>
         <w:rPr>
@@ -18066,7 +18183,7 @@
       </w:pPr>
     </w:p>
   </w:comment>
-  <w:comment w:id="1078" w:author="david goldhar" w:date="2019-02-14T07:50:00Z" w:initials="dg">
+  <w:comment w:id="1080" w:author="david goldhar" w:date="2019-02-14T07:50:00Z" w:initials="dg">
     <w:p>
       <w:pPr>
         <w:pStyle w:val="Comment"/>
@@ -18087,7 +18204,7 @@
       </w:pPr>
     </w:p>
   </w:comment>
-  <w:comment w:id="1081" w:author="david goldhar" w:date="2019-02-14T07:50:00Z" w:initials="dg">
+  <w:comment w:id="1083" w:author="david goldhar" w:date="2019-02-14T07:50:00Z" w:initials="dg">
     <w:p>
       <w:pPr>
         <w:pStyle w:val="Comment"/>
@@ -18111,7 +18228,7 @@
       </w:pPr>
     </w:p>
   </w:comment>
-  <w:comment w:id="1084" w:author="david goldhar" w:date="2019-02-14T08:47:00Z" w:initials="dg">
+  <w:comment w:id="1086" w:author="david goldhar" w:date="2019-02-14T08:47:00Z" w:initials="dg">
     <w:p>
       <w:pPr>
         <w:pStyle w:val="CommentText"/>
@@ -18133,7 +18250,7 @@
       </w:r>
     </w:p>
   </w:comment>
-  <w:comment w:id="1090" w:author="david goldhar" w:date="2019-02-14T08:47:00Z" w:initials="dg">
+  <w:comment w:id="1092" w:author="david goldhar" w:date="2019-02-14T08:47:00Z" w:initials="dg">
     <w:p>
       <w:pPr>
         <w:pStyle w:val="CommentText"/>
@@ -18155,7 +18272,7 @@
       </w:r>
     </w:p>
   </w:comment>
-  <w:comment w:id="1103" w:author="Shani Sagiv" w:date="2019-02-12T12:41:00Z" w:initials="SS">
+  <w:comment w:id="1105" w:author="Shani Sagiv" w:date="2019-02-12T12:41:00Z" w:initials="SS">
     <w:p>
       <w:pPr>
         <w:pStyle w:val="CommentText"/>
@@ -18177,7 +18294,7 @@
       </w:r>
     </w:p>
   </w:comment>
-  <w:comment w:id="1118" w:author="Shani Sagiv" w:date="2019-02-12T12:41:00Z" w:initials="SS">
+  <w:comment w:id="1120" w:author="Shani Sagiv" w:date="2019-02-12T12:41:00Z" w:initials="SS">
     <w:p>
       <w:pPr>
         <w:pStyle w:val="CommentText"/>
@@ -18199,7 +18316,7 @@
       </w:r>
     </w:p>
   </w:comment>
-  <w:comment w:id="1169" w:author="Shani Sagiv" w:date="2019-02-12T12:38:00Z" w:initials="SS">
+  <w:comment w:id="1171" w:author="Shani Sagiv" w:date="2019-02-12T12:38:00Z" w:initials="SS">
     <w:p>
       <w:pPr>
         <w:rPr>
@@ -18233,7 +18350,7 @@
       </w:pPr>
     </w:p>
   </w:comment>
-  <w:comment w:id="1209" w:author="Shani Sagiv" w:date="2019-02-12T12:39:00Z" w:initials="SS">
+  <w:comment w:id="1211" w:author="Shani Sagiv" w:date="2019-02-12T12:39:00Z" w:initials="SS">
     <w:p>
       <w:pPr>
         <w:pStyle w:val="CommentText"/>
@@ -18255,7 +18372,7 @@
       </w:r>
     </w:p>
   </w:comment>
-  <w:comment w:id="1226" w:author="david goldhar" w:date="2019-02-14T07:50:00Z" w:initials="dg">
+  <w:comment w:id="1228" w:author="david goldhar" w:date="2019-02-14T07:50:00Z" w:initials="dg">
     <w:p>
       <w:pPr>
         <w:pStyle w:val="Comment"/>
@@ -18292,7 +18409,7 @@
       </w:pPr>
     </w:p>
   </w:comment>
-  <w:comment w:id="1296" w:author="Shani Sagiv" w:date="2019-02-12T12:40:00Z" w:initials="SS">
+  <w:comment w:id="1298" w:author="Shani Sagiv" w:date="2019-02-12T12:40:00Z" w:initials="SS">
     <w:p>
       <w:pPr>
         <w:pStyle w:val="CommentText"/>
@@ -18322,7 +18439,7 @@
       <w:proofErr w:type="gramEnd"/>
     </w:p>
   </w:comment>
-  <w:comment w:id="1315" w:author="david goldhar" w:date="2019-02-14T08:53:00Z" w:initials="dg">
+  <w:comment w:id="1317" w:author="david goldhar" w:date="2019-02-14T08:53:00Z" w:initials="dg">
     <w:p>
       <w:pPr>
         <w:pStyle w:val="CommentText"/>
@@ -18344,7 +18461,7 @@
       </w:r>
     </w:p>
   </w:comment>
-  <w:comment w:id="1316" w:author="david goldhar" w:date="2019-02-14T08:53:00Z" w:initials="dg">
+  <w:comment w:id="1318" w:author="david goldhar" w:date="2019-02-14T08:53:00Z" w:initials="dg">
     <w:p>
       <w:pPr>
         <w:pStyle w:val="CommentText"/>
@@ -18407,9 +18524,8 @@
   <w15:commentEx w15:paraId="09ADCEA1" w15:done="1"/>
   <w15:commentEx w15:paraId="693F383A" w15:done="1"/>
   <w15:commentEx w15:paraId="19985E78" w15:done="0"/>
-  <w15:commentEx w15:paraId="6E84E663" w15:done="0"/>
-  <w15:commentEx w15:paraId="429525B1" w15:done="0"/>
-  <w15:commentEx w15:paraId="6ED3C573" w15:done="1"/>
+  <w15:commentEx w15:paraId="300B7CE9" w15:done="0"/>
+  <w15:commentEx w15:paraId="43C3C2B2" w15:done="1"/>
   <w15:commentEx w15:paraId="62B523FA" w15:done="0"/>
   <w15:commentEx w15:paraId="672CF293" w15:done="0"/>
   <w15:commentEx w15:paraId="722B9DF4" w15:done="0"/>
@@ -18464,9 +18580,8 @@
   <w16cid:commentId w16cid:paraId="09ADCEA1" w16cid:durableId="200EB0A8"/>
   <w16cid:commentId w16cid:paraId="693F383A" w16cid:durableId="200FAB9D"/>
   <w16cid:commentId w16cid:paraId="19985E78" w16cid:durableId="200F9C16"/>
-  <w16cid:commentId w16cid:paraId="6E84E663" w16cid:durableId="200FA967"/>
-  <w16cid:commentId w16cid:paraId="429525B1" w16cid:durableId="20101D47"/>
-  <w16cid:commentId w16cid:paraId="6ED3C573" w16cid:durableId="20101D48"/>
+  <w16cid:commentId w16cid:paraId="300B7CE9" w16cid:durableId="201027D3"/>
+  <w16cid:commentId w16cid:paraId="43C3C2B2" w16cid:durableId="201027D2"/>
   <w16cid:commentId w16cid:paraId="62B523FA" w16cid:durableId="200EE796"/>
   <w16cid:commentId w16cid:paraId="672CF293" w16cid:durableId="200F9C29"/>
   <w16cid:commentId w16cid:paraId="722B9DF4" w16cid:durableId="200F9C30"/>
@@ -18587,7 +18702,7 @@
     <w:pPr>
       <w:pStyle w:val="Header"/>
     </w:pPr>
-    <w:ins w:id="1333" w:author="david goldhar" w:date="2019-02-14T08:13:00Z">
+    <w:ins w:id="1335" w:author="david goldhar" w:date="2019-02-14T08:13:00Z">
       <w:r>
         <w:rPr>
           <w:b/>
@@ -21560,7 +21675,7 @@
 </file>
 
 <file path=customXml/itemProps1.xml><?xml version="1.0" encoding="utf-8"?>
-<ds:datastoreItem xmlns:ds="http://schemas.openxmlformats.org/officeDocument/2006/customXml" ds:itemID="{BF9AA60C-FB2C-4F3A-95D7-4A847480AF3F}">
+<ds:datastoreItem xmlns:ds="http://schemas.openxmlformats.org/officeDocument/2006/customXml" ds:itemID="{0EBA8DC4-DB7E-4CFB-BFE5-60EB1DA00B5C}">
   <ds:schemaRefs>
     <ds:schemaRef ds:uri="http://schemas.openxmlformats.org/officeDocument/2006/bibliography"/>
   </ds:schemaRefs>

</xml_diff>

<commit_message>
RAM2-UserManual - draft 2 revised order.docx revs ongoing
</commit_message>
<xml_diff>
--- a/Manuals/RAM2-UserManual - draft 2 revised order.docx
+++ b/Manuals/RAM2-UserManual - draft 2 revised order.docx
@@ -9796,16 +9796,21 @@
       <w:r>
         <w:t>.</w:t>
       </w:r>
+      <w:ins w:id="980" w:author="david goldhar" w:date="2019-02-14T17:59:00Z">
+        <w:r>
+          <w:t xml:space="preserve"> Shops contain production cells.</w:t>
+        </w:r>
+      </w:ins>
     </w:p>
     <w:p>
       <w:pPr>
         <w:pStyle w:val="Heading3"/>
         <w:rPr>
-          <w:ins w:id="980" w:author="david goldhar" w:date="2019-02-13T19:00:00Z"/>
-          <w:lang w:val="en-US"/>
-        </w:rPr>
-      </w:pPr>
-      <w:ins w:id="981" w:author="david goldhar" w:date="2019-02-13T15:15:00Z">
+          <w:ins w:id="981" w:author="david goldhar" w:date="2019-02-13T19:00:00Z"/>
+          <w:lang w:val="en-US"/>
+        </w:rPr>
+      </w:pPr>
+      <w:ins w:id="982" w:author="david goldhar" w:date="2019-02-13T15:15:00Z">
         <w:r>
           <w:rPr>
             <w:lang w:val="en-US"/>
@@ -9818,17 +9823,17 @@
       <w:pPr>
         <w:pStyle w:val="P"/>
         <w:rPr>
-          <w:ins w:id="982" w:author="david goldhar" w:date="2019-02-13T16:45:00Z"/>
-        </w:rPr>
-      </w:pPr>
-      <w:commentRangeStart w:id="983"/>
-      <w:ins w:id="984" w:author="david goldhar" w:date="2019-02-13T16:45:00Z">
+          <w:ins w:id="983" w:author="david goldhar" w:date="2019-02-13T16:45:00Z"/>
+        </w:rPr>
+      </w:pPr>
+      <w:commentRangeStart w:id="984"/>
+      <w:ins w:id="985" w:author="david goldhar" w:date="2019-02-13T16:45:00Z">
         <w:r>
           <w:t>Select</w:t>
         </w:r>
       </w:ins>
-      <w:commentRangeEnd w:id="983"/>
-      <w:ins w:id="985" w:author="david goldhar" w:date="2019-02-14T07:49:00Z">
+      <w:commentRangeEnd w:id="984"/>
+      <w:ins w:id="986" w:author="david goldhar" w:date="2019-02-14T07:49:00Z">
         <w:r>
           <w:rPr>
             <w:rStyle w:val="CommentReference"/>
@@ -9838,10 +9843,10 @@
             <w:shd w:val="clear" w:color="auto" w:fill="auto"/>
             <w:lang w:val="en-IL"/>
           </w:rPr>
-          <w:commentReference w:id="983"/>
-        </w:r>
-      </w:ins>
-      <w:ins w:id="986" w:author="david goldhar" w:date="2019-02-13T16:45:00Z">
+          <w:commentReference w:id="984"/>
+        </w:r>
+      </w:ins>
+      <w:ins w:id="987" w:author="david goldhar" w:date="2019-02-13T16:45:00Z">
         <w:r>
           <w:t xml:space="preserve"> </w:t>
         </w:r>
@@ -9864,17 +9869,17 @@
           <w:t xml:space="preserve"> menu to see the shops you have defined for the </w:t>
         </w:r>
       </w:ins>
-      <w:ins w:id="987" w:author="david goldhar" w:date="2019-02-13T19:13:00Z">
+      <w:ins w:id="988" w:author="david goldhar" w:date="2019-02-13T19:13:00Z">
         <w:r>
           <w:t>factory</w:t>
         </w:r>
       </w:ins>
-      <w:ins w:id="988" w:author="david goldhar" w:date="2019-02-13T16:45:00Z">
+      <w:ins w:id="989" w:author="david goldhar" w:date="2019-02-13T16:45:00Z">
         <w:r>
           <w:t>.</w:t>
         </w:r>
       </w:ins>
-      <w:ins w:id="989" w:author="david goldhar" w:date="2019-02-14T17:14:00Z">
+      <w:ins w:id="990" w:author="david goldhar" w:date="2019-02-14T17:14:00Z">
         <w:r>
           <w:t xml:space="preserve"> Each shop in the view is shown as a ‘card’.</w:t>
         </w:r>
@@ -9885,10 +9890,10 @@
         <w:pStyle w:val="img"/>
         <w:keepNext/>
         <w:rPr>
-          <w:ins w:id="990" w:author="david goldhar" w:date="2019-02-13T16:45:00Z"/>
-        </w:rPr>
-      </w:pPr>
-      <w:ins w:id="991" w:author="david goldhar" w:date="2019-02-13T16:45:00Z">
+          <w:ins w:id="991" w:author="david goldhar" w:date="2019-02-13T16:45:00Z"/>
+        </w:rPr>
+      </w:pPr>
+      <w:ins w:id="992" w:author="david goldhar" w:date="2019-02-13T16:45:00Z">
         <w:r>
           <w:drawing>
             <wp:inline distT="0" distB="0" distL="0" distR="0" wp14:anchorId="6222C90F" wp14:editId="6B883C08">
@@ -9946,10 +9951,10 @@
         <w:pStyle w:val="Caption"/>
         <w:jc w:val="center"/>
         <w:rPr>
-          <w:ins w:id="992" w:author="david goldhar" w:date="2019-02-13T16:45:00Z"/>
-        </w:rPr>
-      </w:pPr>
-      <w:ins w:id="993" w:author="david goldhar" w:date="2019-02-13T16:45:00Z">
+          <w:ins w:id="993" w:author="david goldhar" w:date="2019-02-13T16:45:00Z"/>
+        </w:rPr>
+      </w:pPr>
+      <w:ins w:id="994" w:author="david goldhar" w:date="2019-02-13T16:45:00Z">
         <w:r>
           <w:t xml:space="preserve">Figure </w:t>
         </w:r>
@@ -9995,30 +10000,30 @@
       <w:pPr>
         <w:pStyle w:val="P"/>
         <w:rPr>
-          <w:ins w:id="994" w:author="david goldhar" w:date="2019-02-13T16:45:00Z"/>
-        </w:rPr>
-      </w:pPr>
-      <w:ins w:id="995" w:author="david goldhar" w:date="2019-02-13T16:45:00Z">
+          <w:ins w:id="995" w:author="david goldhar" w:date="2019-02-13T16:45:00Z"/>
+        </w:rPr>
+      </w:pPr>
+      <w:ins w:id="996" w:author="david goldhar" w:date="2019-02-13T16:45:00Z">
         <w:r>
           <w:t xml:space="preserve">Each </w:t>
         </w:r>
       </w:ins>
-      <w:ins w:id="996" w:author="david goldhar" w:date="2019-02-14T17:14:00Z">
+      <w:ins w:id="997" w:author="david goldhar" w:date="2019-02-14T17:14:00Z">
         <w:r>
           <w:t xml:space="preserve">card </w:t>
         </w:r>
       </w:ins>
-      <w:ins w:id="997" w:author="david goldhar" w:date="2019-02-13T16:45:00Z">
+      <w:ins w:id="998" w:author="david goldhar" w:date="2019-02-13T16:45:00Z">
         <w:r>
           <w:t xml:space="preserve">in this view shows the following information for </w:t>
         </w:r>
       </w:ins>
-      <w:ins w:id="998" w:author="david goldhar" w:date="2019-02-14T17:14:00Z">
+      <w:ins w:id="999" w:author="david goldhar" w:date="2019-02-14T17:14:00Z">
         <w:r>
           <w:t>the shop</w:t>
         </w:r>
       </w:ins>
-      <w:ins w:id="999" w:author="david goldhar" w:date="2019-02-13T16:45:00Z">
+      <w:ins w:id="1000" w:author="david goldhar" w:date="2019-02-13T16:45:00Z">
         <w:r>
           <w:t>:</w:t>
         </w:r>
@@ -10028,10 +10033,10 @@
       <w:pPr>
         <w:pStyle w:val="ul"/>
         <w:rPr>
-          <w:ins w:id="1000" w:author="david goldhar" w:date="2019-02-13T16:45:00Z"/>
-        </w:rPr>
-      </w:pPr>
-      <w:ins w:id="1001" w:author="david goldhar" w:date="2019-02-13T16:45:00Z">
+          <w:ins w:id="1001" w:author="david goldhar" w:date="2019-02-13T16:45:00Z"/>
+        </w:rPr>
+      </w:pPr>
+      <w:ins w:id="1002" w:author="david goldhar" w:date="2019-02-13T16:45:00Z">
         <w:r>
           <w:t>the overall shop Risk Level</w:t>
         </w:r>
@@ -10041,10 +10046,10 @@
       <w:pPr>
         <w:pStyle w:val="ul"/>
         <w:rPr>
-          <w:ins w:id="1002" w:author="david goldhar" w:date="2019-02-13T16:45:00Z"/>
-        </w:rPr>
-      </w:pPr>
-      <w:ins w:id="1003" w:author="david goldhar" w:date="2019-02-13T16:45:00Z">
+          <w:ins w:id="1003" w:author="david goldhar" w:date="2019-02-13T16:45:00Z"/>
+        </w:rPr>
+      </w:pPr>
+      <w:ins w:id="1004" w:author="david goldhar" w:date="2019-02-13T16:45:00Z">
         <w:r>
           <w:t xml:space="preserve">the number of cells </w:t>
         </w:r>
@@ -10054,10 +10059,10 @@
       <w:pPr>
         <w:pStyle w:val="ul"/>
         <w:rPr>
-          <w:ins w:id="1004" w:author="david goldhar" w:date="2019-02-13T16:45:00Z"/>
-        </w:rPr>
-      </w:pPr>
-      <w:ins w:id="1005" w:author="david goldhar" w:date="2019-02-13T16:45:00Z">
+          <w:ins w:id="1005" w:author="david goldhar" w:date="2019-02-13T16:45:00Z"/>
+        </w:rPr>
+      </w:pPr>
+      <w:ins w:id="1006" w:author="david goldhar" w:date="2019-02-13T16:45:00Z">
         <w:r>
           <w:t>the number of assets</w:t>
         </w:r>
@@ -10067,10 +10072,10 @@
       <w:pPr>
         <w:pStyle w:val="ul"/>
         <w:rPr>
-          <w:ins w:id="1006" w:author="david goldhar" w:date="2019-02-14T17:24:00Z"/>
-        </w:rPr>
-      </w:pPr>
-      <w:ins w:id="1007" w:author="david goldhar" w:date="2019-02-13T16:45:00Z">
+          <w:ins w:id="1007" w:author="david goldhar" w:date="2019-02-14T17:24:00Z"/>
+        </w:rPr>
+      </w:pPr>
+      <w:ins w:id="1008" w:author="david goldhar" w:date="2019-02-13T16:45:00Z">
         <w:r>
           <w:t>the geographic location of the shop</w:t>
         </w:r>
@@ -10081,15 +10086,15 @@
         <w:pStyle w:val="img"/>
         <w:keepNext/>
         <w:rPr>
-          <w:ins w:id="1008" w:author="david goldhar" w:date="2019-02-14T17:25:00Z"/>
-        </w:rPr>
-        <w:pPrChange w:id="1009" w:author="david goldhar" w:date="2019-02-14T17:25:00Z">
+          <w:ins w:id="1009" w:author="david goldhar" w:date="2019-02-14T17:25:00Z"/>
+        </w:rPr>
+        <w:pPrChange w:id="1010" w:author="david goldhar" w:date="2019-02-14T17:25:00Z">
           <w:pPr>
             <w:pStyle w:val="img"/>
           </w:pPr>
         </w:pPrChange>
       </w:pPr>
-      <w:ins w:id="1010" w:author="david goldhar" w:date="2019-02-14T17:24:00Z">
+      <w:ins w:id="1011" w:author="david goldhar" w:date="2019-02-14T17:24:00Z">
         <w:r>
           <w:lastRenderedPageBreak/>
           <w:drawing>
@@ -10148,15 +10153,15 @@
         <w:pStyle w:val="Caption"/>
         <w:jc w:val="center"/>
         <w:rPr>
-          <w:ins w:id="1011" w:author="david goldhar" w:date="2019-02-13T16:45:00Z"/>
-        </w:rPr>
-        <w:pPrChange w:id="1012" w:author="david goldhar" w:date="2019-02-14T17:25:00Z">
+          <w:ins w:id="1012" w:author="david goldhar" w:date="2019-02-13T16:45:00Z"/>
+        </w:rPr>
+        <w:pPrChange w:id="1013" w:author="david goldhar" w:date="2019-02-14T17:25:00Z">
           <w:pPr>
             <w:pStyle w:val="ul"/>
           </w:pPr>
         </w:pPrChange>
       </w:pPr>
-      <w:ins w:id="1013" w:author="david goldhar" w:date="2019-02-14T17:25:00Z">
+      <w:ins w:id="1014" w:author="david goldhar" w:date="2019-02-14T17:25:00Z">
         <w:r>
           <w:t xml:space="preserve">Figure </w:t>
         </w:r>
@@ -10170,7 +10175,7 @@
       <w:r>
         <w:fldChar w:fldCharType="separate"/>
       </w:r>
-      <w:ins w:id="1014" w:author="david goldhar" w:date="2019-02-14T17:25:00Z">
+      <w:ins w:id="1015" w:author="david goldhar" w:date="2019-02-14T17:25:00Z">
         <w:r>
           <w:rPr>
             <w:noProof/>
@@ -10207,7 +10212,7 @@
         </w:rPr>
         <w:t>shop</w:t>
       </w:r>
-      <w:del w:id="1015" w:author="david goldhar" w:date="2019-02-13T15:16:00Z">
+      <w:del w:id="1016" w:author="david goldhar" w:date="2019-02-13T15:16:00Z">
         <w:r>
           <w:rPr>
             <w:lang w:val="en-US"/>
@@ -10220,10 +10225,10 @@
       <w:pPr>
         <w:pStyle w:val="P"/>
         <w:rPr>
-          <w:del w:id="1016" w:author="david goldhar" w:date="2019-02-14T17:25:00Z"/>
-        </w:rPr>
-      </w:pPr>
-      <w:del w:id="1017" w:author="david goldhar" w:date="2019-02-14T17:25:00Z">
+          <w:del w:id="1017" w:author="david goldhar" w:date="2019-02-14T17:25:00Z"/>
+        </w:rPr>
+      </w:pPr>
+      <w:del w:id="1018" w:author="david goldhar" w:date="2019-02-14T17:25:00Z">
         <w:r>
           <w:delText xml:space="preserve">Add or modify shops in the factory, in the </w:delText>
         </w:r>
@@ -10275,7 +10280,7 @@
       <w:r>
         <w:t xml:space="preserve"> menu. </w:t>
       </w:r>
-      <w:del w:id="1018" w:author="david goldhar" w:date="2019-02-14T17:25:00Z">
+      <w:del w:id="1019" w:author="david goldhar" w:date="2019-02-14T17:25:00Z">
         <w:r>
           <w:delText>A list of all shops in the factory is shown.</w:delText>
         </w:r>
@@ -10416,7 +10421,7 @@
       <w:r>
         <w:t xml:space="preserve"> – (optional) upload an image for the shop</w:t>
       </w:r>
-      <w:del w:id="1019" w:author="david goldhar" w:date="2019-02-14T17:25:00Z">
+      <w:del w:id="1020" w:author="david goldhar" w:date="2019-02-14T17:25:00Z">
         <w:r>
           <w:delText>.</w:delText>
         </w:r>
@@ -10548,12 +10553,12 @@
       <w:pPr>
         <w:pStyle w:val="P"/>
       </w:pPr>
-      <w:ins w:id="1020" w:author="david goldhar" w:date="2019-02-14T17:26:00Z">
+      <w:ins w:id="1021" w:author="david goldhar" w:date="2019-02-14T17:26:00Z">
         <w:r>
           <w:t xml:space="preserve">A shop card for </w:t>
         </w:r>
       </w:ins>
-      <w:del w:id="1021" w:author="david goldhar" w:date="2019-02-14T17:26:00Z">
+      <w:del w:id="1022" w:author="david goldhar" w:date="2019-02-14T17:26:00Z">
         <w:r>
           <w:delText xml:space="preserve">The </w:delText>
         </w:r>
@@ -10590,17 +10595,17 @@
       <w:r>
         <w:t xml:space="preserve"> page, hover over the </w:t>
       </w:r>
-      <w:del w:id="1022" w:author="david goldhar" w:date="2019-02-14T17:26:00Z">
+      <w:del w:id="1023" w:author="david goldhar" w:date="2019-02-14T17:26:00Z">
         <w:r>
           <w:delText xml:space="preserve">image </w:delText>
         </w:r>
       </w:del>
-      <w:ins w:id="1023" w:author="david goldhar" w:date="2019-02-14T17:26:00Z">
+      <w:ins w:id="1024" w:author="david goldhar" w:date="2019-02-14T17:26:00Z">
         <w:r>
           <w:t xml:space="preserve">shop card </w:t>
         </w:r>
       </w:ins>
-      <w:del w:id="1024" w:author="david goldhar" w:date="2019-02-14T17:26:00Z">
+      <w:del w:id="1025" w:author="david goldhar" w:date="2019-02-14T17:26:00Z">
         <w:r>
           <w:delText xml:space="preserve">of the shop </w:delText>
         </w:r>
@@ -10862,26 +10867,26 @@
       <w:pPr>
         <w:pStyle w:val="Heading3"/>
         <w:rPr>
-          <w:ins w:id="1025" w:author="david goldhar" w:date="2019-02-14T17:45:00Z"/>
-          <w:lang w:val="en-US"/>
-        </w:rPr>
-      </w:pPr>
-      <w:ins w:id="1026" w:author="david goldhar" w:date="2019-02-14T17:45:00Z">
+          <w:ins w:id="1026" w:author="david goldhar" w:date="2019-02-14T17:45:00Z"/>
+          <w:lang w:val="en-US"/>
+        </w:rPr>
+      </w:pPr>
+      <w:ins w:id="1027" w:author="david goldhar" w:date="2019-02-14T17:45:00Z">
         <w:r>
           <w:rPr>
             <w:lang w:val="en-US"/>
           </w:rPr>
           <w:t>Filter or Search the view</w:t>
         </w:r>
-        <w:commentRangeStart w:id="1027"/>
-        <w:commentRangeEnd w:id="1027"/>
+        <w:commentRangeStart w:id="1028"/>
+        <w:commentRangeEnd w:id="1028"/>
         <w:r>
           <w:rPr>
             <w:rStyle w:val="CommentReference"/>
             <w:rFonts w:asciiTheme="minorHAnsi" w:eastAsiaTheme="minorHAnsi" w:hAnsiTheme="minorHAnsi" w:cstheme="minorBidi"/>
             <w:color w:val="auto"/>
           </w:rPr>
-          <w:commentReference w:id="1027"/>
+          <w:commentReference w:id="1028"/>
         </w:r>
         <w:r>
           <w:rPr>
@@ -10889,15 +10894,15 @@
           </w:rPr>
           <w:t>s</w:t>
         </w:r>
-        <w:commentRangeStart w:id="1028"/>
-        <w:commentRangeEnd w:id="1028"/>
+        <w:commentRangeStart w:id="1029"/>
+        <w:commentRangeEnd w:id="1029"/>
         <w:r>
           <w:rPr>
             <w:rStyle w:val="CommentReference"/>
             <w:rFonts w:asciiTheme="minorHAnsi" w:eastAsiaTheme="minorHAnsi" w:hAnsiTheme="minorHAnsi" w:cstheme="minorBidi"/>
             <w:color w:val="auto"/>
           </w:rPr>
-          <w:commentReference w:id="1028"/>
+          <w:commentReference w:id="1029"/>
         </w:r>
       </w:ins>
     </w:p>
@@ -10905,10 +10910,10 @@
       <w:pPr>
         <w:pStyle w:val="P"/>
         <w:rPr>
-          <w:ins w:id="1029" w:author="david goldhar" w:date="2019-02-14T17:45:00Z"/>
-        </w:rPr>
-      </w:pPr>
-      <w:ins w:id="1030" w:author="david goldhar" w:date="2019-02-14T17:45:00Z">
+          <w:ins w:id="1030" w:author="david goldhar" w:date="2019-02-14T17:45:00Z"/>
+        </w:rPr>
+      </w:pPr>
+      <w:ins w:id="1031" w:author="david goldhar" w:date="2019-02-14T17:45:00Z">
         <w:r>
           <w:t>You can filter or search for specific shops in the Shop view.</w:t>
         </w:r>
@@ -10918,10 +10923,10 @@
       <w:pPr>
         <w:pStyle w:val="P"/>
         <w:rPr>
-          <w:ins w:id="1031" w:author="david goldhar" w:date="2019-02-14T17:45:00Z"/>
-        </w:rPr>
-      </w:pPr>
-      <w:ins w:id="1032" w:author="david goldhar" w:date="2019-02-14T17:45:00Z">
+          <w:ins w:id="1032" w:author="david goldhar" w:date="2019-02-14T17:45:00Z"/>
+        </w:rPr>
+      </w:pPr>
+      <w:ins w:id="1033" w:author="david goldhar" w:date="2019-02-14T17:45:00Z">
         <w:r>
           <w:t xml:space="preserve">Click </w:t>
         </w:r>
@@ -10975,10 +10980,10 @@
         <w:pStyle w:val="img"/>
         <w:keepNext/>
         <w:rPr>
-          <w:ins w:id="1033" w:author="david goldhar" w:date="2019-02-14T17:45:00Z"/>
-        </w:rPr>
-      </w:pPr>
-      <w:ins w:id="1034" w:author="david goldhar" w:date="2019-02-14T17:45:00Z">
+          <w:ins w:id="1034" w:author="david goldhar" w:date="2019-02-14T17:45:00Z"/>
+        </w:rPr>
+      </w:pPr>
+      <w:ins w:id="1035" w:author="david goldhar" w:date="2019-02-14T17:45:00Z">
         <w:r>
           <w:lastRenderedPageBreak/>
           <w:drawing>
@@ -11037,11 +11042,11 @@
         <w:pStyle w:val="Caption"/>
         <w:jc w:val="center"/>
         <w:rPr>
-          <w:ins w:id="1035" w:author="david goldhar" w:date="2019-02-14T17:45:00Z"/>
-          <w:lang w:val="en-US"/>
-        </w:rPr>
-      </w:pPr>
-      <w:ins w:id="1036" w:author="david goldhar" w:date="2019-02-14T17:45:00Z">
+          <w:ins w:id="1036" w:author="david goldhar" w:date="2019-02-14T17:45:00Z"/>
+          <w:lang w:val="en-US"/>
+        </w:rPr>
+      </w:pPr>
+      <w:ins w:id="1037" w:author="david goldhar" w:date="2019-02-14T17:45:00Z">
         <w:r>
           <w:t xml:space="preserve">Figure </w:t>
         </w:r>
@@ -11087,10 +11092,10 @@
       <w:pPr>
         <w:pStyle w:val="P"/>
         <w:rPr>
-          <w:ins w:id="1037" w:author="david goldhar" w:date="2019-02-14T17:45:00Z"/>
-        </w:rPr>
-      </w:pPr>
-      <w:ins w:id="1038" w:author="david goldhar" w:date="2019-02-14T17:45:00Z">
+          <w:ins w:id="1038" w:author="david goldhar" w:date="2019-02-14T17:45:00Z"/>
+        </w:rPr>
+      </w:pPr>
+      <w:ins w:id="1039" w:author="david goldhar" w:date="2019-02-14T17:45:00Z">
         <w:r>
           <w:t xml:space="preserve">Click </w:t>
         </w:r>
@@ -11140,10 +11145,10 @@
       <w:pPr>
         <w:pStyle w:val="img"/>
         <w:rPr>
-          <w:ins w:id="1039" w:author="david goldhar" w:date="2019-02-14T17:45:00Z"/>
-        </w:rPr>
-      </w:pPr>
-      <w:ins w:id="1040" w:author="david goldhar" w:date="2019-02-14T17:45:00Z">
+          <w:ins w:id="1040" w:author="david goldhar" w:date="2019-02-14T17:45:00Z"/>
+        </w:rPr>
+      </w:pPr>
+      <w:ins w:id="1041" w:author="david goldhar" w:date="2019-02-14T17:45:00Z">
         <w:r>
           <w:drawing>
             <wp:inline distT="0" distB="0" distL="0" distR="0" wp14:anchorId="351B9EF0" wp14:editId="7FAD2258">
@@ -11200,16 +11205,16 @@
       <w:pPr>
         <w:pStyle w:val="Heading3"/>
         <w:rPr>
-          <w:ins w:id="1041" w:author="david goldhar" w:date="2019-02-14T17:46:00Z"/>
-          <w:lang w:val="en-US"/>
-        </w:rPr>
-      </w:pPr>
-      <w:ins w:id="1042" w:author="david goldhar" w:date="2019-02-14T09:12:00Z">
+          <w:ins w:id="1042" w:author="david goldhar" w:date="2019-02-14T17:46:00Z"/>
+          <w:lang w:val="en-US"/>
+        </w:rPr>
+      </w:pPr>
+      <w:ins w:id="1043" w:author="david goldhar" w:date="2019-02-14T09:12:00Z">
         <w:r>
           <w:rPr>
             <w:lang w:val="en-US"/>
           </w:rPr>
-          <w:t>Actions/Navigation from Shop view</w:t>
+          <w:t>Navigation from Shop view</w:t>
         </w:r>
       </w:ins>
     </w:p>
@@ -11217,36 +11222,71 @@
       <w:pPr>
         <w:pStyle w:val="P"/>
         <w:rPr>
-          <w:ins w:id="1043" w:author="david goldhar" w:date="2019-02-14T17:49:00Z"/>
-        </w:rPr>
-      </w:pPr>
-      <w:ins w:id="1044" w:author="david goldhar" w:date="2019-02-14T17:48:00Z">
+          <w:ins w:id="1044" w:author="david goldhar" w:date="2019-02-14T17:49:00Z"/>
+        </w:rPr>
+      </w:pPr>
+      <w:ins w:id="1045" w:author="david goldhar" w:date="2019-02-14T17:48:00Z">
         <w:r>
           <w:t xml:space="preserve">Hover over a </w:t>
         </w:r>
       </w:ins>
-      <w:ins w:id="1045" w:author="david goldhar" w:date="2019-02-14T17:47:00Z">
+      <w:ins w:id="1046" w:author="david goldhar" w:date="2019-02-14T17:47:00Z">
         <w:r>
           <w:t>shop card</w:t>
         </w:r>
       </w:ins>
-      <w:ins w:id="1046" w:author="david goldhar" w:date="2019-02-14T17:48:00Z">
+      <w:ins w:id="1047" w:author="david goldhar" w:date="2019-02-14T17:48:00Z">
         <w:r>
           <w:t xml:space="preserve">, and then click </w:t>
         </w:r>
         <w:r>
           <w:rPr>
             <w:rStyle w:val="UI-item"/>
-            <w:rPrChange w:id="1047" w:author="david goldhar" w:date="2019-02-14T17:49:00Z">
+            <w:rPrChange w:id="1048" w:author="david goldhar" w:date="2019-02-14T17:49:00Z">
               <w:rPr/>
             </w:rPrChange>
           </w:rPr>
           <w:t>Show Production cells</w:t>
         </w:r>
       </w:ins>
-      <w:ins w:id="1048" w:author="david goldhar" w:date="2019-02-14T17:49:00Z">
-        <w:r>
-          <w:t>. This will open a view of the selected cell.</w:t>
+      <w:ins w:id="1049" w:author="david goldhar" w:date="2019-02-14T17:49:00Z">
+        <w:r>
+          <w:t xml:space="preserve">. This will open a </w:t>
+        </w:r>
+      </w:ins>
+      <w:ins w:id="1050" w:author="david goldhar" w:date="2019-02-14T17:58:00Z">
+        <w:r>
+          <w:t xml:space="preserve">Cell </w:t>
+        </w:r>
+      </w:ins>
+      <w:ins w:id="1051" w:author="david goldhar" w:date="2019-02-14T17:49:00Z">
+        <w:r>
+          <w:t>view</w:t>
+        </w:r>
+      </w:ins>
+      <w:ins w:id="1052" w:author="david goldhar" w:date="2019-02-14T17:58:00Z">
+        <w:r>
+          <w:t xml:space="preserve">, filtered to show </w:t>
+        </w:r>
+      </w:ins>
+      <w:ins w:id="1053" w:author="david goldhar" w:date="2019-02-14T17:49:00Z">
+        <w:r>
+          <w:t>the cell</w:t>
+        </w:r>
+      </w:ins>
+      <w:ins w:id="1054" w:author="david goldhar" w:date="2019-02-14T17:57:00Z">
+        <w:r>
+          <w:t>s</w:t>
+        </w:r>
+      </w:ins>
+      <w:ins w:id="1055" w:author="david goldhar" w:date="2019-02-14T17:58:00Z">
+        <w:r>
+          <w:t xml:space="preserve"> for the shop</w:t>
+        </w:r>
+      </w:ins>
+      <w:ins w:id="1056" w:author="david goldhar" w:date="2019-02-14T17:49:00Z">
+        <w:r>
+          <w:t>.</w:t>
         </w:r>
       </w:ins>
     </w:p>
@@ -11254,10 +11294,10 @@
       <w:pPr>
         <w:pStyle w:val="img"/>
         <w:rPr>
-          <w:ins w:id="1049" w:author="david goldhar" w:date="2019-02-14T17:49:00Z"/>
-        </w:rPr>
-      </w:pPr>
-      <w:ins w:id="1050" w:author="david goldhar" w:date="2019-02-14T17:49:00Z">
+          <w:ins w:id="1057" w:author="david goldhar" w:date="2019-02-14T17:49:00Z"/>
+        </w:rPr>
+      </w:pPr>
+      <w:ins w:id="1058" w:author="david goldhar" w:date="2019-02-14T17:49:00Z">
         <w:r>
           <w:drawing>
             <wp:inline distT="0" distB="0" distL="0" distR="0" wp14:anchorId="4DA761C7" wp14:editId="560BCF19">
@@ -11314,21 +11354,21 @@
       <w:pPr>
         <w:pStyle w:val="P"/>
         <w:rPr>
-          <w:ins w:id="1051" w:author="david goldhar" w:date="2019-02-14T09:12:00Z"/>
-          <w:rPrChange w:id="1052" w:author="david goldhar" w:date="2019-02-14T17:49:00Z">
+          <w:ins w:id="1059" w:author="david goldhar" w:date="2019-02-14T09:12:00Z"/>
+          <w:rPrChange w:id="1060" w:author="david goldhar" w:date="2019-02-14T17:49:00Z">
             <w:rPr>
-              <w:ins w:id="1053" w:author="david goldhar" w:date="2019-02-14T09:12:00Z"/>
+              <w:ins w:id="1061" w:author="david goldhar" w:date="2019-02-14T09:12:00Z"/>
               <w:lang w:val="en-US"/>
             </w:rPr>
           </w:rPrChange>
         </w:rPr>
-        <w:pPrChange w:id="1054" w:author="david goldhar" w:date="2019-02-14T17:49:00Z">
+        <w:pPrChange w:id="1062" w:author="david goldhar" w:date="2019-02-14T17:49:00Z">
           <w:pPr>
             <w:pStyle w:val="Heading3"/>
           </w:pPr>
         </w:pPrChange>
       </w:pPr>
-      <w:ins w:id="1055" w:author="david goldhar" w:date="2019-02-14T17:50:00Z">
+      <w:ins w:id="1063" w:author="david goldhar" w:date="2019-02-14T17:50:00Z">
         <w:r>
           <w:t xml:space="preserve">Click </w:t>
         </w:r>
@@ -11370,13 +11410,11 @@
           </w:drawing>
         </w:r>
       </w:ins>
-      <w:ins w:id="1056" w:author="david goldhar" w:date="2019-02-14T17:51:00Z">
+      <w:ins w:id="1064" w:author="david goldhar" w:date="2019-02-14T17:51:00Z">
         <w:r>
           <w:t xml:space="preserve"> in the upper right, to show a list of Unassigned Assets.</w:t>
         </w:r>
       </w:ins>
-      <w:bookmarkStart w:id="1057" w:name="_GoBack"/>
-      <w:bookmarkEnd w:id="1057"/>
     </w:p>
     <w:p>
       <w:pPr>
@@ -11385,10 +11423,10 @@
           <w:lang w:val="en-US"/>
         </w:rPr>
       </w:pPr>
-      <w:commentRangeStart w:id="1058"/>
-      <w:commentRangeStart w:id="1059"/>
-      <w:commentRangeEnd w:id="1058"/>
-      <w:commentRangeEnd w:id="1059"/>
+      <w:commentRangeStart w:id="1065"/>
+      <w:commentRangeStart w:id="1066"/>
+      <w:commentRangeEnd w:id="1065"/>
+      <w:commentRangeEnd w:id="1066"/>
       <w:r>
         <w:rPr>
           <w:lang w:val="en-US"/>
@@ -11407,24 +11445,49 @@
         <w:t>Cells are entities within shops.</w:t>
       </w:r>
       <w:r>
-        <w:t xml:space="preserve"> A cell </w:t>
+        <w:t xml:space="preserve"> </w:t>
+      </w:r>
+      <w:ins w:id="1067" w:author="david goldhar" w:date="2019-02-14T17:59:00Z">
+        <w:r>
+          <w:t xml:space="preserve">Cells contain assets. </w:t>
+        </w:r>
+      </w:ins>
+      <w:r>
+        <w:t xml:space="preserve">A cell </w:t>
       </w:r>
       <w:r>
         <w:t xml:space="preserve">can be </w:t>
       </w:r>
       <w:r>
-        <w:t>assigned to a single shop.</w:t>
-      </w:r>
+        <w:t>assigned to a single shop</w:t>
+      </w:r>
+      <w:ins w:id="1068" w:author="david goldhar" w:date="2019-02-14T17:59:00Z">
+        <w:r>
+          <w:t>, but can have any number of a</w:t>
+        </w:r>
+      </w:ins>
+      <w:ins w:id="1069" w:author="david goldhar" w:date="2019-02-14T18:00:00Z">
+        <w:r>
+          <w:t>ssets assigned to it.</w:t>
+        </w:r>
+      </w:ins>
+      <w:bookmarkStart w:id="1070" w:name="_GoBack"/>
+      <w:bookmarkEnd w:id="1070"/>
+      <w:del w:id="1071" w:author="david goldhar" w:date="2019-02-14T17:59:00Z">
+        <w:r>
+          <w:delText>.</w:delText>
+        </w:r>
+      </w:del>
     </w:p>
     <w:p>
       <w:pPr>
         <w:pStyle w:val="Heading3"/>
         <w:rPr>
-          <w:ins w:id="1060" w:author="david goldhar" w:date="2019-02-13T19:00:00Z"/>
-          <w:lang w:val="en-US"/>
-        </w:rPr>
-      </w:pPr>
-      <w:ins w:id="1061" w:author="david goldhar" w:date="2019-02-13T15:17:00Z">
+          <w:ins w:id="1072" w:author="david goldhar" w:date="2019-02-13T19:00:00Z"/>
+          <w:lang w:val="en-US"/>
+        </w:rPr>
+      </w:pPr>
+      <w:ins w:id="1073" w:author="david goldhar" w:date="2019-02-13T15:17:00Z">
         <w:r>
           <w:rPr>
             <w:lang w:val="en-US"/>
@@ -11437,10 +11500,10 @@
       <w:pPr>
         <w:pStyle w:val="P"/>
         <w:rPr>
-          <w:ins w:id="1062" w:author="david goldhar" w:date="2019-02-13T16:45:00Z"/>
-        </w:rPr>
-      </w:pPr>
-      <w:ins w:id="1063" w:author="david goldhar" w:date="2019-02-13T16:45:00Z">
+          <w:ins w:id="1074" w:author="david goldhar" w:date="2019-02-13T16:45:00Z"/>
+        </w:rPr>
+      </w:pPr>
+      <w:ins w:id="1075" w:author="david goldhar" w:date="2019-02-13T16:45:00Z">
         <w:r>
           <w:t xml:space="preserve">Click on a shop to show the production cells in it. Alternatively, select </w:t>
         </w:r>
@@ -11462,11 +11525,11 @@
         <w:r>
           <w:t xml:space="preserve"> </w:t>
         </w:r>
-        <w:commentRangeStart w:id="1064"/>
+        <w:commentRangeStart w:id="1076"/>
         <w:r>
           <w:t>menu</w:t>
         </w:r>
-        <w:commentRangeEnd w:id="1064"/>
+        <w:commentRangeEnd w:id="1076"/>
         <w:r>
           <w:rPr>
             <w:rStyle w:val="CommentReference"/>
@@ -11475,18 +11538,18 @@
             <w:color w:val="auto"/>
             <w:shd w:val="clear" w:color="auto" w:fill="auto"/>
           </w:rPr>
-          <w:commentReference w:id="1064"/>
+          <w:commentReference w:id="1076"/>
         </w:r>
         <w:r>
           <w:t xml:space="preserve">, to show all the cells in the </w:t>
         </w:r>
       </w:ins>
-      <w:ins w:id="1065" w:author="david goldhar" w:date="2019-02-13T19:13:00Z">
+      <w:ins w:id="1077" w:author="david goldhar" w:date="2019-02-13T19:13:00Z">
         <w:r>
           <w:t>factory</w:t>
         </w:r>
       </w:ins>
-      <w:ins w:id="1066" w:author="david goldhar" w:date="2019-02-13T16:45:00Z">
+      <w:ins w:id="1078" w:author="david goldhar" w:date="2019-02-13T16:45:00Z">
         <w:r>
           <w:t>.</w:t>
         </w:r>
@@ -11497,10 +11560,10 @@
         <w:pStyle w:val="img"/>
         <w:keepNext/>
         <w:rPr>
-          <w:ins w:id="1067" w:author="david goldhar" w:date="2019-02-13T16:45:00Z"/>
-        </w:rPr>
-      </w:pPr>
-      <w:ins w:id="1068" w:author="david goldhar" w:date="2019-02-13T16:45:00Z">
+          <w:ins w:id="1079" w:author="david goldhar" w:date="2019-02-13T16:45:00Z"/>
+        </w:rPr>
+      </w:pPr>
+      <w:ins w:id="1080" w:author="david goldhar" w:date="2019-02-13T16:45:00Z">
         <w:r>
           <w:lastRenderedPageBreak/>
           <w:drawing>
@@ -11559,11 +11622,11 @@
         <w:pStyle w:val="Caption"/>
         <w:jc w:val="center"/>
         <w:rPr>
-          <w:ins w:id="1069" w:author="david goldhar" w:date="2019-02-13T16:45:00Z"/>
-          <w:lang w:val="en-US"/>
-        </w:rPr>
-      </w:pPr>
-      <w:ins w:id="1070" w:author="david goldhar" w:date="2019-02-13T16:45:00Z">
+          <w:ins w:id="1081" w:author="david goldhar" w:date="2019-02-13T16:45:00Z"/>
+          <w:lang w:val="en-US"/>
+        </w:rPr>
+      </w:pPr>
+      <w:ins w:id="1082" w:author="david goldhar" w:date="2019-02-13T16:45:00Z">
         <w:r>
           <w:t xml:space="preserve">Figure </w:t>
         </w:r>
@@ -11609,10 +11672,10 @@
       <w:pPr>
         <w:pStyle w:val="P"/>
         <w:rPr>
-          <w:ins w:id="1071" w:author="david goldhar" w:date="2019-02-13T16:45:00Z"/>
-        </w:rPr>
-      </w:pPr>
-      <w:ins w:id="1072" w:author="david goldhar" w:date="2019-02-13T16:45:00Z">
+          <w:ins w:id="1083" w:author="david goldhar" w:date="2019-02-13T16:45:00Z"/>
+        </w:rPr>
+      </w:pPr>
+      <w:ins w:id="1084" w:author="david goldhar" w:date="2019-02-13T16:45:00Z">
         <w:r>
           <w:t>Each image in this view represents a production cell, and shows this information:</w:t>
         </w:r>
@@ -11622,10 +11685,10 @@
       <w:pPr>
         <w:pStyle w:val="ul"/>
         <w:rPr>
-          <w:ins w:id="1073" w:author="david goldhar" w:date="2019-02-13T16:45:00Z"/>
-        </w:rPr>
-      </w:pPr>
-      <w:ins w:id="1074" w:author="david goldhar" w:date="2019-02-13T16:45:00Z">
+          <w:ins w:id="1085" w:author="david goldhar" w:date="2019-02-13T16:45:00Z"/>
+        </w:rPr>
+      </w:pPr>
+      <w:ins w:id="1086" w:author="david goldhar" w:date="2019-02-13T16:45:00Z">
         <w:r>
           <w:t>the overall Risk Level for the cell</w:t>
         </w:r>
@@ -11635,10 +11698,10 @@
       <w:pPr>
         <w:pStyle w:val="ul"/>
         <w:rPr>
-          <w:ins w:id="1075" w:author="david goldhar" w:date="2019-02-13T16:45:00Z"/>
-        </w:rPr>
-      </w:pPr>
-      <w:ins w:id="1076" w:author="david goldhar" w:date="2019-02-13T16:45:00Z">
+          <w:ins w:id="1087" w:author="david goldhar" w:date="2019-02-13T16:45:00Z"/>
+        </w:rPr>
+      </w:pPr>
+      <w:ins w:id="1088" w:author="david goldhar" w:date="2019-02-13T16:45:00Z">
         <w:r>
           <w:t>the number of assets</w:t>
         </w:r>
@@ -11648,10 +11711,10 @@
       <w:pPr>
         <w:pStyle w:val="ul"/>
         <w:rPr>
-          <w:ins w:id="1077" w:author="david goldhar" w:date="2019-02-13T16:45:00Z"/>
-        </w:rPr>
-      </w:pPr>
-      <w:ins w:id="1078" w:author="david goldhar" w:date="2019-02-13T16:45:00Z">
+          <w:ins w:id="1089" w:author="david goldhar" w:date="2019-02-13T16:45:00Z"/>
+        </w:rPr>
+      </w:pPr>
+      <w:ins w:id="1090" w:author="david goldhar" w:date="2019-02-13T16:45:00Z">
         <w:r>
           <w:t>the location of the cell</w:t>
         </w:r>
@@ -11661,25 +11724,25 @@
       <w:pPr>
         <w:pStyle w:val="Heading3"/>
         <w:rPr>
-          <w:ins w:id="1079" w:author="david goldhar" w:date="2019-02-13T19:01:00Z"/>
-          <w:lang w:val="en-US"/>
-        </w:rPr>
-      </w:pPr>
-      <w:commentRangeStart w:id="1080"/>
+          <w:ins w:id="1091" w:author="david goldhar" w:date="2019-02-13T19:01:00Z"/>
+          <w:lang w:val="en-US"/>
+        </w:rPr>
+      </w:pPr>
+      <w:commentRangeStart w:id="1092"/>
       <w:r>
         <w:rPr>
           <w:lang w:val="en-US"/>
         </w:rPr>
         <w:t>Create</w:t>
       </w:r>
-      <w:commentRangeEnd w:id="1080"/>
+      <w:commentRangeEnd w:id="1092"/>
       <w:r>
         <w:rPr>
           <w:rStyle w:val="CommentReference"/>
           <w:rFonts w:asciiTheme="minorHAnsi" w:eastAsiaTheme="minorHAnsi" w:hAnsiTheme="minorHAnsi" w:cstheme="minorBidi"/>
           <w:color w:val="auto"/>
         </w:rPr>
-        <w:commentReference w:id="1080"/>
+        <w:commentReference w:id="1092"/>
       </w:r>
       <w:r>
         <w:rPr>
@@ -11692,9 +11755,9 @@
       <w:pPr>
         <w:pStyle w:val="P"/>
         <w:rPr>
-          <w:del w:id="1081" w:author="david goldhar" w:date="2019-02-13T19:01:00Z"/>
-        </w:rPr>
-        <w:pPrChange w:id="1082" w:author="david goldhar" w:date="2019-02-14T08:05:00Z">
+          <w:del w:id="1093" w:author="david goldhar" w:date="2019-02-13T19:01:00Z"/>
+        </w:rPr>
+        <w:pPrChange w:id="1094" w:author="david goldhar" w:date="2019-02-14T08:05:00Z">
           <w:pPr>
             <w:pStyle w:val="Heading3"/>
           </w:pPr>
@@ -11770,11 +11833,11 @@
       <w:pPr>
         <w:pStyle w:val="P"/>
       </w:pPr>
-      <w:commentRangeStart w:id="1083"/>
+      <w:commentRangeStart w:id="1095"/>
       <w:r>
         <w:t>To</w:t>
       </w:r>
-      <w:commentRangeEnd w:id="1083"/>
+      <w:commentRangeEnd w:id="1095"/>
       <w:r>
         <w:rPr>
           <w:rStyle w:val="CommentReference"/>
@@ -11784,7 +11847,7 @@
           <w:shd w:val="clear" w:color="auto" w:fill="auto"/>
           <w:lang w:val="en-IL"/>
         </w:rPr>
-        <w:commentReference w:id="1083"/>
+        <w:commentReference w:id="1095"/>
       </w:r>
       <w:r>
         <w:t xml:space="preserve"> create a cell:</w:t>
@@ -12326,18 +12389,18 @@
       <w:pPr>
         <w:pStyle w:val="Heading3"/>
         <w:rPr>
-          <w:ins w:id="1084" w:author="david goldhar" w:date="2019-02-14T08:47:00Z"/>
-          <w:lang w:val="en-US"/>
-        </w:rPr>
-      </w:pPr>
-      <w:ins w:id="1085" w:author="david goldhar" w:date="2019-02-13T15:18:00Z">
+          <w:ins w:id="1096" w:author="david goldhar" w:date="2019-02-14T08:47:00Z"/>
+          <w:lang w:val="en-US"/>
+        </w:rPr>
+      </w:pPr>
+      <w:ins w:id="1097" w:author="david goldhar" w:date="2019-02-13T15:18:00Z">
         <w:r>
           <w:rPr>
             <w:lang w:val="en-US"/>
           </w:rPr>
           <w:t xml:space="preserve">Modify </w:t>
         </w:r>
-        <w:commentRangeStart w:id="1086"/>
+        <w:commentRangeStart w:id="1098"/>
         <w:r>
           <w:rPr>
             <w:lang w:val="en-US"/>
@@ -12345,21 +12408,21 @@
           <w:t>cell</w:t>
         </w:r>
       </w:ins>
-      <w:ins w:id="1087" w:author="david goldhar" w:date="2019-02-14T08:47:00Z">
+      <w:ins w:id="1099" w:author="david goldhar" w:date="2019-02-14T08:47:00Z">
         <w:r>
           <w:rPr>
             <w:lang w:val="en-US"/>
           </w:rPr>
           <w:t>s</w:t>
         </w:r>
-        <w:commentRangeEnd w:id="1086"/>
+        <w:commentRangeEnd w:id="1098"/>
         <w:r>
           <w:rPr>
             <w:rStyle w:val="CommentReference"/>
             <w:rFonts w:asciiTheme="minorHAnsi" w:eastAsiaTheme="minorHAnsi" w:hAnsiTheme="minorHAnsi" w:cstheme="minorBidi"/>
             <w:color w:val="auto"/>
           </w:rPr>
-          <w:commentReference w:id="1086"/>
+          <w:commentReference w:id="1098"/>
         </w:r>
       </w:ins>
     </w:p>
@@ -12367,37 +12430,37 @@
       <w:pPr>
         <w:pStyle w:val="Heading3"/>
         <w:rPr>
-          <w:ins w:id="1088" w:author="david goldhar" w:date="2019-02-13T15:18:00Z"/>
-          <w:rPrChange w:id="1089" w:author="david goldhar" w:date="2019-02-14T08:47:00Z">
+          <w:ins w:id="1100" w:author="david goldhar" w:date="2019-02-13T15:18:00Z"/>
+          <w:rPrChange w:id="1101" w:author="david goldhar" w:date="2019-02-14T08:47:00Z">
             <w:rPr>
-              <w:ins w:id="1090" w:author="david goldhar" w:date="2019-02-13T15:18:00Z"/>
+              <w:ins w:id="1102" w:author="david goldhar" w:date="2019-02-13T15:18:00Z"/>
               <w:lang w:val="en-US"/>
             </w:rPr>
           </w:rPrChange>
         </w:rPr>
       </w:pPr>
-      <w:ins w:id="1091" w:author="david goldhar" w:date="2019-02-14T08:47:00Z">
+      <w:ins w:id="1103" w:author="david goldhar" w:date="2019-02-14T08:47:00Z">
         <w:r>
           <w:rPr>
             <w:lang w:val="en-US"/>
           </w:rPr>
           <w:t xml:space="preserve">Assign cells to </w:t>
         </w:r>
-        <w:commentRangeStart w:id="1092"/>
+        <w:commentRangeStart w:id="1104"/>
         <w:r>
           <w:rPr>
             <w:lang w:val="en-US"/>
           </w:rPr>
           <w:t>shops</w:t>
         </w:r>
-        <w:commentRangeEnd w:id="1092"/>
+        <w:commentRangeEnd w:id="1104"/>
         <w:r>
           <w:rPr>
             <w:rStyle w:val="CommentReference"/>
             <w:rFonts w:asciiTheme="minorHAnsi" w:eastAsiaTheme="minorHAnsi" w:hAnsiTheme="minorHAnsi" w:cstheme="minorBidi"/>
             <w:color w:val="auto"/>
           </w:rPr>
-          <w:commentReference w:id="1092"/>
+          <w:commentReference w:id="1104"/>
         </w:r>
       </w:ins>
     </w:p>
@@ -12414,7 +12477,7 @@
         </w:rPr>
         <w:t xml:space="preserve">Change </w:t>
       </w:r>
-      <w:ins w:id="1093" w:author="david goldhar" w:date="2019-02-13T15:18:00Z">
+      <w:ins w:id="1105" w:author="david goldhar" w:date="2019-02-13T15:18:00Z">
         <w:r>
           <w:rPr>
             <w:lang w:val="en-US"/>
@@ -12422,7 +12485,7 @@
           <w:t>assignment to shop</w:t>
         </w:r>
       </w:ins>
-      <w:del w:id="1094" w:author="david goldhar" w:date="2019-02-13T15:18:00Z">
+      <w:del w:id="1106" w:author="david goldhar" w:date="2019-02-13T15:18:00Z">
         <w:r>
           <w:rPr>
             <w:lang w:val="en-US"/>
@@ -12587,11 +12650,11 @@
       <w:pPr>
         <w:pStyle w:val="Heading3"/>
         <w:rPr>
-          <w:ins w:id="1095" w:author="david goldhar" w:date="2019-02-14T08:51:00Z"/>
-          <w:lang w:val="en-US"/>
-        </w:rPr>
-      </w:pPr>
-      <w:ins w:id="1096" w:author="david goldhar" w:date="2019-02-14T08:51:00Z">
+          <w:ins w:id="1107" w:author="david goldhar" w:date="2019-02-14T08:51:00Z"/>
+          <w:lang w:val="en-US"/>
+        </w:rPr>
+      </w:pPr>
+      <w:ins w:id="1108" w:author="david goldhar" w:date="2019-02-14T08:51:00Z">
         <w:r>
           <w:rPr>
             <w:lang w:val="en-US"/>
@@ -12609,15 +12672,15 @@
           <w:numId w:val="37"/>
         </w:numPr>
         <w:rPr>
-          <w:ins w:id="1097" w:author="david goldhar" w:date="2019-02-13T15:28:00Z"/>
-        </w:rPr>
-        <w:pPrChange w:id="1098" w:author="david goldhar" w:date="2019-02-14T08:51:00Z">
+          <w:ins w:id="1109" w:author="david goldhar" w:date="2019-02-13T15:28:00Z"/>
+        </w:rPr>
+        <w:pPrChange w:id="1110" w:author="david goldhar" w:date="2019-02-14T08:51:00Z">
           <w:pPr>
             <w:pStyle w:val="Heading2"/>
           </w:pPr>
         </w:pPrChange>
       </w:pPr>
-      <w:ins w:id="1099" w:author="david goldhar" w:date="2019-02-14T08:51:00Z">
+      <w:ins w:id="1111" w:author="david goldhar" w:date="2019-02-14T08:51:00Z">
         <w:r>
           <w:t>assets</w:t>
         </w:r>
@@ -12627,12 +12690,12 @@
       <w:pPr>
         <w:pStyle w:val="Heading2"/>
         <w:rPr>
-          <w:moveFrom w:id="1100" w:author="david goldhar" w:date="2019-02-13T16:46:00Z"/>
-          <w:lang w:val="en-US"/>
-        </w:rPr>
-      </w:pPr>
-      <w:moveFromRangeStart w:id="1101" w:author="david goldhar" w:date="2019-02-13T16:46:00Z" w:name="move968791"/>
-      <w:moveFrom w:id="1102" w:author="david goldhar" w:date="2019-02-13T16:46:00Z">
+          <w:moveFrom w:id="1112" w:author="david goldhar" w:date="2019-02-13T16:46:00Z"/>
+          <w:lang w:val="en-US"/>
+        </w:rPr>
+      </w:pPr>
+      <w:moveFromRangeStart w:id="1113" w:author="david goldhar" w:date="2019-02-13T16:46:00Z" w:name="move968791"/>
+      <w:moveFrom w:id="1114" w:author="david goldhar" w:date="2019-02-13T16:46:00Z">
         <w:r>
           <w:rPr>
             <w:lang w:val="en-US"/>
@@ -12645,18 +12708,18 @@
       <w:pPr>
         <w:pStyle w:val="P"/>
         <w:rPr>
-          <w:moveFrom w:id="1103" w:author="david goldhar" w:date="2019-02-13T16:46:00Z"/>
-        </w:rPr>
-      </w:pPr>
-      <w:moveFrom w:id="1104" w:author="david goldhar" w:date="2019-02-13T16:46:00Z">
+          <w:moveFrom w:id="1115" w:author="david goldhar" w:date="2019-02-13T16:46:00Z"/>
+        </w:rPr>
+      </w:pPr>
+      <w:moveFrom w:id="1116" w:author="david goldhar" w:date="2019-02-13T16:46:00Z">
         <w:r>
           <w:t xml:space="preserve">Assets are individual shop-floor </w:t>
         </w:r>
-        <w:commentRangeStart w:id="1105"/>
+        <w:commentRangeStart w:id="1117"/>
         <w:r>
           <w:t>machines</w:t>
         </w:r>
-        <w:commentRangeEnd w:id="1105"/>
+        <w:commentRangeEnd w:id="1117"/>
         <w:r>
           <w:rPr>
             <w:rStyle w:val="CommentReference"/>
@@ -12665,7 +12728,7 @@
             <w:color w:val="auto"/>
             <w:shd w:val="clear" w:color="auto" w:fill="auto"/>
           </w:rPr>
-          <w:commentReference w:id="1105"/>
+          <w:commentReference w:id="1117"/>
         </w:r>
         <w:r>
           <w:t xml:space="preserve">. </w:t>
@@ -12697,10 +12760,10 @@
       <w:pPr>
         <w:pStyle w:val="P"/>
         <w:rPr>
-          <w:moveFrom w:id="1106" w:author="david goldhar" w:date="2019-02-13T16:46:00Z"/>
-        </w:rPr>
-      </w:pPr>
-      <w:moveFrom w:id="1107" w:author="david goldhar" w:date="2019-02-13T16:46:00Z">
+          <w:moveFrom w:id="1118" w:author="david goldhar" w:date="2019-02-13T16:46:00Z"/>
+        </w:rPr>
+      </w:pPr>
+      <w:moveFrom w:id="1119" w:author="david goldhar" w:date="2019-02-13T16:46:00Z">
         <w:r>
           <w:t xml:space="preserve">Once discovered, </w:t>
         </w:r>
@@ -12725,10 +12788,10 @@
       <w:pPr>
         <w:pStyle w:val="P"/>
         <w:rPr>
-          <w:moveFrom w:id="1108" w:author="david goldhar" w:date="2019-02-13T16:46:00Z"/>
-        </w:rPr>
-      </w:pPr>
-      <w:moveFrom w:id="1109" w:author="david goldhar" w:date="2019-02-13T16:46:00Z">
+          <w:moveFrom w:id="1120" w:author="david goldhar" w:date="2019-02-13T16:46:00Z"/>
+        </w:rPr>
+      </w:pPr>
+      <w:moveFrom w:id="1121" w:author="david goldhar" w:date="2019-02-13T16:46:00Z">
         <w:r>
           <w:t xml:space="preserve">Once they are assigned to a cell, their Risk Level contributes to the overall </w:t>
         </w:r>
@@ -12761,17 +12824,17 @@
         </w:r>
       </w:moveFrom>
     </w:p>
-    <w:moveFromRangeEnd w:id="1101"/>
+    <w:moveFromRangeEnd w:id="1113"/>
     <w:p>
       <w:pPr>
         <w:pStyle w:val="Heading2"/>
         <w:rPr>
-          <w:moveTo w:id="1110" w:author="david goldhar" w:date="2019-02-13T16:45:00Z"/>
-          <w:lang w:val="en-US"/>
-        </w:rPr>
-      </w:pPr>
-      <w:moveToRangeStart w:id="1111" w:author="david goldhar" w:date="2019-02-13T16:45:00Z" w:name="move968773"/>
-      <w:moveTo w:id="1112" w:author="david goldhar" w:date="2019-02-13T16:45:00Z">
+          <w:moveTo w:id="1122" w:author="david goldhar" w:date="2019-02-13T16:45:00Z"/>
+          <w:lang w:val="en-US"/>
+        </w:rPr>
+      </w:pPr>
+      <w:moveToRangeStart w:id="1123" w:author="david goldhar" w:date="2019-02-13T16:45:00Z" w:name="move968773"/>
+      <w:moveTo w:id="1124" w:author="david goldhar" w:date="2019-02-13T16:45:00Z">
         <w:r>
           <w:rPr>
             <w:lang w:val="en-US"/>
@@ -12784,25 +12847,25 @@
       <w:pPr>
         <w:pStyle w:val="P"/>
         <w:rPr>
-          <w:ins w:id="1113" w:author="david goldhar" w:date="2019-02-13T19:02:00Z"/>
-        </w:rPr>
-      </w:pPr>
-      <w:moveTo w:id="1114" w:author="david goldhar" w:date="2019-02-13T16:45:00Z">
+          <w:ins w:id="1125" w:author="david goldhar" w:date="2019-02-13T19:02:00Z"/>
+        </w:rPr>
+      </w:pPr>
+      <w:moveTo w:id="1126" w:author="david goldhar" w:date="2019-02-13T16:45:00Z">
         <w:r>
           <w:t xml:space="preserve">You can view assets in your </w:t>
         </w:r>
-        <w:del w:id="1115" w:author="david goldhar" w:date="2019-02-13T17:08:00Z">
+        <w:del w:id="1127" w:author="david goldhar" w:date="2019-02-13T17:08:00Z">
           <w:r>
             <w:delText>plant</w:delText>
           </w:r>
         </w:del>
       </w:moveTo>
-      <w:ins w:id="1116" w:author="david goldhar" w:date="2019-02-13T17:08:00Z">
+      <w:ins w:id="1128" w:author="david goldhar" w:date="2019-02-13T17:08:00Z">
         <w:r>
           <w:t>factory</w:t>
         </w:r>
       </w:ins>
-      <w:moveTo w:id="1117" w:author="david goldhar" w:date="2019-02-13T16:45:00Z">
+      <w:moveTo w:id="1129" w:author="david goldhar" w:date="2019-02-13T16:45:00Z">
         <w:r>
           <w:t xml:space="preserve"> in various asset views. Select these from the top-level </w:t>
         </w:r>
@@ -12821,18 +12884,18 @@
       <w:pPr>
         <w:pStyle w:val="P"/>
         <w:rPr>
-          <w:ins w:id="1118" w:author="david goldhar" w:date="2019-02-13T19:02:00Z"/>
-        </w:rPr>
-      </w:pPr>
-      <w:ins w:id="1119" w:author="david goldhar" w:date="2019-02-13T19:02:00Z">
+          <w:ins w:id="1130" w:author="david goldhar" w:date="2019-02-13T19:02:00Z"/>
+        </w:rPr>
+      </w:pPr>
+      <w:ins w:id="1131" w:author="david goldhar" w:date="2019-02-13T19:02:00Z">
         <w:r>
           <w:t xml:space="preserve">Assets are individual shop-floor </w:t>
         </w:r>
-        <w:commentRangeStart w:id="1120"/>
+        <w:commentRangeStart w:id="1132"/>
         <w:r>
           <w:t>machines</w:t>
         </w:r>
-        <w:commentRangeEnd w:id="1120"/>
+        <w:commentRangeEnd w:id="1132"/>
         <w:r>
           <w:rPr>
             <w:rStyle w:val="CommentReference"/>
@@ -12841,7 +12904,7 @@
             <w:color w:val="auto"/>
             <w:shd w:val="clear" w:color="auto" w:fill="auto"/>
           </w:rPr>
-          <w:commentReference w:id="1120"/>
+          <w:commentReference w:id="1132"/>
         </w:r>
         <w:r>
           <w:t xml:space="preserve">. They are discovered automatically (for example, using the MSB). You can assign them to production cells once they are discovered, or move them to different cells. </w:t>
@@ -12852,10 +12915,10 @@
       <w:pPr>
         <w:pStyle w:val="P"/>
         <w:rPr>
-          <w:ins w:id="1121" w:author="david goldhar" w:date="2019-02-13T19:02:00Z"/>
-        </w:rPr>
-      </w:pPr>
-      <w:ins w:id="1122" w:author="david goldhar" w:date="2019-02-13T19:02:00Z">
+          <w:ins w:id="1133" w:author="david goldhar" w:date="2019-02-13T19:02:00Z"/>
+        </w:rPr>
+      </w:pPr>
+      <w:ins w:id="1134" w:author="david goldhar" w:date="2019-02-13T19:02:00Z">
         <w:r>
           <w:t>Once discovered, RAM</w:t>
         </w:r>
@@ -12874,10 +12937,10 @@
       <w:pPr>
         <w:pStyle w:val="P"/>
         <w:rPr>
-          <w:moveTo w:id="1123" w:author="david goldhar" w:date="2019-02-13T16:45:00Z"/>
-        </w:rPr>
-      </w:pPr>
-      <w:ins w:id="1124" w:author="david goldhar" w:date="2019-02-13T19:02:00Z">
+          <w:moveTo w:id="1135" w:author="david goldhar" w:date="2019-02-13T16:45:00Z"/>
+        </w:rPr>
+      </w:pPr>
+      <w:ins w:id="1136" w:author="david goldhar" w:date="2019-02-13T19:02:00Z">
         <w:r>
           <w:t>Once they are assigned to a cell, their Risk Level contributes to the overall Risk Level of their assigned cell and shop.</w:t>
         </w:r>
@@ -12887,12 +12950,12 @@
       <w:pPr>
         <w:pStyle w:val="Heading3"/>
         <w:rPr>
-          <w:del w:id="1125" w:author="david goldhar" w:date="2019-02-13T18:59:00Z"/>
-          <w:moveTo w:id="1126" w:author="david goldhar" w:date="2019-02-13T16:45:00Z"/>
-        </w:rPr>
-      </w:pPr>
-      <w:moveTo w:id="1127" w:author="david goldhar" w:date="2019-02-13T16:45:00Z">
-        <w:del w:id="1128" w:author="david goldhar" w:date="2019-02-13T18:59:00Z">
+          <w:del w:id="1137" w:author="david goldhar" w:date="2019-02-13T18:59:00Z"/>
+          <w:moveTo w:id="1138" w:author="david goldhar" w:date="2019-02-13T16:45:00Z"/>
+        </w:rPr>
+      </w:pPr>
+      <w:moveTo w:id="1139" w:author="david goldhar" w:date="2019-02-13T16:45:00Z">
+        <w:del w:id="1140" w:author="david goldhar" w:date="2019-02-13T18:59:00Z">
           <w:r>
             <w:rPr>
               <w:lang w:val="en-US"/>
@@ -12906,12 +12969,12 @@
       <w:pPr>
         <w:pStyle w:val="P"/>
         <w:rPr>
-          <w:del w:id="1129" w:author="david goldhar" w:date="2019-02-13T18:59:00Z"/>
-          <w:moveTo w:id="1130" w:author="david goldhar" w:date="2019-02-13T16:45:00Z"/>
-        </w:rPr>
-      </w:pPr>
-      <w:moveTo w:id="1131" w:author="david goldhar" w:date="2019-02-13T16:45:00Z">
-        <w:del w:id="1132" w:author="david goldhar" w:date="2019-02-13T18:59:00Z">
+          <w:del w:id="1141" w:author="david goldhar" w:date="2019-02-13T18:59:00Z"/>
+          <w:moveTo w:id="1142" w:author="david goldhar" w:date="2019-02-13T16:45:00Z"/>
+        </w:rPr>
+      </w:pPr>
+      <w:moveTo w:id="1143" w:author="david goldhar" w:date="2019-02-13T16:45:00Z">
+        <w:del w:id="1144" w:author="david goldhar" w:date="2019-02-13T18:59:00Z">
           <w:r>
             <w:delText xml:space="preserve">Select </w:delText>
           </w:r>
@@ -12934,12 +12997,12 @@
             <w:delText xml:space="preserve"> menu to see the shops you have defined for the </w:delText>
           </w:r>
         </w:del>
-        <w:del w:id="1133" w:author="david goldhar" w:date="2019-02-13T17:08:00Z">
+        <w:del w:id="1145" w:author="david goldhar" w:date="2019-02-13T17:08:00Z">
           <w:r>
             <w:delText>plant</w:delText>
           </w:r>
         </w:del>
-        <w:del w:id="1134" w:author="david goldhar" w:date="2019-02-13T18:59:00Z">
+        <w:del w:id="1146" w:author="david goldhar" w:date="2019-02-13T18:59:00Z">
           <w:r>
             <w:delText>.</w:delText>
           </w:r>
@@ -12951,12 +13014,12 @@
         <w:pStyle w:val="img"/>
         <w:keepNext/>
         <w:rPr>
-          <w:del w:id="1135" w:author="david goldhar" w:date="2019-02-13T18:59:00Z"/>
-          <w:moveTo w:id="1136" w:author="david goldhar" w:date="2019-02-13T16:45:00Z"/>
-        </w:rPr>
-      </w:pPr>
-      <w:moveTo w:id="1137" w:author="david goldhar" w:date="2019-02-13T16:45:00Z">
-        <w:del w:id="1138" w:author="david goldhar" w:date="2019-02-13T18:59:00Z">
+          <w:del w:id="1147" w:author="david goldhar" w:date="2019-02-13T18:59:00Z"/>
+          <w:moveTo w:id="1148" w:author="david goldhar" w:date="2019-02-13T16:45:00Z"/>
+        </w:rPr>
+      </w:pPr>
+      <w:moveTo w:id="1149" w:author="david goldhar" w:date="2019-02-13T16:45:00Z">
+        <w:del w:id="1150" w:author="david goldhar" w:date="2019-02-13T18:59:00Z">
           <w:r>
             <w:drawing>
               <wp:inline distT="0" distB="0" distL="0" distR="0" wp14:anchorId="2AE55793" wp14:editId="3B5D5A13">
@@ -13015,12 +13078,12 @@
         <w:pStyle w:val="Caption"/>
         <w:jc w:val="center"/>
         <w:rPr>
-          <w:del w:id="1139" w:author="david goldhar" w:date="2019-02-13T18:59:00Z"/>
-          <w:moveTo w:id="1140" w:author="david goldhar" w:date="2019-02-13T16:45:00Z"/>
-        </w:rPr>
-      </w:pPr>
-      <w:moveTo w:id="1141" w:author="david goldhar" w:date="2019-02-13T16:45:00Z">
-        <w:del w:id="1142" w:author="david goldhar" w:date="2019-02-13T18:59:00Z">
+          <w:del w:id="1151" w:author="david goldhar" w:date="2019-02-13T18:59:00Z"/>
+          <w:moveTo w:id="1152" w:author="david goldhar" w:date="2019-02-13T16:45:00Z"/>
+        </w:rPr>
+      </w:pPr>
+      <w:moveTo w:id="1153" w:author="david goldhar" w:date="2019-02-13T16:45:00Z">
+        <w:del w:id="1154" w:author="david goldhar" w:date="2019-02-13T18:59:00Z">
           <w:r>
             <w:delText xml:space="preserve">Figure </w:delText>
           </w:r>
@@ -13073,12 +13136,12 @@
       <w:pPr>
         <w:pStyle w:val="P"/>
         <w:rPr>
-          <w:del w:id="1143" w:author="david goldhar" w:date="2019-02-13T18:59:00Z"/>
-          <w:moveTo w:id="1144" w:author="david goldhar" w:date="2019-02-13T16:45:00Z"/>
-        </w:rPr>
-      </w:pPr>
-      <w:moveTo w:id="1145" w:author="david goldhar" w:date="2019-02-13T16:45:00Z">
-        <w:del w:id="1146" w:author="david goldhar" w:date="2019-02-13T18:59:00Z">
+          <w:del w:id="1155" w:author="david goldhar" w:date="2019-02-13T18:59:00Z"/>
+          <w:moveTo w:id="1156" w:author="david goldhar" w:date="2019-02-13T16:45:00Z"/>
+        </w:rPr>
+      </w:pPr>
+      <w:moveTo w:id="1157" w:author="david goldhar" w:date="2019-02-13T16:45:00Z">
+        <w:del w:id="1158" w:author="david goldhar" w:date="2019-02-13T18:59:00Z">
           <w:r>
             <w:delText>Each image in this view represents a shop, and shows the following information for it:</w:delText>
           </w:r>
@@ -13089,12 +13152,12 @@
       <w:pPr>
         <w:pStyle w:val="ul"/>
         <w:rPr>
-          <w:del w:id="1147" w:author="david goldhar" w:date="2019-02-13T18:59:00Z"/>
-          <w:moveTo w:id="1148" w:author="david goldhar" w:date="2019-02-13T16:45:00Z"/>
-        </w:rPr>
-      </w:pPr>
-      <w:moveTo w:id="1149" w:author="david goldhar" w:date="2019-02-13T16:45:00Z">
-        <w:del w:id="1150" w:author="david goldhar" w:date="2019-02-13T18:59:00Z">
+          <w:del w:id="1159" w:author="david goldhar" w:date="2019-02-13T18:59:00Z"/>
+          <w:moveTo w:id="1160" w:author="david goldhar" w:date="2019-02-13T16:45:00Z"/>
+        </w:rPr>
+      </w:pPr>
+      <w:moveTo w:id="1161" w:author="david goldhar" w:date="2019-02-13T16:45:00Z">
+        <w:del w:id="1162" w:author="david goldhar" w:date="2019-02-13T18:59:00Z">
           <w:r>
             <w:delText>the overall shop Risk Level</w:delText>
           </w:r>
@@ -13105,12 +13168,12 @@
       <w:pPr>
         <w:pStyle w:val="ul"/>
         <w:rPr>
-          <w:del w:id="1151" w:author="david goldhar" w:date="2019-02-13T18:59:00Z"/>
-          <w:moveTo w:id="1152" w:author="david goldhar" w:date="2019-02-13T16:45:00Z"/>
-        </w:rPr>
-      </w:pPr>
-      <w:moveTo w:id="1153" w:author="david goldhar" w:date="2019-02-13T16:45:00Z">
-        <w:del w:id="1154" w:author="david goldhar" w:date="2019-02-13T18:59:00Z">
+          <w:del w:id="1163" w:author="david goldhar" w:date="2019-02-13T18:59:00Z"/>
+          <w:moveTo w:id="1164" w:author="david goldhar" w:date="2019-02-13T16:45:00Z"/>
+        </w:rPr>
+      </w:pPr>
+      <w:moveTo w:id="1165" w:author="david goldhar" w:date="2019-02-13T16:45:00Z">
+        <w:del w:id="1166" w:author="david goldhar" w:date="2019-02-13T18:59:00Z">
           <w:r>
             <w:delText xml:space="preserve">the number of cells </w:delText>
           </w:r>
@@ -13121,12 +13184,12 @@
       <w:pPr>
         <w:pStyle w:val="ul"/>
         <w:rPr>
-          <w:del w:id="1155" w:author="david goldhar" w:date="2019-02-13T18:59:00Z"/>
-          <w:moveTo w:id="1156" w:author="david goldhar" w:date="2019-02-13T16:45:00Z"/>
-        </w:rPr>
-      </w:pPr>
-      <w:moveTo w:id="1157" w:author="david goldhar" w:date="2019-02-13T16:45:00Z">
-        <w:del w:id="1158" w:author="david goldhar" w:date="2019-02-13T18:59:00Z">
+          <w:del w:id="1167" w:author="david goldhar" w:date="2019-02-13T18:59:00Z"/>
+          <w:moveTo w:id="1168" w:author="david goldhar" w:date="2019-02-13T16:45:00Z"/>
+        </w:rPr>
+      </w:pPr>
+      <w:moveTo w:id="1169" w:author="david goldhar" w:date="2019-02-13T16:45:00Z">
+        <w:del w:id="1170" w:author="david goldhar" w:date="2019-02-13T18:59:00Z">
           <w:r>
             <w:delText>the number of assets</w:delText>
           </w:r>
@@ -13137,12 +13200,12 @@
       <w:pPr>
         <w:pStyle w:val="ul"/>
         <w:rPr>
-          <w:del w:id="1159" w:author="david goldhar" w:date="2019-02-13T18:59:00Z"/>
-          <w:moveTo w:id="1160" w:author="david goldhar" w:date="2019-02-13T16:45:00Z"/>
-        </w:rPr>
-      </w:pPr>
-      <w:moveTo w:id="1161" w:author="david goldhar" w:date="2019-02-13T16:45:00Z">
-        <w:del w:id="1162" w:author="david goldhar" w:date="2019-02-13T18:59:00Z">
+          <w:del w:id="1171" w:author="david goldhar" w:date="2019-02-13T18:59:00Z"/>
+          <w:moveTo w:id="1172" w:author="david goldhar" w:date="2019-02-13T16:45:00Z"/>
+        </w:rPr>
+      </w:pPr>
+      <w:moveTo w:id="1173" w:author="david goldhar" w:date="2019-02-13T16:45:00Z">
+        <w:del w:id="1174" w:author="david goldhar" w:date="2019-02-13T18:59:00Z">
           <w:r>
             <w:delText>the geographic location of the shop</w:delText>
           </w:r>
@@ -13153,12 +13216,12 @@
       <w:pPr>
         <w:pStyle w:val="Heading3"/>
         <w:rPr>
-          <w:del w:id="1163" w:author="david goldhar" w:date="2019-02-13T18:59:00Z"/>
-          <w:moveTo w:id="1164" w:author="david goldhar" w:date="2019-02-13T16:45:00Z"/>
-        </w:rPr>
-      </w:pPr>
-      <w:moveTo w:id="1165" w:author="david goldhar" w:date="2019-02-13T16:45:00Z">
-        <w:del w:id="1166" w:author="david goldhar" w:date="2019-02-13T18:59:00Z">
+          <w:del w:id="1175" w:author="david goldhar" w:date="2019-02-13T18:59:00Z"/>
+          <w:moveTo w:id="1176" w:author="david goldhar" w:date="2019-02-13T16:45:00Z"/>
+        </w:rPr>
+      </w:pPr>
+      <w:moveTo w:id="1177" w:author="david goldhar" w:date="2019-02-13T16:45:00Z">
+        <w:del w:id="1178" w:author="david goldhar" w:date="2019-02-13T18:59:00Z">
           <w:r>
             <w:rPr>
               <w:lang w:val="en-US"/>
@@ -13172,12 +13235,12 @@
       <w:pPr>
         <w:pStyle w:val="P"/>
         <w:rPr>
-          <w:del w:id="1167" w:author="david goldhar" w:date="2019-02-13T18:59:00Z"/>
-          <w:moveTo w:id="1168" w:author="david goldhar" w:date="2019-02-13T16:45:00Z"/>
-        </w:rPr>
-      </w:pPr>
-      <w:moveTo w:id="1169" w:author="david goldhar" w:date="2019-02-13T16:45:00Z">
-        <w:del w:id="1170" w:author="david goldhar" w:date="2019-02-13T18:59:00Z">
+          <w:del w:id="1179" w:author="david goldhar" w:date="2019-02-13T18:59:00Z"/>
+          <w:moveTo w:id="1180" w:author="david goldhar" w:date="2019-02-13T16:45:00Z"/>
+        </w:rPr>
+      </w:pPr>
+      <w:moveTo w:id="1181" w:author="david goldhar" w:date="2019-02-13T16:45:00Z">
+        <w:del w:id="1182" w:author="david goldhar" w:date="2019-02-13T18:59:00Z">
           <w:r>
             <w:delText xml:space="preserve">Click on a shop to show the production cells in it. Alternatively, select </w:delText>
           </w:r>
@@ -13199,11 +13262,11 @@
           <w:r>
             <w:delText xml:space="preserve"> </w:delText>
           </w:r>
-          <w:commentRangeStart w:id="1171"/>
+          <w:commentRangeStart w:id="1183"/>
           <w:r>
             <w:delText>menu</w:delText>
           </w:r>
-          <w:commentRangeEnd w:id="1171"/>
+          <w:commentRangeEnd w:id="1183"/>
           <w:r>
             <w:rPr>
               <w:rStyle w:val="CommentReference"/>
@@ -13212,18 +13275,18 @@
               <w:color w:val="auto"/>
               <w:shd w:val="clear" w:color="auto" w:fill="auto"/>
             </w:rPr>
-            <w:commentReference w:id="1171"/>
+            <w:commentReference w:id="1183"/>
           </w:r>
           <w:r>
             <w:delText xml:space="preserve">, to show all the cells in the </w:delText>
           </w:r>
         </w:del>
-        <w:del w:id="1172" w:author="david goldhar" w:date="2019-02-13T17:08:00Z">
+        <w:del w:id="1184" w:author="david goldhar" w:date="2019-02-13T17:08:00Z">
           <w:r>
             <w:delText>plant</w:delText>
           </w:r>
         </w:del>
-        <w:del w:id="1173" w:author="david goldhar" w:date="2019-02-13T18:59:00Z">
+        <w:del w:id="1185" w:author="david goldhar" w:date="2019-02-13T18:59:00Z">
           <w:r>
             <w:delText>.</w:delText>
           </w:r>
@@ -13235,12 +13298,12 @@
         <w:pStyle w:val="img"/>
         <w:keepNext/>
         <w:rPr>
-          <w:del w:id="1174" w:author="david goldhar" w:date="2019-02-13T18:59:00Z"/>
-          <w:moveTo w:id="1175" w:author="david goldhar" w:date="2019-02-13T16:45:00Z"/>
-        </w:rPr>
-      </w:pPr>
-      <w:moveTo w:id="1176" w:author="david goldhar" w:date="2019-02-13T16:45:00Z">
-        <w:del w:id="1177" w:author="david goldhar" w:date="2019-02-13T18:59:00Z">
+          <w:del w:id="1186" w:author="david goldhar" w:date="2019-02-13T18:59:00Z"/>
+          <w:moveTo w:id="1187" w:author="david goldhar" w:date="2019-02-13T16:45:00Z"/>
+        </w:rPr>
+      </w:pPr>
+      <w:moveTo w:id="1188" w:author="david goldhar" w:date="2019-02-13T16:45:00Z">
+        <w:del w:id="1189" w:author="david goldhar" w:date="2019-02-13T18:59:00Z">
           <w:r>
             <w:drawing>
               <wp:inline distT="0" distB="0" distL="0" distR="0" wp14:anchorId="0755632C" wp14:editId="71CA4169">
@@ -13299,13 +13362,13 @@
         <w:pStyle w:val="Caption"/>
         <w:jc w:val="center"/>
         <w:rPr>
-          <w:del w:id="1178" w:author="david goldhar" w:date="2019-02-13T18:59:00Z"/>
-          <w:moveTo w:id="1179" w:author="david goldhar" w:date="2019-02-13T16:45:00Z"/>
-          <w:lang w:val="en-US"/>
-        </w:rPr>
-      </w:pPr>
-      <w:moveTo w:id="1180" w:author="david goldhar" w:date="2019-02-13T16:45:00Z">
-        <w:del w:id="1181" w:author="david goldhar" w:date="2019-02-13T18:59:00Z">
+          <w:del w:id="1190" w:author="david goldhar" w:date="2019-02-13T18:59:00Z"/>
+          <w:moveTo w:id="1191" w:author="david goldhar" w:date="2019-02-13T16:45:00Z"/>
+          <w:lang w:val="en-US"/>
+        </w:rPr>
+      </w:pPr>
+      <w:moveTo w:id="1192" w:author="david goldhar" w:date="2019-02-13T16:45:00Z">
+        <w:del w:id="1193" w:author="david goldhar" w:date="2019-02-13T18:59:00Z">
           <w:r>
             <w:delText xml:space="preserve">Figure </w:delText>
           </w:r>
@@ -13358,12 +13421,12 @@
       <w:pPr>
         <w:pStyle w:val="P"/>
         <w:rPr>
-          <w:del w:id="1182" w:author="david goldhar" w:date="2019-02-13T18:59:00Z"/>
-          <w:moveTo w:id="1183" w:author="david goldhar" w:date="2019-02-13T16:45:00Z"/>
-        </w:rPr>
-      </w:pPr>
-      <w:moveTo w:id="1184" w:author="david goldhar" w:date="2019-02-13T16:45:00Z">
-        <w:del w:id="1185" w:author="david goldhar" w:date="2019-02-13T18:59:00Z">
+          <w:del w:id="1194" w:author="david goldhar" w:date="2019-02-13T18:59:00Z"/>
+          <w:moveTo w:id="1195" w:author="david goldhar" w:date="2019-02-13T16:45:00Z"/>
+        </w:rPr>
+      </w:pPr>
+      <w:moveTo w:id="1196" w:author="david goldhar" w:date="2019-02-13T16:45:00Z">
+        <w:del w:id="1197" w:author="david goldhar" w:date="2019-02-13T18:59:00Z">
           <w:r>
             <w:delText>Each image in this view represents a production cell, and shows this information:</w:delText>
           </w:r>
@@ -13374,12 +13437,12 @@
       <w:pPr>
         <w:pStyle w:val="ul"/>
         <w:rPr>
-          <w:del w:id="1186" w:author="david goldhar" w:date="2019-02-13T18:59:00Z"/>
-          <w:moveTo w:id="1187" w:author="david goldhar" w:date="2019-02-13T16:45:00Z"/>
-        </w:rPr>
-      </w:pPr>
-      <w:moveTo w:id="1188" w:author="david goldhar" w:date="2019-02-13T16:45:00Z">
-        <w:del w:id="1189" w:author="david goldhar" w:date="2019-02-13T18:59:00Z">
+          <w:del w:id="1198" w:author="david goldhar" w:date="2019-02-13T18:59:00Z"/>
+          <w:moveTo w:id="1199" w:author="david goldhar" w:date="2019-02-13T16:45:00Z"/>
+        </w:rPr>
+      </w:pPr>
+      <w:moveTo w:id="1200" w:author="david goldhar" w:date="2019-02-13T16:45:00Z">
+        <w:del w:id="1201" w:author="david goldhar" w:date="2019-02-13T18:59:00Z">
           <w:r>
             <w:delText>the overall Risk Level for the cell</w:delText>
           </w:r>
@@ -13390,12 +13453,12 @@
       <w:pPr>
         <w:pStyle w:val="ul"/>
         <w:rPr>
-          <w:del w:id="1190" w:author="david goldhar" w:date="2019-02-13T18:59:00Z"/>
-          <w:moveTo w:id="1191" w:author="david goldhar" w:date="2019-02-13T16:45:00Z"/>
-        </w:rPr>
-      </w:pPr>
-      <w:moveTo w:id="1192" w:author="david goldhar" w:date="2019-02-13T16:45:00Z">
-        <w:del w:id="1193" w:author="david goldhar" w:date="2019-02-13T18:59:00Z">
+          <w:del w:id="1202" w:author="david goldhar" w:date="2019-02-13T18:59:00Z"/>
+          <w:moveTo w:id="1203" w:author="david goldhar" w:date="2019-02-13T16:45:00Z"/>
+        </w:rPr>
+      </w:pPr>
+      <w:moveTo w:id="1204" w:author="david goldhar" w:date="2019-02-13T16:45:00Z">
+        <w:del w:id="1205" w:author="david goldhar" w:date="2019-02-13T18:59:00Z">
           <w:r>
             <w:delText>the number of assets</w:delText>
           </w:r>
@@ -13406,12 +13469,12 @@
       <w:pPr>
         <w:pStyle w:val="ul"/>
         <w:rPr>
-          <w:del w:id="1194" w:author="david goldhar" w:date="2019-02-13T18:59:00Z"/>
-          <w:moveTo w:id="1195" w:author="david goldhar" w:date="2019-02-13T16:45:00Z"/>
-        </w:rPr>
-      </w:pPr>
-      <w:moveTo w:id="1196" w:author="david goldhar" w:date="2019-02-13T16:45:00Z">
-        <w:del w:id="1197" w:author="david goldhar" w:date="2019-02-13T18:59:00Z">
+          <w:del w:id="1206" w:author="david goldhar" w:date="2019-02-13T18:59:00Z"/>
+          <w:moveTo w:id="1207" w:author="david goldhar" w:date="2019-02-13T16:45:00Z"/>
+        </w:rPr>
+      </w:pPr>
+      <w:moveTo w:id="1208" w:author="david goldhar" w:date="2019-02-13T16:45:00Z">
+        <w:del w:id="1209" w:author="david goldhar" w:date="2019-02-13T18:59:00Z">
           <w:r>
             <w:delText>the location of the cell</w:delText>
           </w:r>
@@ -13422,10 +13485,10 @@
       <w:pPr>
         <w:pStyle w:val="Heading3"/>
         <w:rPr>
-          <w:moveTo w:id="1198" w:author="david goldhar" w:date="2019-02-13T16:45:00Z"/>
-        </w:rPr>
-      </w:pPr>
-      <w:moveTo w:id="1199" w:author="david goldhar" w:date="2019-02-13T16:45:00Z">
+          <w:moveTo w:id="1210" w:author="david goldhar" w:date="2019-02-13T16:45:00Z"/>
+        </w:rPr>
+      </w:pPr>
+      <w:moveTo w:id="1211" w:author="david goldhar" w:date="2019-02-13T16:45:00Z">
         <w:r>
           <w:rPr>
             <w:lang w:val="en-US"/>
@@ -13438,10 +13501,10 @@
       <w:pPr>
         <w:pStyle w:val="P"/>
         <w:rPr>
-          <w:moveTo w:id="1200" w:author="david goldhar" w:date="2019-02-13T16:45:00Z"/>
-        </w:rPr>
-      </w:pPr>
-      <w:moveTo w:id="1201" w:author="david goldhar" w:date="2019-02-13T16:45:00Z">
+          <w:moveTo w:id="1212" w:author="david goldhar" w:date="2019-02-13T16:45:00Z"/>
+        </w:rPr>
+      </w:pPr>
+      <w:moveTo w:id="1213" w:author="david goldhar" w:date="2019-02-13T16:45:00Z">
         <w:r>
           <w:t xml:space="preserve">Click on a cell to show the assets in it. Alternatively, select </w:t>
         </w:r>
@@ -13463,18 +13526,18 @@
         <w:r>
           <w:t xml:space="preserve"> menu, to show all the assets in the </w:t>
         </w:r>
-        <w:del w:id="1202" w:author="david goldhar" w:date="2019-02-13T17:08:00Z">
+        <w:del w:id="1214" w:author="david goldhar" w:date="2019-02-13T17:08:00Z">
           <w:r>
             <w:delText>plant</w:delText>
           </w:r>
         </w:del>
       </w:moveTo>
-      <w:ins w:id="1203" w:author="david goldhar" w:date="2019-02-13T17:08:00Z">
+      <w:ins w:id="1215" w:author="david goldhar" w:date="2019-02-13T17:08:00Z">
         <w:r>
           <w:t>factory</w:t>
         </w:r>
       </w:ins>
-      <w:moveTo w:id="1204" w:author="david goldhar" w:date="2019-02-13T16:45:00Z">
+      <w:moveTo w:id="1216" w:author="david goldhar" w:date="2019-02-13T16:45:00Z">
         <w:r>
           <w:t>.</w:t>
         </w:r>
@@ -13485,10 +13548,10 @@
         <w:pStyle w:val="img"/>
         <w:keepNext/>
         <w:rPr>
-          <w:moveTo w:id="1205" w:author="david goldhar" w:date="2019-02-13T16:45:00Z"/>
-        </w:rPr>
-      </w:pPr>
-      <w:moveTo w:id="1206" w:author="david goldhar" w:date="2019-02-13T16:45:00Z">
+          <w:moveTo w:id="1217" w:author="david goldhar" w:date="2019-02-13T16:45:00Z"/>
+        </w:rPr>
+      </w:pPr>
+      <w:moveTo w:id="1218" w:author="david goldhar" w:date="2019-02-13T16:45:00Z">
         <w:r>
           <w:drawing>
             <wp:inline distT="0" distB="0" distL="0" distR="0" wp14:anchorId="773C3C59" wp14:editId="5CE40F0D">
@@ -13545,11 +13608,11 @@
         <w:pStyle w:val="Caption"/>
         <w:jc w:val="center"/>
         <w:rPr>
-          <w:moveTo w:id="1207" w:author="david goldhar" w:date="2019-02-13T16:45:00Z"/>
-          <w:lang w:val="en-US"/>
-        </w:rPr>
-      </w:pPr>
-      <w:moveTo w:id="1208" w:author="david goldhar" w:date="2019-02-13T16:45:00Z">
+          <w:moveTo w:id="1219" w:author="david goldhar" w:date="2019-02-13T16:45:00Z"/>
+          <w:lang w:val="en-US"/>
+        </w:rPr>
+      </w:pPr>
+      <w:moveTo w:id="1220" w:author="david goldhar" w:date="2019-02-13T16:45:00Z">
         <w:r>
           <w:t xml:space="preserve">Figure </w:t>
         </w:r>
@@ -13595,18 +13658,18 @@
       <w:pPr>
         <w:pStyle w:val="P"/>
         <w:rPr>
-          <w:moveTo w:id="1209" w:author="david goldhar" w:date="2019-02-13T16:45:00Z"/>
-        </w:rPr>
-      </w:pPr>
-      <w:moveTo w:id="1210" w:author="david goldhar" w:date="2019-02-13T16:45:00Z">
+          <w:moveTo w:id="1221" w:author="david goldhar" w:date="2019-02-13T16:45:00Z"/>
+        </w:rPr>
+      </w:pPr>
+      <w:moveTo w:id="1222" w:author="david goldhar" w:date="2019-02-13T16:45:00Z">
         <w:r>
           <w:t xml:space="preserve">The table of assets shows this </w:t>
         </w:r>
-        <w:commentRangeStart w:id="1211"/>
+        <w:commentRangeStart w:id="1223"/>
         <w:r>
           <w:t>information</w:t>
         </w:r>
-        <w:commentRangeEnd w:id="1211"/>
+        <w:commentRangeEnd w:id="1223"/>
         <w:r>
           <w:rPr>
             <w:rStyle w:val="CommentReference"/>
@@ -13615,7 +13678,7 @@
             <w:color w:val="auto"/>
             <w:shd w:val="clear" w:color="auto" w:fill="auto"/>
           </w:rPr>
-          <w:commentReference w:id="1211"/>
+          <w:commentReference w:id="1223"/>
         </w:r>
         <w:r>
           <w:t>:</w:t>
@@ -13626,10 +13689,10 @@
       <w:pPr>
         <w:pStyle w:val="ul"/>
         <w:rPr>
-          <w:moveTo w:id="1212" w:author="david goldhar" w:date="2019-02-13T16:45:00Z"/>
-        </w:rPr>
-      </w:pPr>
-      <w:moveTo w:id="1213" w:author="david goldhar" w:date="2019-02-13T16:45:00Z">
+          <w:moveTo w:id="1224" w:author="david goldhar" w:date="2019-02-13T16:45:00Z"/>
+        </w:rPr>
+      </w:pPr>
+      <w:moveTo w:id="1225" w:author="david goldhar" w:date="2019-02-13T16:45:00Z">
         <w:r>
           <w:t>Asset name</w:t>
         </w:r>
@@ -13639,10 +13702,10 @@
       <w:pPr>
         <w:pStyle w:val="ul"/>
         <w:rPr>
-          <w:moveTo w:id="1214" w:author="david goldhar" w:date="2019-02-13T16:45:00Z"/>
-        </w:rPr>
-      </w:pPr>
-      <w:moveTo w:id="1215" w:author="david goldhar" w:date="2019-02-13T16:45:00Z">
+          <w:moveTo w:id="1226" w:author="david goldhar" w:date="2019-02-13T16:45:00Z"/>
+        </w:rPr>
+      </w:pPr>
+      <w:moveTo w:id="1227" w:author="david goldhar" w:date="2019-02-13T16:45:00Z">
         <w:r>
           <w:t xml:space="preserve">Asset type – Controller, Network Device, </w:t>
         </w:r>
@@ -13652,10 +13715,10 @@
       <w:pPr>
         <w:pStyle w:val="ul"/>
         <w:rPr>
-          <w:moveTo w:id="1216" w:author="david goldhar" w:date="2019-02-13T16:45:00Z"/>
-        </w:rPr>
-      </w:pPr>
-      <w:moveTo w:id="1217" w:author="david goldhar" w:date="2019-02-13T16:45:00Z">
+          <w:moveTo w:id="1228" w:author="david goldhar" w:date="2019-02-13T16:45:00Z"/>
+        </w:rPr>
+      </w:pPr>
+      <w:moveTo w:id="1229" w:author="david goldhar" w:date="2019-02-13T16:45:00Z">
         <w:r>
           <w:t>Asset IP address</w:t>
         </w:r>
@@ -13665,10 +13728,10 @@
       <w:pPr>
         <w:pStyle w:val="ul"/>
         <w:rPr>
-          <w:moveTo w:id="1218" w:author="david goldhar" w:date="2019-02-13T16:45:00Z"/>
-        </w:rPr>
-      </w:pPr>
-      <w:moveTo w:id="1219" w:author="david goldhar" w:date="2019-02-13T16:45:00Z">
+          <w:moveTo w:id="1230" w:author="david goldhar" w:date="2019-02-13T16:45:00Z"/>
+        </w:rPr>
+      </w:pPr>
+      <w:moveTo w:id="1231" w:author="david goldhar" w:date="2019-02-13T16:45:00Z">
         <w:r>
           <w:t xml:space="preserve">Production cell to which the asset is assigned </w:t>
         </w:r>
@@ -13678,10 +13741,10 @@
       <w:pPr>
         <w:pStyle w:val="ul"/>
         <w:rPr>
-          <w:moveTo w:id="1220" w:author="david goldhar" w:date="2019-02-13T16:45:00Z"/>
-        </w:rPr>
-      </w:pPr>
-      <w:moveTo w:id="1221" w:author="david goldhar" w:date="2019-02-13T16:45:00Z">
+          <w:moveTo w:id="1232" w:author="david goldhar" w:date="2019-02-13T16:45:00Z"/>
+        </w:rPr>
+      </w:pPr>
+      <w:moveTo w:id="1233" w:author="david goldhar" w:date="2019-02-13T16:45:00Z">
         <w:r>
           <w:t xml:space="preserve">Vendor </w:t>
         </w:r>
@@ -13691,10 +13754,10 @@
       <w:pPr>
         <w:pStyle w:val="ul"/>
         <w:rPr>
-          <w:moveTo w:id="1222" w:author="david goldhar" w:date="2019-02-13T16:45:00Z"/>
-        </w:rPr>
-      </w:pPr>
-      <w:moveTo w:id="1223" w:author="david goldhar" w:date="2019-02-13T16:45:00Z">
+          <w:moveTo w:id="1234" w:author="david goldhar" w:date="2019-02-13T16:45:00Z"/>
+        </w:rPr>
+      </w:pPr>
+      <w:moveTo w:id="1235" w:author="david goldhar" w:date="2019-02-13T16:45:00Z">
         <w:r>
           <w:t>Time asset was last active</w:t>
         </w:r>
@@ -13704,10 +13767,10 @@
       <w:pPr>
         <w:pStyle w:val="ul"/>
         <w:rPr>
-          <w:moveTo w:id="1224" w:author="david goldhar" w:date="2019-02-13T16:45:00Z"/>
-        </w:rPr>
-      </w:pPr>
-      <w:moveTo w:id="1225" w:author="david goldhar" w:date="2019-02-13T16:45:00Z">
+          <w:moveTo w:id="1236" w:author="david goldhar" w:date="2019-02-13T16:45:00Z"/>
+        </w:rPr>
+      </w:pPr>
+      <w:moveTo w:id="1237" w:author="david goldhar" w:date="2019-02-13T16:45:00Z">
         <w:r>
           <w:t>MAC address</w:t>
         </w:r>
@@ -13717,16 +13780,16 @@
       <w:pPr>
         <w:pStyle w:val="ul"/>
         <w:rPr>
-          <w:moveTo w:id="1226" w:author="david goldhar" w:date="2019-02-13T16:45:00Z"/>
-        </w:rPr>
-      </w:pPr>
-      <w:moveTo w:id="1227" w:author="david goldhar" w:date="2019-02-13T16:45:00Z">
+          <w:moveTo w:id="1238" w:author="david goldhar" w:date="2019-02-13T16:45:00Z"/>
+        </w:rPr>
+      </w:pPr>
+      <w:moveTo w:id="1239" w:author="david goldhar" w:date="2019-02-13T16:45:00Z">
         <w:r>
           <w:t>Location</w:t>
         </w:r>
       </w:moveTo>
     </w:p>
-    <w:moveToRangeEnd w:id="1111"/>
+    <w:moveToRangeEnd w:id="1123"/>
     <w:p>
       <w:pPr>
         <w:pStyle w:val="Heading3"/>
@@ -13734,7 +13797,7 @@
           <w:lang w:val="en-US"/>
         </w:rPr>
       </w:pPr>
-      <w:commentRangeStart w:id="1228"/>
+      <w:commentRangeStart w:id="1240"/>
       <w:r>
         <w:rPr>
           <w:lang w:val="en-US"/>
@@ -13742,14 +13805,14 @@
         <w:lastRenderedPageBreak/>
         <w:t>Assign</w:t>
       </w:r>
-      <w:commentRangeEnd w:id="1228"/>
+      <w:commentRangeEnd w:id="1240"/>
       <w:r>
         <w:rPr>
           <w:rStyle w:val="CommentReference"/>
           <w:rFonts w:asciiTheme="minorHAnsi" w:eastAsiaTheme="minorHAnsi" w:hAnsiTheme="minorHAnsi" w:cstheme="minorBidi"/>
           <w:color w:val="auto"/>
         </w:rPr>
-        <w:commentReference w:id="1228"/>
+        <w:commentReference w:id="1240"/>
       </w:r>
       <w:r>
         <w:rPr>
@@ -14124,11 +14187,11 @@
       <w:pPr>
         <w:pStyle w:val="Heading3"/>
         <w:rPr>
-          <w:ins w:id="1229" w:author="david goldhar" w:date="2019-02-13T19:15:00Z"/>
-          <w:lang w:val="en-US"/>
-        </w:rPr>
-      </w:pPr>
-      <w:ins w:id="1230" w:author="david goldhar" w:date="2019-02-13T19:15:00Z">
+          <w:ins w:id="1241" w:author="david goldhar" w:date="2019-02-13T19:15:00Z"/>
+          <w:lang w:val="en-US"/>
+        </w:rPr>
+      </w:pPr>
+      <w:ins w:id="1242" w:author="david goldhar" w:date="2019-02-13T19:15:00Z">
         <w:r>
           <w:rPr>
             <w:lang w:val="en-US"/>
@@ -14320,7 +14383,7 @@
       <w:r>
         <w:rPr>
           <w:rStyle w:val="UI-item"/>
-          <w:rPrChange w:id="1231" w:author="david goldhar" w:date="2019-02-13T19:15:00Z">
+          <w:rPrChange w:id="1243" w:author="david goldhar" w:date="2019-02-13T19:15:00Z">
             <w:rPr/>
           </w:rPrChange>
         </w:rPr>
@@ -14334,9 +14397,9 @@
       <w:pPr>
         <w:pStyle w:val="Heading3"/>
         <w:rPr>
-          <w:del w:id="1232" w:author="david goldhar" w:date="2019-02-13T19:15:00Z"/>
-        </w:rPr>
-        <w:pPrChange w:id="1233" w:author="david goldhar" w:date="2019-02-13T19:03:00Z">
+          <w:del w:id="1244" w:author="david goldhar" w:date="2019-02-13T19:15:00Z"/>
+        </w:rPr>
+        <w:pPrChange w:id="1245" w:author="david goldhar" w:date="2019-02-13T19:03:00Z">
           <w:pPr>
             <w:pStyle w:val="P"/>
           </w:pPr>
@@ -14347,14 +14410,14 @@
       <w:pPr>
         <w:pStyle w:val="Heading2"/>
         <w:rPr>
-          <w:del w:id="1234" w:author="david goldhar" w:date="2019-02-13T19:02:00Z"/>
-          <w:moveTo w:id="1235" w:author="david goldhar" w:date="2019-02-13T16:46:00Z"/>
-          <w:lang w:val="en-US"/>
-        </w:rPr>
-      </w:pPr>
-      <w:moveToRangeStart w:id="1236" w:author="david goldhar" w:date="2019-02-13T16:46:00Z" w:name="move968791"/>
-      <w:moveTo w:id="1237" w:author="david goldhar" w:date="2019-02-13T16:46:00Z">
-        <w:del w:id="1238" w:author="david goldhar" w:date="2019-02-13T19:02:00Z">
+          <w:del w:id="1246" w:author="david goldhar" w:date="2019-02-13T19:02:00Z"/>
+          <w:moveTo w:id="1247" w:author="david goldhar" w:date="2019-02-13T16:46:00Z"/>
+          <w:lang w:val="en-US"/>
+        </w:rPr>
+      </w:pPr>
+      <w:moveToRangeStart w:id="1248" w:author="david goldhar" w:date="2019-02-13T16:46:00Z" w:name="move968791"/>
+      <w:moveTo w:id="1249" w:author="david goldhar" w:date="2019-02-13T16:46:00Z">
+        <w:del w:id="1250" w:author="david goldhar" w:date="2019-02-13T19:02:00Z">
           <w:r>
             <w:rPr>
               <w:lang w:val="en-US"/>
@@ -14368,12 +14431,12 @@
       <w:pPr>
         <w:pStyle w:val="P"/>
         <w:rPr>
-          <w:del w:id="1239" w:author="david goldhar" w:date="2019-02-13T19:02:00Z"/>
-          <w:moveTo w:id="1240" w:author="david goldhar" w:date="2019-02-13T16:46:00Z"/>
-        </w:rPr>
-      </w:pPr>
-      <w:moveTo w:id="1241" w:author="david goldhar" w:date="2019-02-13T16:46:00Z">
-        <w:del w:id="1242" w:author="david goldhar" w:date="2019-02-13T19:02:00Z">
+          <w:del w:id="1251" w:author="david goldhar" w:date="2019-02-13T19:02:00Z"/>
+          <w:moveTo w:id="1252" w:author="david goldhar" w:date="2019-02-13T16:46:00Z"/>
+        </w:rPr>
+      </w:pPr>
+      <w:moveTo w:id="1253" w:author="david goldhar" w:date="2019-02-13T16:46:00Z">
+        <w:del w:id="1254" w:author="david goldhar" w:date="2019-02-13T19:02:00Z">
           <w:r>
             <w:delText xml:space="preserve">Assets are individual shop-floor machines. They are discovered automatically (for example, using the MSB). You can assign them to production cells once they are discovered, or move them to different cells. </w:delText>
           </w:r>
@@ -14384,12 +14447,12 @@
       <w:pPr>
         <w:pStyle w:val="P"/>
         <w:rPr>
-          <w:del w:id="1243" w:author="david goldhar" w:date="2019-02-13T19:02:00Z"/>
-          <w:moveTo w:id="1244" w:author="david goldhar" w:date="2019-02-13T16:46:00Z"/>
-        </w:rPr>
-      </w:pPr>
-      <w:moveTo w:id="1245" w:author="david goldhar" w:date="2019-02-13T16:46:00Z">
-        <w:del w:id="1246" w:author="david goldhar" w:date="2019-02-13T19:02:00Z">
+          <w:del w:id="1255" w:author="david goldhar" w:date="2019-02-13T19:02:00Z"/>
+          <w:moveTo w:id="1256" w:author="david goldhar" w:date="2019-02-13T16:46:00Z"/>
+        </w:rPr>
+      </w:pPr>
+      <w:moveTo w:id="1257" w:author="david goldhar" w:date="2019-02-13T16:46:00Z">
+        <w:del w:id="1258" w:author="david goldhar" w:date="2019-02-13T19:02:00Z">
           <w:r>
             <w:delText>Once discovered, RAM</w:delText>
           </w:r>
@@ -14409,19 +14472,19 @@
       <w:pPr>
         <w:pStyle w:val="P"/>
         <w:rPr>
-          <w:del w:id="1247" w:author="david goldhar" w:date="2019-02-13T19:02:00Z"/>
-          <w:moveTo w:id="1248" w:author="david goldhar" w:date="2019-02-13T16:46:00Z"/>
-        </w:rPr>
-      </w:pPr>
-      <w:moveTo w:id="1249" w:author="david goldhar" w:date="2019-02-13T16:46:00Z">
-        <w:del w:id="1250" w:author="david goldhar" w:date="2019-02-13T19:02:00Z">
+          <w:del w:id="1259" w:author="david goldhar" w:date="2019-02-13T19:02:00Z"/>
+          <w:moveTo w:id="1260" w:author="david goldhar" w:date="2019-02-13T16:46:00Z"/>
+        </w:rPr>
+      </w:pPr>
+      <w:moveTo w:id="1261" w:author="david goldhar" w:date="2019-02-13T16:46:00Z">
+        <w:del w:id="1262" w:author="david goldhar" w:date="2019-02-13T19:02:00Z">
           <w:r>
             <w:delText>Once they are assigned to a cell, their Risk Level contributes to the overall Risk Level of their assigned cell and shop.</w:delText>
           </w:r>
         </w:del>
       </w:moveTo>
     </w:p>
-    <w:moveToRangeEnd w:id="1236"/>
+    <w:moveToRangeEnd w:id="1248"/>
     <w:p>
       <w:pPr>
         <w:pStyle w:val="Heading1"/>
@@ -14502,22 +14565,22 @@
       <w:r>
         <w:t xml:space="preserve">Disable specific vulnerabilities from </w:t>
       </w:r>
-      <w:del w:id="1251" w:author="david goldhar" w:date="2019-02-13T19:08:00Z">
+      <w:del w:id="1263" w:author="david goldhar" w:date="2019-02-13T19:08:00Z">
         <w:r>
           <w:delText>being reported</w:delText>
         </w:r>
       </w:del>
-      <w:ins w:id="1252" w:author="david goldhar" w:date="2019-02-13T19:08:00Z">
+      <w:ins w:id="1264" w:author="david goldhar" w:date="2019-02-13T19:08:00Z">
         <w:r>
           <w:t>gener</w:t>
         </w:r>
       </w:ins>
-      <w:ins w:id="1253" w:author="david goldhar" w:date="2019-02-13T19:09:00Z">
+      <w:ins w:id="1265" w:author="david goldhar" w:date="2019-02-13T19:09:00Z">
         <w:r>
           <w:t xml:space="preserve">ating </w:t>
         </w:r>
       </w:ins>
-      <w:del w:id="1254" w:author="david goldhar" w:date="2019-02-13T19:09:00Z">
+      <w:del w:id="1266" w:author="david goldhar" w:date="2019-02-13T19:09:00Z">
         <w:r>
           <w:delText xml:space="preserve"> in future </w:delText>
         </w:r>
@@ -14530,12 +14593,12 @@
       <w:pPr>
         <w:pStyle w:val="Heading2"/>
         <w:rPr>
-          <w:moveFrom w:id="1255" w:author="david goldhar" w:date="2019-02-13T19:08:00Z"/>
-          <w:lang w:val="en-US"/>
-        </w:rPr>
-      </w:pPr>
-      <w:moveFromRangeStart w:id="1256" w:author="david goldhar" w:date="2019-02-13T19:08:00Z" w:name="move977328"/>
-      <w:moveFrom w:id="1257" w:author="david goldhar" w:date="2019-02-13T19:08:00Z">
+          <w:moveFrom w:id="1267" w:author="david goldhar" w:date="2019-02-13T19:08:00Z"/>
+          <w:lang w:val="en-US"/>
+        </w:rPr>
+      </w:pPr>
+      <w:moveFromRangeStart w:id="1268" w:author="david goldhar" w:date="2019-02-13T19:08:00Z" w:name="move977328"/>
+      <w:moveFrom w:id="1269" w:author="david goldhar" w:date="2019-02-13T19:08:00Z">
         <w:r>
           <w:rPr>
             <w:lang w:val="en-US"/>
@@ -14548,10 +14611,10 @@
       <w:pPr>
         <w:pStyle w:val="P"/>
         <w:rPr>
-          <w:moveFrom w:id="1258" w:author="david goldhar" w:date="2019-02-13T19:08:00Z"/>
-        </w:rPr>
-      </w:pPr>
-      <w:moveFrom w:id="1259" w:author="david goldhar" w:date="2019-02-13T19:08:00Z">
+          <w:moveFrom w:id="1270" w:author="david goldhar" w:date="2019-02-13T19:08:00Z"/>
+        </w:rPr>
+      </w:pPr>
+      <w:moveFrom w:id="1271" w:author="david goldhar" w:date="2019-02-13T19:08:00Z">
         <w:r>
           <w:t>Alerts are classified into these types:</w:t>
         </w:r>
@@ -14561,10 +14624,10 @@
       <w:pPr>
         <w:pStyle w:val="ul"/>
         <w:rPr>
-          <w:moveFrom w:id="1260" w:author="david goldhar" w:date="2019-02-13T19:08:00Z"/>
-        </w:rPr>
-      </w:pPr>
-      <w:moveFrom w:id="1261" w:author="david goldhar" w:date="2019-02-13T19:08:00Z">
+          <w:moveFrom w:id="1272" w:author="david goldhar" w:date="2019-02-13T19:08:00Z"/>
+        </w:rPr>
+      </w:pPr>
+      <w:moveFrom w:id="1273" w:author="david goldhar" w:date="2019-02-13T19:08:00Z">
         <w:r>
           <w:t>New asset discovered</w:t>
         </w:r>
@@ -14595,10 +14658,10 @@
       <w:pPr>
         <w:pStyle w:val="ul"/>
         <w:rPr>
-          <w:moveFrom w:id="1262" w:author="david goldhar" w:date="2019-02-13T19:08:00Z"/>
-        </w:rPr>
-      </w:pPr>
-      <w:moveFrom w:id="1263" w:author="david goldhar" w:date="2019-02-13T19:08:00Z">
+          <w:moveFrom w:id="1274" w:author="david goldhar" w:date="2019-02-13T19:08:00Z"/>
+        </w:rPr>
+      </w:pPr>
+      <w:moveFrom w:id="1275" w:author="david goldhar" w:date="2019-02-13T19:08:00Z">
         <w:r>
           <w:t>Asset not seen</w:t>
         </w:r>
@@ -14626,10 +14689,10 @@
       <w:pPr>
         <w:pStyle w:val="ul"/>
         <w:rPr>
-          <w:moveFrom w:id="1264" w:author="david goldhar" w:date="2019-02-13T19:08:00Z"/>
-        </w:rPr>
-      </w:pPr>
-      <w:moveFrom w:id="1265" w:author="david goldhar" w:date="2019-02-13T19:08:00Z">
+          <w:moveFrom w:id="1276" w:author="david goldhar" w:date="2019-02-13T19:08:00Z"/>
+        </w:rPr>
+      </w:pPr>
+      <w:moveFrom w:id="1277" w:author="david goldhar" w:date="2019-02-13T19:08:00Z">
         <w:r>
           <w:t>New vulnerability discovered</w:t>
         </w:r>
@@ -14648,10 +14711,10 @@
       <w:pPr>
         <w:pStyle w:val="ul"/>
         <w:rPr>
-          <w:moveFrom w:id="1266" w:author="david goldhar" w:date="2019-02-13T19:08:00Z"/>
-        </w:rPr>
-      </w:pPr>
-      <w:moveFrom w:id="1267" w:author="david goldhar" w:date="2019-02-13T19:08:00Z">
+          <w:moveFrom w:id="1278" w:author="david goldhar" w:date="2019-02-13T19:08:00Z"/>
+        </w:rPr>
+      </w:pPr>
+      <w:moveFrom w:id="1279" w:author="david goldhar" w:date="2019-02-13T19:08:00Z">
         <w:r>
           <w:t>FW version changed</w:t>
         </w:r>
@@ -14670,10 +14733,10 @@
       <w:pPr>
         <w:pStyle w:val="ul"/>
         <w:rPr>
-          <w:moveFrom w:id="1268" w:author="david goldhar" w:date="2019-02-13T19:08:00Z"/>
-        </w:rPr>
-      </w:pPr>
-      <w:moveFrom w:id="1269" w:author="david goldhar" w:date="2019-02-13T19:08:00Z">
+          <w:moveFrom w:id="1280" w:author="david goldhar" w:date="2019-02-13T19:08:00Z"/>
+        </w:rPr>
+      </w:pPr>
+      <w:moveFrom w:id="1281" w:author="david goldhar" w:date="2019-02-13T19:08:00Z">
         <w:r>
           <w:t>IP address changed</w:t>
         </w:r>
@@ -14692,10 +14755,10 @@
       <w:pPr>
         <w:pStyle w:val="ul"/>
         <w:rPr>
-          <w:moveFrom w:id="1270" w:author="david goldhar" w:date="2019-02-13T19:08:00Z"/>
-        </w:rPr>
-      </w:pPr>
-      <w:moveFrom w:id="1271" w:author="david goldhar" w:date="2019-02-13T19:08:00Z">
+          <w:moveFrom w:id="1282" w:author="david goldhar" w:date="2019-02-13T19:08:00Z"/>
+        </w:rPr>
+      </w:pPr>
+      <w:moveFrom w:id="1283" w:author="david goldhar" w:date="2019-02-13T19:08:00Z">
         <w:r>
           <w:t>State changed</w:t>
         </w:r>
@@ -14713,19 +14776,19 @@
         </w:r>
       </w:moveFrom>
     </w:p>
-    <w:moveFromRangeEnd w:id="1256"/>
+    <w:moveFromRangeEnd w:id="1268"/>
     <w:p>
       <w:pPr>
         <w:pStyle w:val="Heading2"/>
         <w:rPr>
-          <w:del w:id="1272" w:author="david goldhar" w:date="2019-02-14T08:53:00Z"/>
-          <w:moveTo w:id="1273" w:author="david goldhar" w:date="2019-02-13T19:07:00Z"/>
-          <w:lang w:val="en-US"/>
-        </w:rPr>
-      </w:pPr>
-      <w:moveToRangeStart w:id="1274" w:author="david goldhar" w:date="2019-02-13T19:07:00Z" w:name="move975926"/>
-      <w:moveTo w:id="1275" w:author="david goldhar" w:date="2019-02-13T19:07:00Z">
-        <w:del w:id="1276" w:author="david goldhar" w:date="2019-02-14T08:53:00Z">
+          <w:del w:id="1284" w:author="david goldhar" w:date="2019-02-14T08:53:00Z"/>
+          <w:moveTo w:id="1285" w:author="david goldhar" w:date="2019-02-13T19:07:00Z"/>
+          <w:lang w:val="en-US"/>
+        </w:rPr>
+      </w:pPr>
+      <w:moveToRangeStart w:id="1286" w:author="david goldhar" w:date="2019-02-13T19:07:00Z" w:name="move975926"/>
+      <w:moveTo w:id="1287" w:author="david goldhar" w:date="2019-02-13T19:07:00Z">
+        <w:del w:id="1288" w:author="david goldhar" w:date="2019-02-14T08:53:00Z">
           <w:r>
             <w:rPr>
               <w:lang w:val="en-US"/>
@@ -14739,10 +14802,10 @@
       <w:pPr>
         <w:pStyle w:val="P"/>
         <w:rPr>
-          <w:moveTo w:id="1277" w:author="david goldhar" w:date="2019-02-13T19:07:00Z"/>
-        </w:rPr>
-      </w:pPr>
-      <w:moveTo w:id="1278" w:author="david goldhar" w:date="2019-02-13T19:07:00Z">
+          <w:moveTo w:id="1289" w:author="david goldhar" w:date="2019-02-13T19:07:00Z"/>
+        </w:rPr>
+      </w:pPr>
+      <w:moveTo w:id="1290" w:author="david goldhar" w:date="2019-02-13T19:07:00Z">
         <w:r>
           <w:t>You can view alerts that have been generated by RAM</w:t>
         </w:r>
@@ -14771,10 +14834,10 @@
         <w:pStyle w:val="img"/>
         <w:keepNext/>
         <w:rPr>
-          <w:moveTo w:id="1279" w:author="david goldhar" w:date="2019-02-13T19:07:00Z"/>
-        </w:rPr>
-      </w:pPr>
-      <w:moveTo w:id="1280" w:author="david goldhar" w:date="2019-02-13T19:07:00Z">
+          <w:moveTo w:id="1291" w:author="david goldhar" w:date="2019-02-13T19:07:00Z"/>
+        </w:rPr>
+      </w:pPr>
+      <w:moveTo w:id="1292" w:author="david goldhar" w:date="2019-02-13T19:07:00Z">
         <w:r>
           <w:drawing>
             <wp:inline distT="0" distB="0" distL="0" distR="0" wp14:anchorId="643D0151" wp14:editId="136867D4">
@@ -14832,11 +14895,11 @@
         <w:pStyle w:val="Caption"/>
         <w:jc w:val="center"/>
         <w:rPr>
-          <w:moveTo w:id="1281" w:author="david goldhar" w:date="2019-02-13T19:07:00Z"/>
-          <w:lang w:val="en-US"/>
-        </w:rPr>
-      </w:pPr>
-      <w:moveTo w:id="1282" w:author="david goldhar" w:date="2019-02-13T19:07:00Z">
+          <w:moveTo w:id="1293" w:author="david goldhar" w:date="2019-02-13T19:07:00Z"/>
+          <w:lang w:val="en-US"/>
+        </w:rPr>
+      </w:pPr>
+      <w:moveTo w:id="1294" w:author="david goldhar" w:date="2019-02-13T19:07:00Z">
         <w:r>
           <w:t xml:space="preserve">Figure </w:t>
         </w:r>
@@ -14882,10 +14945,10 @@
       <w:pPr>
         <w:pStyle w:val="P"/>
         <w:rPr>
-          <w:moveTo w:id="1283" w:author="david goldhar" w:date="2019-02-13T19:07:00Z"/>
-        </w:rPr>
-      </w:pPr>
-      <w:moveTo w:id="1284" w:author="david goldhar" w:date="2019-02-13T19:07:00Z">
+          <w:moveTo w:id="1295" w:author="david goldhar" w:date="2019-02-13T19:07:00Z"/>
+        </w:rPr>
+      </w:pPr>
+      <w:moveTo w:id="1296" w:author="david goldhar" w:date="2019-02-13T19:07:00Z">
         <w:r>
           <w:t>This view shows following details for each alert</w:t>
         </w:r>
@@ -14895,10 +14958,10 @@
       <w:pPr>
         <w:pStyle w:val="ul"/>
         <w:rPr>
-          <w:moveTo w:id="1285" w:author="david goldhar" w:date="2019-02-13T19:07:00Z"/>
-        </w:rPr>
-      </w:pPr>
-      <w:moveTo w:id="1286" w:author="david goldhar" w:date="2019-02-13T19:07:00Z">
+          <w:moveTo w:id="1297" w:author="david goldhar" w:date="2019-02-13T19:07:00Z"/>
+        </w:rPr>
+      </w:pPr>
+      <w:moveTo w:id="1298" w:author="david goldhar" w:date="2019-02-13T19:07:00Z">
         <w:r>
           <w:rPr>
             <w:b/>
@@ -14915,10 +14978,10 @@
       <w:pPr>
         <w:pStyle w:val="ul"/>
         <w:rPr>
-          <w:moveTo w:id="1287" w:author="david goldhar" w:date="2019-02-13T19:07:00Z"/>
-        </w:rPr>
-      </w:pPr>
-      <w:moveTo w:id="1288" w:author="david goldhar" w:date="2019-02-13T19:07:00Z">
+          <w:moveTo w:id="1299" w:author="david goldhar" w:date="2019-02-13T19:07:00Z"/>
+        </w:rPr>
+      </w:pPr>
+      <w:moveTo w:id="1300" w:author="david goldhar" w:date="2019-02-13T19:07:00Z">
         <w:r>
           <w:rPr>
             <w:b/>
@@ -14935,10 +14998,10 @@
       <w:pPr>
         <w:pStyle w:val="ul"/>
         <w:rPr>
-          <w:moveTo w:id="1289" w:author="david goldhar" w:date="2019-02-13T19:07:00Z"/>
-        </w:rPr>
-      </w:pPr>
-      <w:moveTo w:id="1290" w:author="david goldhar" w:date="2019-02-13T19:07:00Z">
+          <w:moveTo w:id="1301" w:author="david goldhar" w:date="2019-02-13T19:07:00Z"/>
+        </w:rPr>
+      </w:pPr>
+      <w:moveTo w:id="1302" w:author="david goldhar" w:date="2019-02-13T19:07:00Z">
         <w:r>
           <w:rPr>
             <w:b/>
@@ -14955,10 +15018,10 @@
       <w:pPr>
         <w:pStyle w:val="ul"/>
         <w:rPr>
-          <w:moveTo w:id="1291" w:author="david goldhar" w:date="2019-02-13T19:07:00Z"/>
-        </w:rPr>
-      </w:pPr>
-      <w:moveTo w:id="1292" w:author="david goldhar" w:date="2019-02-13T19:07:00Z">
+          <w:moveTo w:id="1303" w:author="david goldhar" w:date="2019-02-13T19:07:00Z"/>
+        </w:rPr>
+      </w:pPr>
+      <w:moveTo w:id="1304" w:author="david goldhar" w:date="2019-02-13T19:07:00Z">
         <w:r>
           <w:rPr>
             <w:b/>
@@ -14975,10 +15038,10 @@
       <w:pPr>
         <w:pStyle w:val="ul"/>
         <w:rPr>
-          <w:moveTo w:id="1293" w:author="david goldhar" w:date="2019-02-13T19:07:00Z"/>
-        </w:rPr>
-      </w:pPr>
-      <w:moveTo w:id="1294" w:author="david goldhar" w:date="2019-02-13T19:07:00Z">
+          <w:moveTo w:id="1305" w:author="david goldhar" w:date="2019-02-13T19:07:00Z"/>
+        </w:rPr>
+      </w:pPr>
+      <w:moveTo w:id="1306" w:author="david goldhar" w:date="2019-02-13T19:07:00Z">
         <w:r>
           <w:rPr>
             <w:b/>
@@ -14995,10 +15058,10 @@
       <w:pPr>
         <w:pStyle w:val="ul"/>
         <w:rPr>
-          <w:moveTo w:id="1295" w:author="david goldhar" w:date="2019-02-13T19:07:00Z"/>
-        </w:rPr>
-      </w:pPr>
-      <w:moveTo w:id="1296" w:author="david goldhar" w:date="2019-02-13T19:07:00Z">
+          <w:moveTo w:id="1307" w:author="david goldhar" w:date="2019-02-13T19:07:00Z"/>
+        </w:rPr>
+      </w:pPr>
+      <w:moveTo w:id="1308" w:author="david goldhar" w:date="2019-02-13T19:07:00Z">
         <w:r>
           <w:rPr>
             <w:b/>
@@ -15018,11 +15081,11 @@
       <w:pPr>
         <w:pStyle w:val="ul"/>
         <w:rPr>
-          <w:moveTo w:id="1297" w:author="david goldhar" w:date="2019-02-13T19:07:00Z"/>
-        </w:rPr>
-      </w:pPr>
-      <w:commentRangeStart w:id="1298"/>
-      <w:moveTo w:id="1299" w:author="david goldhar" w:date="2019-02-13T19:07:00Z">
+          <w:moveTo w:id="1309" w:author="david goldhar" w:date="2019-02-13T19:07:00Z"/>
+        </w:rPr>
+      </w:pPr>
+      <w:commentRangeStart w:id="1310"/>
+      <w:moveTo w:id="1311" w:author="david goldhar" w:date="2019-02-13T19:07:00Z">
         <w:r>
           <w:rPr>
             <w:b/>
@@ -15033,7 +15096,7 @@
         <w:r>
           <w:t xml:space="preserve"> </w:t>
         </w:r>
-        <w:commentRangeEnd w:id="1298"/>
+        <w:commentRangeEnd w:id="1310"/>
         <w:r>
           <w:rPr>
             <w:rStyle w:val="CommentReference"/>
@@ -15042,7 +15105,7 @@
             <w:color w:val="auto"/>
             <w:shd w:val="clear" w:color="auto" w:fill="auto"/>
           </w:rPr>
-          <w:commentReference w:id="1298"/>
+          <w:commentReference w:id="1310"/>
         </w:r>
         <w:r>
           <w:t>– indicates the alert was acknowledged (blank, if not)</w:t>
@@ -15053,13 +15116,13 @@
       <w:pPr>
         <w:pStyle w:val="Heading2"/>
         <w:rPr>
-          <w:moveTo w:id="1300" w:author="david goldhar" w:date="2019-02-13T19:08:00Z"/>
-          <w:lang w:val="en-US"/>
-        </w:rPr>
-      </w:pPr>
-      <w:moveToRangeStart w:id="1301" w:author="david goldhar" w:date="2019-02-13T19:08:00Z" w:name="move977328"/>
-      <w:moveToRangeEnd w:id="1274"/>
-      <w:moveTo w:id="1302" w:author="david goldhar" w:date="2019-02-13T19:08:00Z">
+          <w:moveTo w:id="1312" w:author="david goldhar" w:date="2019-02-13T19:08:00Z"/>
+          <w:lang w:val="en-US"/>
+        </w:rPr>
+      </w:pPr>
+      <w:moveToRangeStart w:id="1313" w:author="david goldhar" w:date="2019-02-13T19:08:00Z" w:name="move977328"/>
+      <w:moveToRangeEnd w:id="1286"/>
+      <w:moveTo w:id="1314" w:author="david goldhar" w:date="2019-02-13T19:08:00Z">
         <w:r>
           <w:rPr>
             <w:lang w:val="en-US"/>
@@ -15072,10 +15135,10 @@
       <w:pPr>
         <w:pStyle w:val="P"/>
         <w:rPr>
-          <w:moveTo w:id="1303" w:author="david goldhar" w:date="2019-02-13T19:08:00Z"/>
-        </w:rPr>
-      </w:pPr>
-      <w:moveTo w:id="1304" w:author="david goldhar" w:date="2019-02-13T19:08:00Z">
+          <w:moveTo w:id="1315" w:author="david goldhar" w:date="2019-02-13T19:08:00Z"/>
+        </w:rPr>
+      </w:pPr>
+      <w:moveTo w:id="1316" w:author="david goldhar" w:date="2019-02-13T19:08:00Z">
         <w:r>
           <w:t>Alerts are classified into these types:</w:t>
         </w:r>
@@ -15085,10 +15148,10 @@
       <w:pPr>
         <w:pStyle w:val="ul"/>
         <w:rPr>
-          <w:moveTo w:id="1305" w:author="david goldhar" w:date="2019-02-13T19:08:00Z"/>
-        </w:rPr>
-      </w:pPr>
-      <w:moveTo w:id="1306" w:author="david goldhar" w:date="2019-02-13T19:08:00Z">
+          <w:moveTo w:id="1317" w:author="david goldhar" w:date="2019-02-13T19:08:00Z"/>
+        </w:rPr>
+      </w:pPr>
+      <w:moveTo w:id="1318" w:author="david goldhar" w:date="2019-02-13T19:08:00Z">
         <w:r>
           <w:lastRenderedPageBreak/>
           <w:t>New asset discovered – new asset has been discovered by RAM</w:t>
@@ -15108,10 +15171,10 @@
       <w:pPr>
         <w:pStyle w:val="ul"/>
         <w:rPr>
-          <w:moveTo w:id="1307" w:author="david goldhar" w:date="2019-02-13T19:08:00Z"/>
-        </w:rPr>
-      </w:pPr>
-      <w:moveTo w:id="1308" w:author="david goldhar" w:date="2019-02-13T19:08:00Z">
+          <w:moveTo w:id="1319" w:author="david goldhar" w:date="2019-02-13T19:08:00Z"/>
+        </w:rPr>
+      </w:pPr>
+      <w:moveTo w:id="1320" w:author="david goldhar" w:date="2019-02-13T19:08:00Z">
         <w:r>
           <w:t xml:space="preserve">Asset not seen – an asset has not been detected on the network for 72 </w:t>
         </w:r>
@@ -15129,10 +15192,10 @@
       <w:pPr>
         <w:pStyle w:val="ul"/>
         <w:rPr>
-          <w:moveTo w:id="1309" w:author="david goldhar" w:date="2019-02-13T19:08:00Z"/>
-        </w:rPr>
-      </w:pPr>
-      <w:moveTo w:id="1310" w:author="david goldhar" w:date="2019-02-13T19:08:00Z">
+          <w:moveTo w:id="1321" w:author="david goldhar" w:date="2019-02-13T19:08:00Z"/>
+        </w:rPr>
+      </w:pPr>
+      <w:moveTo w:id="1322" w:author="david goldhar" w:date="2019-02-13T19:08:00Z">
         <w:r>
           <w:t xml:space="preserve">New vulnerability discovered – a new vulnerability has been detected for a specific asset; the alert includes details of the vulnerability </w:t>
         </w:r>
@@ -15142,10 +15205,10 @@
       <w:pPr>
         <w:pStyle w:val="ul"/>
         <w:rPr>
-          <w:moveTo w:id="1311" w:author="david goldhar" w:date="2019-02-13T19:08:00Z"/>
-        </w:rPr>
-      </w:pPr>
-      <w:moveTo w:id="1312" w:author="david goldhar" w:date="2019-02-13T19:08:00Z">
+          <w:moveTo w:id="1323" w:author="david goldhar" w:date="2019-02-13T19:08:00Z"/>
+        </w:rPr>
+      </w:pPr>
+      <w:moveTo w:id="1324" w:author="david goldhar" w:date="2019-02-13T19:08:00Z">
         <w:r>
           <w:t>FW version changed – the firmware version on an asset has changed; it does necessary mean that there is a security issue.</w:t>
         </w:r>
@@ -15155,10 +15218,10 @@
       <w:pPr>
         <w:pStyle w:val="ul"/>
         <w:rPr>
-          <w:moveTo w:id="1313" w:author="david goldhar" w:date="2019-02-13T19:08:00Z"/>
-        </w:rPr>
-      </w:pPr>
-      <w:moveTo w:id="1314" w:author="david goldhar" w:date="2019-02-13T19:08:00Z">
+          <w:moveTo w:id="1325" w:author="david goldhar" w:date="2019-02-13T19:08:00Z"/>
+        </w:rPr>
+      </w:pPr>
+      <w:moveTo w:id="1326" w:author="david goldhar" w:date="2019-02-13T19:08:00Z">
         <w:r>
           <w:t>IP address changed – the IP address for an asset has changed</w:t>
         </w:r>
@@ -15168,16 +15231,16 @@
       <w:pPr>
         <w:pStyle w:val="ul"/>
         <w:rPr>
-          <w:moveTo w:id="1315" w:author="david goldhar" w:date="2019-02-13T19:08:00Z"/>
-        </w:rPr>
-      </w:pPr>
-      <w:moveTo w:id="1316" w:author="david goldhar" w:date="2019-02-13T19:08:00Z">
+          <w:moveTo w:id="1327" w:author="david goldhar" w:date="2019-02-13T19:08:00Z"/>
+        </w:rPr>
+      </w:pPr>
+      <w:moveTo w:id="1328" w:author="david goldhar" w:date="2019-02-13T19:08:00Z">
         <w:r>
           <w:t>State changed – an asset state has changed; assets can be in one of these states: Running, Stopped, Test, Fault, No Config, Unknown</w:t>
         </w:r>
       </w:moveTo>
     </w:p>
-    <w:moveToRangeEnd w:id="1301"/>
+    <w:moveToRangeEnd w:id="1313"/>
     <w:p>
       <w:pPr>
         <w:pStyle w:val="Heading2"/>
@@ -15209,21 +15272,21 @@
         </w:rPr>
         <w:t xml:space="preserve"> </w:t>
       </w:r>
-      <w:commentRangeStart w:id="1317"/>
+      <w:commentRangeStart w:id="1329"/>
       <w:r>
         <w:rPr>
           <w:lang w:val="en-US"/>
         </w:rPr>
         <w:t>details</w:t>
       </w:r>
-      <w:commentRangeEnd w:id="1317"/>
+      <w:commentRangeEnd w:id="1329"/>
       <w:r>
         <w:rPr>
           <w:rStyle w:val="CommentReference"/>
           <w:rFonts w:asciiTheme="minorHAnsi" w:eastAsiaTheme="minorHAnsi" w:hAnsiTheme="minorHAnsi" w:cstheme="minorBidi"/>
           <w:color w:val="auto"/>
         </w:rPr>
-        <w:commentReference w:id="1317"/>
+        <w:commentReference w:id="1329"/>
       </w:r>
     </w:p>
     <w:p>
@@ -15258,7 +15321,7 @@
       <w:r>
         <w:t xml:space="preserve">You can acknowledge an alert for a specific </w:t>
       </w:r>
-      <w:commentRangeStart w:id="1318"/>
+      <w:commentRangeStart w:id="1330"/>
       <w:r>
         <w:t xml:space="preserve">asset. </w:t>
       </w:r>
@@ -15289,7 +15352,7 @@
       <w:r>
         <w:t xml:space="preserve">help to declutter </w:t>
       </w:r>
-      <w:commentRangeEnd w:id="1318"/>
+      <w:commentRangeEnd w:id="1330"/>
       <w:r>
         <w:rPr>
           <w:rStyle w:val="CommentReference"/>
@@ -15299,7 +15362,7 @@
           <w:shd w:val="clear" w:color="auto" w:fill="auto"/>
           <w:lang w:val="en-IL"/>
         </w:rPr>
-        <w:commentReference w:id="1318"/>
+        <w:commentReference w:id="1330"/>
       </w:r>
       <w:r>
         <w:t>the display.</w:t>
@@ -15721,7 +15784,7 @@
         </w:rPr>
         <w:t xml:space="preserve">vulnerabilities </w:t>
       </w:r>
-      <w:del w:id="1319" w:author="david goldhar" w:date="2019-02-14T08:54:00Z">
+      <w:del w:id="1331" w:author="david goldhar" w:date="2019-02-14T08:54:00Z">
         <w:r>
           <w:rPr>
             <w:lang w:val="en-US"/>
@@ -15981,7 +16044,7 @@
       <w:pPr>
         <w:pStyle w:val="Heading1"/>
         <w:rPr>
-          <w:ins w:id="1320" w:author="david goldhar" w:date="2019-02-14T08:54:00Z"/>
+          <w:ins w:id="1332" w:author="david goldhar" w:date="2019-02-14T08:54:00Z"/>
           <w:lang w:val="en-US"/>
         </w:rPr>
       </w:pPr>
@@ -15997,15 +16060,15 @@
       <w:pPr>
         <w:pStyle w:val="P"/>
         <w:rPr>
-          <w:ins w:id="1321" w:author="david goldhar" w:date="2019-02-14T08:56:00Z"/>
-        </w:rPr>
-      </w:pPr>
-      <w:ins w:id="1322" w:author="david goldhar" w:date="2019-02-14T08:55:00Z">
+          <w:ins w:id="1333" w:author="david goldhar" w:date="2019-02-14T08:56:00Z"/>
+        </w:rPr>
+      </w:pPr>
+      <w:ins w:id="1334" w:author="david goldhar" w:date="2019-02-14T08:55:00Z">
         <w:r>
           <w:t>You must login to RAM2 with a username and password</w:t>
         </w:r>
       </w:ins>
-      <w:ins w:id="1323" w:author="david goldhar" w:date="2019-02-14T08:56:00Z">
+      <w:ins w:id="1335" w:author="david goldhar" w:date="2019-02-14T08:56:00Z">
         <w:r>
           <w:t xml:space="preserve">. </w:t>
         </w:r>
@@ -16014,13 +16077,13 @@
     <w:p>
       <w:pPr>
         <w:pStyle w:val="P"/>
-        <w:pPrChange w:id="1324" w:author="david goldhar" w:date="2019-02-14T08:54:00Z">
+        <w:pPrChange w:id="1336" w:author="david goldhar" w:date="2019-02-14T08:54:00Z">
           <w:pPr>
             <w:pStyle w:val="Heading1"/>
           </w:pPr>
         </w:pPrChange>
       </w:pPr>
-      <w:ins w:id="1325" w:author="david goldhar" w:date="2019-02-14T08:56:00Z">
+      <w:ins w:id="1337" w:author="david goldhar" w:date="2019-02-14T08:56:00Z">
         <w:r>
           <w:t>Admin users of RAM2 can create users within RAM2.</w:t>
         </w:r>
@@ -16030,7 +16093,7 @@
       <w:pPr>
         <w:pStyle w:val="Heading2"/>
         <w:rPr>
-          <w:ins w:id="1326" w:author="david goldhar" w:date="2019-02-14T08:56:00Z"/>
+          <w:ins w:id="1338" w:author="david goldhar" w:date="2019-02-14T08:56:00Z"/>
           <w:lang w:val="en-US"/>
         </w:rPr>
       </w:pPr>
@@ -16048,13 +16111,13 @@
           <w:ilvl w:val="0"/>
           <w:numId w:val="37"/>
         </w:numPr>
-        <w:pPrChange w:id="1327" w:author="david goldhar" w:date="2019-02-14T08:56:00Z">
+        <w:pPrChange w:id="1339" w:author="david goldhar" w:date="2019-02-14T08:56:00Z">
           <w:pPr>
             <w:pStyle w:val="Heading2"/>
           </w:pPr>
         </w:pPrChange>
       </w:pPr>
-      <w:ins w:id="1328" w:author="david goldhar" w:date="2019-02-14T08:56:00Z">
+      <w:ins w:id="1340" w:author="david goldhar" w:date="2019-02-14T08:56:00Z">
         <w:r>
           <w:t>Admin &amp; regular</w:t>
         </w:r>
@@ -16541,10 +16604,10 @@
         </w:numPr>
         <w:ind w:left="720"/>
         <w:rPr>
-          <w:del w:id="1329" w:author="david goldhar" w:date="2019-02-14T08:57:00Z"/>
-          <w:lang w:val="en-US"/>
-        </w:rPr>
-        <w:pPrChange w:id="1330" w:author="david goldhar" w:date="2019-02-14T08:57:00Z">
+          <w:del w:id="1341" w:author="david goldhar" w:date="2019-02-14T08:57:00Z"/>
+          <w:lang w:val="en-US"/>
+        </w:rPr>
+        <w:pPrChange w:id="1342" w:author="david goldhar" w:date="2019-02-14T08:57:00Z">
           <w:pPr>
             <w:pStyle w:val="Heading3"/>
             <w:numPr>
@@ -16559,21 +16622,21 @@
     <w:p>
       <w:pPr>
         <w:pStyle w:val="P"/>
-        <w:pPrChange w:id="1331" w:author="david goldhar" w:date="2019-02-14T08:57:00Z">
+        <w:pPrChange w:id="1343" w:author="david goldhar" w:date="2019-02-14T08:57:00Z">
           <w:pPr/>
         </w:pPrChange>
       </w:pPr>
-      <w:ins w:id="1332" w:author="david goldhar" w:date="2019-02-14T08:57:00Z">
+      <w:ins w:id="1344" w:author="david goldhar" w:date="2019-02-14T08:57:00Z">
         <w:r>
           <w:t xml:space="preserve">The troubleshooting page shows errors and other events that occurred in RAM2 (such as loss of connectivity to </w:t>
         </w:r>
       </w:ins>
-      <w:ins w:id="1333" w:author="david goldhar" w:date="2019-02-14T08:58:00Z">
+      <w:ins w:id="1345" w:author="david goldhar" w:date="2019-02-14T08:58:00Z">
         <w:r>
           <w:t>RAM2 components). It does not show alert or other event information for factory enti</w:t>
         </w:r>
       </w:ins>
-      <w:ins w:id="1334" w:author="david goldhar" w:date="2019-02-14T08:59:00Z">
+      <w:ins w:id="1346" w:author="david goldhar" w:date="2019-02-14T08:59:00Z">
         <w:r>
           <w:t xml:space="preserve">ties; this is shown in the Alerts page. </w:t>
         </w:r>
@@ -18081,7 +18144,7 @@
       </w:r>
     </w:p>
   </w:comment>
-  <w:comment w:id="983" w:author="david goldhar" w:date="2019-02-14T07:49:00Z" w:initials="dg">
+  <w:comment w:id="984" w:author="david goldhar" w:date="2019-02-14T07:49:00Z" w:initials="dg">
     <w:p>
       <w:pPr>
         <w:pStyle w:val="Comment"/>
@@ -18105,7 +18168,7 @@
       </w:pPr>
     </w:p>
   </w:comment>
-  <w:comment w:id="1027" w:author="david goldhar" w:date="2019-02-14T10:24:00Z" w:initials="dg">
+  <w:comment w:id="1028" w:author="david goldhar" w:date="2019-02-14T10:24:00Z" w:initials="dg">
     <w:p>
       <w:pPr>
         <w:pStyle w:val="CommentText"/>
@@ -18127,7 +18190,7 @@
       </w:r>
     </w:p>
   </w:comment>
-  <w:comment w:id="1028" w:author="david goldhar" w:date="2019-02-14T09:02:00Z" w:initials="dg">
+  <w:comment w:id="1029" w:author="david goldhar" w:date="2019-02-14T09:02:00Z" w:initials="dg">
     <w:p>
       <w:pPr>
         <w:pStyle w:val="CommentText"/>
@@ -18149,7 +18212,7 @@
       </w:r>
     </w:p>
   </w:comment>
-  <w:comment w:id="1064" w:author="Shani Sagiv" w:date="2019-02-12T12:38:00Z" w:initials="SS">
+  <w:comment w:id="1076" w:author="Shani Sagiv" w:date="2019-02-12T12:38:00Z" w:initials="SS">
     <w:p>
       <w:pPr>
         <w:rPr>
@@ -18183,7 +18246,7 @@
       </w:pPr>
     </w:p>
   </w:comment>
-  <w:comment w:id="1080" w:author="david goldhar" w:date="2019-02-14T07:50:00Z" w:initials="dg">
+  <w:comment w:id="1092" w:author="david goldhar" w:date="2019-02-14T07:50:00Z" w:initials="dg">
     <w:p>
       <w:pPr>
         <w:pStyle w:val="Comment"/>
@@ -18204,7 +18267,7 @@
       </w:pPr>
     </w:p>
   </w:comment>
-  <w:comment w:id="1083" w:author="david goldhar" w:date="2019-02-14T07:50:00Z" w:initials="dg">
+  <w:comment w:id="1095" w:author="david goldhar" w:date="2019-02-14T07:50:00Z" w:initials="dg">
     <w:p>
       <w:pPr>
         <w:pStyle w:val="Comment"/>
@@ -18228,7 +18291,7 @@
       </w:pPr>
     </w:p>
   </w:comment>
-  <w:comment w:id="1086" w:author="david goldhar" w:date="2019-02-14T08:47:00Z" w:initials="dg">
+  <w:comment w:id="1098" w:author="david goldhar" w:date="2019-02-14T08:47:00Z" w:initials="dg">
     <w:p>
       <w:pPr>
         <w:pStyle w:val="CommentText"/>
@@ -18250,7 +18313,7 @@
       </w:r>
     </w:p>
   </w:comment>
-  <w:comment w:id="1092" w:author="david goldhar" w:date="2019-02-14T08:47:00Z" w:initials="dg">
+  <w:comment w:id="1104" w:author="david goldhar" w:date="2019-02-14T08:47:00Z" w:initials="dg">
     <w:p>
       <w:pPr>
         <w:pStyle w:val="CommentText"/>
@@ -18272,7 +18335,7 @@
       </w:r>
     </w:p>
   </w:comment>
-  <w:comment w:id="1105" w:author="Shani Sagiv" w:date="2019-02-12T12:41:00Z" w:initials="SS">
+  <w:comment w:id="1117" w:author="Shani Sagiv" w:date="2019-02-12T12:41:00Z" w:initials="SS">
     <w:p>
       <w:pPr>
         <w:pStyle w:val="CommentText"/>
@@ -18294,7 +18357,7 @@
       </w:r>
     </w:p>
   </w:comment>
-  <w:comment w:id="1120" w:author="Shani Sagiv" w:date="2019-02-12T12:41:00Z" w:initials="SS">
+  <w:comment w:id="1132" w:author="Shani Sagiv" w:date="2019-02-12T12:41:00Z" w:initials="SS">
     <w:p>
       <w:pPr>
         <w:pStyle w:val="CommentText"/>
@@ -18316,7 +18379,7 @@
       </w:r>
     </w:p>
   </w:comment>
-  <w:comment w:id="1171" w:author="Shani Sagiv" w:date="2019-02-12T12:38:00Z" w:initials="SS">
+  <w:comment w:id="1183" w:author="Shani Sagiv" w:date="2019-02-12T12:38:00Z" w:initials="SS">
     <w:p>
       <w:pPr>
         <w:rPr>
@@ -18350,7 +18413,7 @@
       </w:pPr>
     </w:p>
   </w:comment>
-  <w:comment w:id="1211" w:author="Shani Sagiv" w:date="2019-02-12T12:39:00Z" w:initials="SS">
+  <w:comment w:id="1223" w:author="Shani Sagiv" w:date="2019-02-12T12:39:00Z" w:initials="SS">
     <w:p>
       <w:pPr>
         <w:pStyle w:val="CommentText"/>
@@ -18372,7 +18435,7 @@
       </w:r>
     </w:p>
   </w:comment>
-  <w:comment w:id="1228" w:author="david goldhar" w:date="2019-02-14T07:50:00Z" w:initials="dg">
+  <w:comment w:id="1240" w:author="david goldhar" w:date="2019-02-14T07:50:00Z" w:initials="dg">
     <w:p>
       <w:pPr>
         <w:pStyle w:val="Comment"/>
@@ -18409,7 +18472,7 @@
       </w:pPr>
     </w:p>
   </w:comment>
-  <w:comment w:id="1298" w:author="Shani Sagiv" w:date="2019-02-12T12:40:00Z" w:initials="SS">
+  <w:comment w:id="1310" w:author="Shani Sagiv" w:date="2019-02-12T12:40:00Z" w:initials="SS">
     <w:p>
       <w:pPr>
         <w:pStyle w:val="CommentText"/>
@@ -18439,7 +18502,7 @@
       <w:proofErr w:type="gramEnd"/>
     </w:p>
   </w:comment>
-  <w:comment w:id="1317" w:author="david goldhar" w:date="2019-02-14T08:53:00Z" w:initials="dg">
+  <w:comment w:id="1329" w:author="david goldhar" w:date="2019-02-14T08:53:00Z" w:initials="dg">
     <w:p>
       <w:pPr>
         <w:pStyle w:val="CommentText"/>
@@ -18461,7 +18524,7 @@
       </w:r>
     </w:p>
   </w:comment>
-  <w:comment w:id="1318" w:author="david goldhar" w:date="2019-02-14T08:53:00Z" w:initials="dg">
+  <w:comment w:id="1330" w:author="david goldhar" w:date="2019-02-14T08:53:00Z" w:initials="dg">
     <w:p>
       <w:pPr>
         <w:pStyle w:val="CommentText"/>
@@ -18702,7 +18765,7 @@
     <w:pPr>
       <w:pStyle w:val="Header"/>
     </w:pPr>
-    <w:ins w:id="1335" w:author="david goldhar" w:date="2019-02-14T08:13:00Z">
+    <w:ins w:id="1347" w:author="david goldhar" w:date="2019-02-14T08:13:00Z">
       <w:r>
         <w:rPr>
           <w:b/>
@@ -20673,7 +20736,6 @@
   <w:style w:type="character" w:default="1" w:styleId="DefaultParagraphFont">
     <w:name w:val="Default Paragraph Font"/>
     <w:uiPriority w:val="1"/>
-    <w:semiHidden/>
     <w:unhideWhenUsed/>
     <w:rsid w:val="00F863AE"/>
   </w:style>
@@ -21675,7 +21737,7 @@
 </file>
 
 <file path=customXml/itemProps1.xml><?xml version="1.0" encoding="utf-8"?>
-<ds:datastoreItem xmlns:ds="http://schemas.openxmlformats.org/officeDocument/2006/customXml" ds:itemID="{0EBA8DC4-DB7E-4CFB-BFE5-60EB1DA00B5C}">
+<ds:datastoreItem xmlns:ds="http://schemas.openxmlformats.org/officeDocument/2006/customXml" ds:itemID="{EE4FF140-1857-45A7-AD5F-01EA56F41FA6}">
   <ds:schemaRefs>
     <ds:schemaRef ds:uri="http://schemas.openxmlformats.org/officeDocument/2006/bibliography"/>
   </ds:schemaRefs>

</xml_diff>